<commit_message>
Made progress on HW10 task 2
</commit_message>
<xml_diff>
--- a/B8_report.docx
+++ b/B8_report.docx
@@ -1,6 +1,6 @@
 
 <file path=word/document.xml><?xml version="1.0" encoding="utf-8"?>
-<w:document xmlns:ve="http://schemas.openxmlformats.org/markup-compatibility/2006" xmlns:o="urn:schemas-microsoft-com:office:office" xmlns:r="http://schemas.openxmlformats.org/officeDocument/2006/relationships" xmlns:m="http://schemas.openxmlformats.org/officeDocument/2006/math" xmlns:v="urn:schemas-microsoft-com:vml" xmlns:wp="http://schemas.openxmlformats.org/drawingml/2006/wordprocessingDrawing" xmlns:w10="urn:schemas-microsoft-com:office:word" xmlns:w="http://schemas.openxmlformats.org/wordprocessingml/2006/main" xmlns:wne="http://schemas.microsoft.com/office/word/2006/wordml">
+<w:document xmlns:wpc="http://schemas.microsoft.com/office/word/2010/wordprocessingCanvas" xmlns:cx="http://schemas.microsoft.com/office/drawing/2014/chartex" xmlns:mc="http://schemas.openxmlformats.org/markup-compatibility/2006" xmlns:o="urn:schemas-microsoft-com:office:office" xmlns:r="http://schemas.openxmlformats.org/officeDocument/2006/relationships" xmlns:m="http://schemas.openxmlformats.org/officeDocument/2006/math" xmlns:v="urn:schemas-microsoft-com:vml" xmlns:wp14="http://schemas.microsoft.com/office/word/2010/wordprocessingDrawing" xmlns:wp="http://schemas.openxmlformats.org/drawingml/2006/wordprocessingDrawing" xmlns:w10="urn:schemas-microsoft-com:office:word" xmlns:w="http://schemas.openxmlformats.org/wordprocessingml/2006/main" xmlns:w14="http://schemas.microsoft.com/office/word/2010/wordml" xmlns:w15="http://schemas.microsoft.com/office/word/2012/wordml" xmlns:w16se="http://schemas.microsoft.com/office/word/2015/wordml/symex" xmlns:wpg="http://schemas.microsoft.com/office/word/2010/wordprocessingGroup" xmlns:wpi="http://schemas.microsoft.com/office/word/2010/wordprocessingInk" xmlns:wne="http://schemas.microsoft.com/office/word/2006/wordml" xmlns:wps="http://schemas.microsoft.com/office/word/2010/wordprocessingShape" mc:Ignorable="w14 w15 w16se wp14">
   <w:body>
     <w:p>
       <w:pPr>
@@ -13,7 +13,7 @@
           <w:color w:val="333333"/>
           <w:sz w:val="27"/>
           <w:szCs w:val="27"/>
-          <w:lang w:eastAsia="es-ES"/>
+          <w:lang w:val="en-US" w:eastAsia="es-ES"/>
         </w:rPr>
       </w:pPr>
       <w:r>
@@ -22,7 +22,7 @@
           <w:color w:val="333333"/>
           <w:sz w:val="27"/>
           <w:szCs w:val="27"/>
-          <w:lang w:eastAsia="es-ES"/>
+          <w:lang w:val="en-US" w:eastAsia="es-ES"/>
         </w:rPr>
         <w:pict>
           <v:shapetype id="_x0000_t136" coordsize="21600,21600" o:spt="136" adj="10800" path="m@7,l@8,m@5,21600l@6,21600e">
@@ -49,7 +49,7 @@
             </v:handles>
             <o:lock v:ext="edit" text="t" shapetype="t"/>
           </v:shapetype>
-          <v:shape id="_x0000_i1025" type="#_x0000_t136" style="width:270.5pt;height:50pt" fillcolor="#00b0f0" strokecolor="#002060" strokeweight="2.25pt">
+          <v:shape id="_x0000_i1025" type="#_x0000_t136" style="width:270.75pt;height:50.25pt" fillcolor="#00b0f0" strokecolor="#002060" strokeweight="2.25pt">
             <v:fill opacity=".5" color2="fill lighten(51)" focusposition="1" focussize="" method="linear sigma" focus="100%" type="gradient"/>
             <v:shadow on="t" color="#99f" offset="3pt"/>
             <v:textpath style="font-family:&quot;Arial Black&quot;;v-text-kern:t" trim="t" fitpath="t" string="REPORT&#10;"/>
@@ -68,7 +68,7 @@
           <w:color w:val="333333"/>
           <w:sz w:val="27"/>
           <w:szCs w:val="27"/>
-          <w:lang w:eastAsia="es-ES"/>
+          <w:lang w:val="en-US" w:eastAsia="es-ES"/>
         </w:rPr>
       </w:pPr>
     </w:p>
@@ -84,10 +84,9 @@
           <w:color w:val="002060"/>
           <w:sz w:val="27"/>
           <w:szCs w:val="27"/>
-          <w:lang w:val="en-GB" w:eastAsia="es-ES"/>
-        </w:rPr>
-      </w:pPr>
-      <w:proofErr w:type="gramStart"/>
+          <w:lang w:val="en-US" w:eastAsia="es-ES"/>
+        </w:rPr>
+      </w:pPr>
       <w:r>
         <w:rPr>
           <w:rFonts w:ascii="Arial Rounded MT Bold" w:hAnsi="Arial Rounded MT Bold" w:cs="Arial"/>
@@ -95,7 +94,7 @@
           <w:color w:val="002060"/>
           <w:sz w:val="40"/>
           <w:szCs w:val="40"/>
-          <w:lang w:val="en-GB"/>
+          <w:lang w:val="en-US"/>
         </w:rPr>
         <w:t>Study of HIV epidemiology</w:t>
       </w:r>
@@ -106,7 +105,7 @@
           <w:color w:val="002060"/>
           <w:sz w:val="40"/>
           <w:szCs w:val="40"/>
-          <w:lang w:val="en-GB"/>
+          <w:lang w:val="en-US"/>
         </w:rPr>
         <w:t xml:space="preserve"> </w:t>
       </w:r>
@@ -117,7 +116,7 @@
           <w:color w:val="002060"/>
           <w:sz w:val="40"/>
           <w:szCs w:val="40"/>
-          <w:lang w:val="en-GB"/>
+          <w:lang w:val="en-US"/>
         </w:rPr>
         <w:t>indicators and treatments</w:t>
       </w:r>
@@ -128,7 +127,7 @@
           <w:color w:val="002060"/>
           <w:sz w:val="40"/>
           <w:szCs w:val="40"/>
-          <w:lang w:val="en-GB"/>
+          <w:lang w:val="en-US"/>
         </w:rPr>
         <w:t xml:space="preserve"> </w:t>
       </w:r>
@@ -139,7 +138,7 @@
           <w:color w:val="002060"/>
           <w:sz w:val="40"/>
           <w:szCs w:val="40"/>
-          <w:lang w:val="en-GB"/>
+          <w:lang w:val="en-US"/>
         </w:rPr>
         <w:t>for</w:t>
       </w:r>
@@ -150,7 +149,7 @@
           <w:color w:val="002060"/>
           <w:sz w:val="40"/>
           <w:szCs w:val="40"/>
-          <w:lang w:val="en-GB"/>
+          <w:lang w:val="en-US"/>
         </w:rPr>
         <w:t xml:space="preserve"> </w:t>
       </w:r>
@@ -161,11 +160,10 @@
           <w:color w:val="002060"/>
           <w:sz w:val="40"/>
           <w:szCs w:val="40"/>
-          <w:lang w:val="en-GB"/>
+          <w:lang w:val="en-US"/>
         </w:rPr>
         <w:t>children and adolescents.</w:t>
       </w:r>
-      <w:proofErr w:type="gramEnd"/>
     </w:p>
     <w:p>
       <w:pPr>
@@ -178,7 +176,7 @@
           <w:color w:val="333333"/>
           <w:sz w:val="27"/>
           <w:szCs w:val="27"/>
-          <w:lang w:val="en-GB" w:eastAsia="es-ES"/>
+          <w:lang w:val="en-US" w:eastAsia="es-ES"/>
         </w:rPr>
       </w:pPr>
     </w:p>
@@ -196,6 +194,7 @@
           <w:color w:val="000099"/>
           <w:sz w:val="28"/>
           <w:szCs w:val="28"/>
+          <w:lang w:val="en-US"/>
         </w:rPr>
       </w:pPr>
       <w:r>
@@ -204,6 +203,7 @@
           <w:color w:val="000099"/>
           <w:sz w:val="28"/>
           <w:szCs w:val="28"/>
+          <w:lang w:val="en-US"/>
         </w:rPr>
         <w:t>TEAM</w:t>
       </w:r>
@@ -213,6 +213,7 @@
           <w:color w:val="000099"/>
           <w:sz w:val="28"/>
           <w:szCs w:val="28"/>
+          <w:lang w:val="en-US"/>
         </w:rPr>
         <w:t xml:space="preserve"> COMPONENTS:  </w:t>
       </w:r>
@@ -225,6 +226,7 @@
         <w:rPr>
           <w:rFonts w:ascii="Arial Rounded MT Bold" w:hAnsi="Arial Rounded MT Bold" w:cs="Arial"/>
           <w:color w:val="000000"/>
+          <w:lang w:val="en-US"/>
         </w:rPr>
       </w:pPr>
     </w:p>
@@ -238,6 +240,7 @@
           <w:color w:val="000000"/>
           <w:sz w:val="23"/>
           <w:szCs w:val="23"/>
+          <w:lang w:val="en-US"/>
         </w:rPr>
       </w:pPr>
       <w:proofErr w:type="spellStart"/>
@@ -247,6 +250,7 @@
           <w:color w:val="000000"/>
           <w:sz w:val="23"/>
           <w:szCs w:val="23"/>
+          <w:lang w:val="en-US"/>
         </w:rPr>
         <w:t>Kristjan</w:t>
       </w:r>
@@ -257,6 +261,7 @@
           <w:color w:val="000000"/>
           <w:sz w:val="23"/>
           <w:szCs w:val="23"/>
+          <w:lang w:val="en-US"/>
         </w:rPr>
         <w:t xml:space="preserve"> </w:t>
       </w:r>
@@ -267,6 +272,7 @@
           <w:color w:val="000000"/>
           <w:sz w:val="23"/>
           <w:szCs w:val="23"/>
+          <w:lang w:val="en-US"/>
         </w:rPr>
         <w:t>Pekk</w:t>
       </w:r>
@@ -276,47 +282,48 @@
           <w:rFonts w:ascii="Segoe UI Historic" w:hAnsi="Segoe UI Historic" w:cs="Segoe UI Historic"/>
           <w:sz w:val="23"/>
           <w:szCs w:val="23"/>
+          <w:lang w:val="en-US"/>
         </w:rPr>
         <w:t xml:space="preserve">, </w:t>
       </w:r>
-      <w:proofErr w:type="spellStart"/>
       <w:r>
         <w:rPr>
           <w:rFonts w:ascii="Segoe UI Historic" w:hAnsi="Segoe UI Historic" w:cs="Segoe UI Historic"/>
           <w:color w:val="000000"/>
           <w:sz w:val="23"/>
           <w:szCs w:val="23"/>
-        </w:rPr>
-        <w:t>PärtAlango</w:t>
-      </w:r>
-      <w:proofErr w:type="spellEnd"/>
-      <w:r>
-        <w:rPr>
-          <w:rFonts w:ascii="Segoe UI Historic" w:hAnsi="Segoe UI Historic" w:cs="Segoe UI Historic"/>
+          <w:lang w:val="en-US"/>
+        </w:rPr>
+        <w:t>Pärt</w:t>
+      </w:r>
+      <w:r>
+        <w:rPr>
+          <w:rFonts w:ascii="Segoe UI Historic" w:hAnsi="Segoe UI Historic" w:cs="Segoe UI Historic"/>
+          <w:color w:val="000000"/>
           <w:sz w:val="23"/>
           <w:szCs w:val="23"/>
-        </w:rPr>
-        <w:t xml:space="preserve"> and </w:t>
-      </w:r>
-      <w:proofErr w:type="spellStart"/>
+          <w:lang w:val="en-US"/>
+        </w:rPr>
+        <w:t xml:space="preserve"> </w:t>
+      </w:r>
       <w:r>
         <w:rPr>
           <w:rFonts w:ascii="Segoe UI Historic" w:hAnsi="Segoe UI Historic" w:cs="Segoe UI Historic"/>
           <w:color w:val="000000"/>
           <w:sz w:val="23"/>
           <w:szCs w:val="23"/>
-        </w:rPr>
-        <w:t>Yaiza</w:t>
-      </w:r>
-      <w:proofErr w:type="spellEnd"/>
-      <w:r>
-        <w:rPr>
-          <w:rFonts w:ascii="Segoe UI Historic" w:hAnsi="Segoe UI Historic" w:cs="Segoe UI Historic"/>
-          <w:color w:val="000000"/>
+          <w:lang w:val="en-US"/>
+        </w:rPr>
+        <w:t>Alango</w:t>
+      </w:r>
+      <w:r>
+        <w:rPr>
+          <w:rFonts w:ascii="Segoe UI Historic" w:hAnsi="Segoe UI Historic" w:cs="Segoe UI Historic"/>
           <w:sz w:val="23"/>
           <w:szCs w:val="23"/>
-        </w:rPr>
-        <w:t xml:space="preserve"> Rubio </w:t>
+          <w:lang w:val="en-US"/>
+        </w:rPr>
+        <w:t xml:space="preserve"> and </w:t>
       </w:r>
       <w:proofErr w:type="spellStart"/>
       <w:r>
@@ -325,6 +332,29 @@
           <w:color w:val="000000"/>
           <w:sz w:val="23"/>
           <w:szCs w:val="23"/>
+          <w:lang w:val="en-US"/>
+        </w:rPr>
+        <w:t>Yaiza</w:t>
+      </w:r>
+      <w:proofErr w:type="spellEnd"/>
+      <w:r>
+        <w:rPr>
+          <w:rFonts w:ascii="Segoe UI Historic" w:hAnsi="Segoe UI Historic" w:cs="Segoe UI Historic"/>
+          <w:color w:val="000000"/>
+          <w:sz w:val="23"/>
+          <w:szCs w:val="23"/>
+          <w:lang w:val="en-US"/>
+        </w:rPr>
+        <w:t xml:space="preserve"> Rubio </w:t>
+      </w:r>
+      <w:proofErr w:type="spellStart"/>
+      <w:r>
+        <w:rPr>
+          <w:rFonts w:ascii="Segoe UI Historic" w:hAnsi="Segoe UI Historic" w:cs="Segoe UI Historic"/>
+          <w:color w:val="000000"/>
+          <w:sz w:val="23"/>
+          <w:szCs w:val="23"/>
+          <w:lang w:val="en-US"/>
         </w:rPr>
         <w:t>Chavida</w:t>
       </w:r>
@@ -340,6 +370,7 @@
           <w:color w:val="000000"/>
           <w:sz w:val="23"/>
           <w:szCs w:val="23"/>
+          <w:lang w:val="en-US"/>
         </w:rPr>
       </w:pPr>
     </w:p>
@@ -357,6 +388,7 @@
           <w:color w:val="000099"/>
           <w:sz w:val="28"/>
           <w:szCs w:val="28"/>
+          <w:lang w:val="en-US"/>
         </w:rPr>
       </w:pPr>
       <w:r>
@@ -365,29 +397,24 @@
           <w:color w:val="000099"/>
           <w:sz w:val="28"/>
           <w:szCs w:val="28"/>
-        </w:rPr>
-        <w:t>TASK 1 (</w:t>
-      </w:r>
-      <w:proofErr w:type="spellStart"/>
-      <w:r>
+          <w:lang w:val="en-US"/>
+        </w:rPr>
+        <w:t xml:space="preserve">TASK 1 (Setting up): </w:t>
+      </w:r>
+    </w:p>
+    <w:p>
+      <w:pPr>
+        <w:pStyle w:val="NormalWeb"/>
+        <w:spacing w:before="0" w:beforeAutospacing="0" w:after="0" w:afterAutospacing="0"/>
+        <w:jc w:val="both"/>
         <w:rPr>
           <w:rFonts w:ascii="Arial Rounded MT Bold" w:hAnsi="Arial Rounded MT Bold" w:cs="Arial"/>
           <w:color w:val="000099"/>
           <w:sz w:val="28"/>
           <w:szCs w:val="28"/>
-        </w:rPr>
-        <w:t>Setting</w:t>
-      </w:r>
-      <w:proofErr w:type="spellEnd"/>
-      <w:r>
-        <w:rPr>
-          <w:rFonts w:ascii="Arial Rounded MT Bold" w:hAnsi="Arial Rounded MT Bold" w:cs="Arial"/>
-          <w:color w:val="000099"/>
-          <w:sz w:val="28"/>
-          <w:szCs w:val="28"/>
-        </w:rPr>
-        <w:t xml:space="preserve"> up): </w:t>
-      </w:r>
+          <w:lang w:val="en-US"/>
+        </w:rPr>
+      </w:pPr>
     </w:p>
     <w:p>
       <w:pPr>
@@ -395,23 +422,10 @@
         <w:spacing w:before="0" w:beforeAutospacing="0" w:after="0" w:afterAutospacing="0"/>
         <w:jc w:val="both"/>
         <w:rPr>
-          <w:rFonts w:ascii="Arial Rounded MT Bold" w:hAnsi="Arial Rounded MT Bold" w:cs="Arial"/>
-          <w:color w:val="000099"/>
-          <w:sz w:val="28"/>
-          <w:szCs w:val="28"/>
-        </w:rPr>
-      </w:pPr>
-    </w:p>
-    <w:p>
-      <w:pPr>
-        <w:pStyle w:val="NormalWeb"/>
-        <w:spacing w:before="0" w:beforeAutospacing="0" w:after="0" w:afterAutospacing="0"/>
-        <w:jc w:val="both"/>
-        <w:rPr>
           <w:rFonts w:ascii="Segoe UI Historic" w:hAnsi="Segoe UI Historic" w:cs="Segoe UI Historic"/>
           <w:sz w:val="23"/>
           <w:szCs w:val="23"/>
-          <w:lang w:val="en-GB"/>
+          <w:lang w:val="en-US"/>
         </w:rPr>
       </w:pPr>
       <w:r>
@@ -420,95 +434,46 @@
           <w:color w:val="000000"/>
           <w:sz w:val="23"/>
           <w:szCs w:val="23"/>
-          <w:lang w:val="en-GB"/>
-        </w:rPr>
-        <w:t xml:space="preserve">Project </w:t>
-      </w:r>
-      <w:proofErr w:type="spellStart"/>
-      <w:r>
-        <w:rPr>
-          <w:rFonts w:ascii="Segoe UI Historic" w:hAnsi="Segoe UI Historic" w:cs="Segoe UI Historic"/>
-          <w:color w:val="000000"/>
+          <w:lang w:val="en-US"/>
+        </w:rPr>
+        <w:t>Project repositor</w:t>
+      </w:r>
+      <w:r>
+        <w:rPr>
+          <w:rFonts w:ascii="Segoe UI Historic" w:hAnsi="Segoe UI Historic" w:cs="Segoe UI Historic"/>
           <w:sz w:val="23"/>
           <w:szCs w:val="23"/>
-          <w:lang w:val="en-GB"/>
-        </w:rPr>
-        <w:t>repositor</w:t>
+          <w:lang w:val="en-US"/>
+        </w:rPr>
+        <w:t>y:</w:t>
       </w:r>
       <w:r>
         <w:rPr>
           <w:rFonts w:ascii="Segoe UI Historic" w:hAnsi="Segoe UI Historic" w:cs="Segoe UI Historic"/>
           <w:sz w:val="23"/>
           <w:szCs w:val="23"/>
-          <w:lang w:val="en-GB"/>
-        </w:rPr>
-        <w:t>y</w:t>
-      </w:r>
-      <w:proofErr w:type="gramStart"/>
-      <w:r>
-        <w:rPr>
-          <w:rFonts w:ascii="Segoe UI Historic" w:hAnsi="Segoe UI Historic" w:cs="Segoe UI Historic"/>
-          <w:sz w:val="23"/>
-          <w:szCs w:val="23"/>
-          <w:lang w:val="en-GB"/>
-        </w:rPr>
-        <w:t>:</w:t>
-      </w:r>
-      <w:proofErr w:type="gramEnd"/>
-      <w:r>
-        <w:rPr>
-          <w:rFonts w:ascii="Segoe UI Historic" w:hAnsi="Segoe UI Historic" w:cs="Segoe UI Historic"/>
-        </w:rPr>
-        <w:fldChar w:fldCharType="begin"/>
-      </w:r>
-      <w:r>
-        <w:rPr>
-          <w:rFonts w:ascii="Segoe UI Historic" w:hAnsi="Segoe UI Historic" w:cs="Segoe UI Historic"/>
-          <w:lang w:val="en-GB"/>
-        </w:rPr>
-        <w:instrText>HYPERLINK "https://github.com/Yaiza0706/DataScienceProject"</w:instrText>
-      </w:r>
-      <w:r>
-        <w:rPr>
-          <w:rFonts w:ascii="Segoe UI Historic" w:hAnsi="Segoe UI Historic" w:cs="Segoe UI Historic"/>
-        </w:rPr>
-        <w:fldChar w:fldCharType="separate"/>
-      </w:r>
-      <w:r>
-        <w:rPr>
-          <w:rStyle w:val="Hipervnculo"/>
-          <w:rFonts w:ascii="Segoe UI Historic" w:hAnsi="Segoe UI Historic" w:cs="Segoe UI Historic"/>
-          <w:color w:val="auto"/>
-          <w:sz w:val="23"/>
-          <w:szCs w:val="23"/>
-          <w:shd w:val="clear" w:color="auto" w:fill="FFFFFF"/>
-          <w:lang w:val="en-GB"/>
-        </w:rPr>
-        <w:t>https</w:t>
-      </w:r>
-      <w:proofErr w:type="spellEnd"/>
-      <w:r>
-        <w:rPr>
-          <w:rStyle w:val="Hipervnculo"/>
-          <w:rFonts w:ascii="Segoe UI Historic" w:hAnsi="Segoe UI Historic" w:cs="Segoe UI Historic"/>
-          <w:color w:val="auto"/>
-          <w:sz w:val="23"/>
-          <w:szCs w:val="23"/>
-          <w:shd w:val="clear" w:color="auto" w:fill="FFFFFF"/>
-          <w:lang w:val="en-GB"/>
-        </w:rPr>
-        <w:t>://github.com/Yaiza0706/DataScienceProject</w:t>
-      </w:r>
-      <w:r>
-        <w:rPr>
-          <w:rFonts w:ascii="Segoe UI Historic" w:hAnsi="Segoe UI Historic" w:cs="Segoe UI Historic"/>
-        </w:rPr>
-        <w:fldChar w:fldCharType="end"/>
-      </w:r>
-    </w:p>
-    <w:p>
-      <w:pPr>
-        <w:pStyle w:val="Prrafodelista"/>
+          <w:lang w:val="en-US"/>
+        </w:rPr>
+        <w:t xml:space="preserve"> </w:t>
+      </w:r>
+      <w:hyperlink r:id="rId5" w:history="1">
+        <w:r>
+          <w:rPr>
+            <w:rStyle w:val="Hyperlink"/>
+            <w:rFonts w:ascii="Segoe UI Historic" w:hAnsi="Segoe UI Historic" w:cs="Segoe UI Historic"/>
+            <w:color w:val="auto"/>
+            <w:sz w:val="23"/>
+            <w:szCs w:val="23"/>
+            <w:shd w:val="clear" w:color="auto" w:fill="FFFFFF"/>
+            <w:lang w:val="en-US"/>
+          </w:rPr>
+          <w:t>https://github.com/Yaiza0706/DataScienceProject</w:t>
+        </w:r>
+      </w:hyperlink>
+    </w:p>
+    <w:p>
+      <w:pPr>
+        <w:pStyle w:val="ListParagraph"/>
         <w:numPr>
           <w:ilvl w:val="0"/>
           <w:numId w:val="6"/>
@@ -521,7 +486,7 @@
           <w:color w:val="333333"/>
           <w:sz w:val="28"/>
           <w:szCs w:val="28"/>
-          <w:lang w:eastAsia="es-ES"/>
+          <w:lang w:val="en-US" w:eastAsia="es-ES"/>
         </w:rPr>
       </w:pPr>
       <w:r>
@@ -530,588 +495,886 @@
           <w:color w:val="000099"/>
           <w:sz w:val="28"/>
           <w:szCs w:val="28"/>
-        </w:rPr>
-        <w:t>TASK</w:t>
-      </w:r>
-      <w:r>
-        <w:rPr>
-          <w:rFonts w:ascii="Arial Rounded MT Bold" w:hAnsi="Arial Rounded MT Bold" w:cs="Arial"/>
-          <w:color w:val="000099"/>
-          <w:sz w:val="28"/>
-          <w:szCs w:val="28"/>
-        </w:rPr>
-        <w:t xml:space="preserve"> 2</w:t>
-      </w:r>
-      <w:r>
-        <w:rPr>
-          <w:rFonts w:ascii="Arial Rounded MT Bold" w:hAnsi="Arial Rounded MT Bold" w:cs="Arial"/>
-          <w:color w:val="000099"/>
-          <w:sz w:val="28"/>
-          <w:szCs w:val="28"/>
-        </w:rPr>
-        <w:t xml:space="preserve"> (</w:t>
-      </w:r>
-      <w:r>
-        <w:rPr>
-          <w:rFonts w:ascii="Arial Rounded MT Bold" w:hAnsi="Arial Rounded MT Bold" w:cs="Arial"/>
-          <w:color w:val="000099"/>
-          <w:sz w:val="28"/>
-          <w:szCs w:val="28"/>
-        </w:rPr>
-        <w:t xml:space="preserve">Business </w:t>
-      </w:r>
-      <w:proofErr w:type="spellStart"/>
-      <w:r>
-        <w:rPr>
-          <w:rFonts w:ascii="Arial Rounded MT Bold" w:hAnsi="Arial Rounded MT Bold" w:cs="Arial"/>
-          <w:color w:val="000099"/>
-          <w:sz w:val="28"/>
-          <w:szCs w:val="28"/>
-        </w:rPr>
-        <w:t>understanding</w:t>
-      </w:r>
-      <w:proofErr w:type="spellEnd"/>
-      <w:r>
-        <w:rPr>
-          <w:rFonts w:ascii="Arial Rounded MT Bold" w:hAnsi="Arial Rounded MT Bold" w:cs="Arial"/>
-          <w:color w:val="000099"/>
-          <w:sz w:val="28"/>
-          <w:szCs w:val="28"/>
-        </w:rPr>
-        <w:t>):</w:t>
-      </w:r>
-    </w:p>
-    <w:p>
-      <w:pPr>
+          <w:lang w:val="en-US"/>
+        </w:rPr>
+        <w:t>TASK 2 (Business understanding):</w:t>
+      </w:r>
+    </w:p>
+    <w:p>
+      <w:pPr>
+        <w:rPr>
+          <w:rFonts w:ascii="Arial Rounded MT Bold" w:hAnsi="Arial Rounded MT Bold"/>
+          <w:b/>
+          <w:lang w:val="en-US" w:eastAsia="es-ES"/>
+        </w:rPr>
+      </w:pPr>
+      <w:r>
+        <w:rPr>
+          <w:rFonts w:ascii="Arial Rounded MT Bold" w:hAnsi="Arial Rounded MT Bold"/>
+          <w:b/>
+          <w:lang w:val="en-US" w:eastAsia="es-ES"/>
+        </w:rPr>
+        <w:t>Identifying our b</w:t>
+      </w:r>
+      <w:r>
+        <w:rPr>
+          <w:rFonts w:ascii="Arial Rounded MT Bold" w:hAnsi="Arial Rounded MT Bold"/>
+          <w:b/>
+          <w:lang w:val="en-US" w:eastAsia="es-ES"/>
+        </w:rPr>
+        <w:t>usiness goals</w:t>
+      </w:r>
+    </w:p>
+    <w:p>
+      <w:pPr>
+        <w:pStyle w:val="ListBullet"/>
+        <w:rPr>
+          <w:lang w:val="en-US" w:eastAsia="es-ES"/>
+        </w:rPr>
+      </w:pPr>
+      <w:r>
+        <w:rPr>
+          <w:b/>
+          <w:lang w:val="en-US" w:eastAsia="es-ES"/>
+        </w:rPr>
+        <w:t>Background</w:t>
+      </w:r>
+    </w:p>
+    <w:p>
+      <w:pPr>
+        <w:pStyle w:val="ListBullet"/>
+        <w:tabs>
+          <w:tab w:val="clear" w:pos="360"/>
+          <w:tab w:val="num" w:pos="720"/>
+        </w:tabs>
+        <w:ind w:left="714" w:hanging="357"/>
+        <w:rPr>
+          <w:lang w:val="en-US" w:eastAsia="es-ES"/>
+        </w:rPr>
+      </w:pPr>
+      <w:r>
+        <w:rPr>
+          <w:lang w:val="en-US" w:eastAsia="es-ES"/>
+        </w:rPr>
+        <w:t xml:space="preserve">The main driving force behind our project is to </w:t>
+      </w:r>
+      <w:r>
+        <w:rPr>
+          <w:lang w:val="en-US" w:eastAsia="es-ES"/>
+        </w:rPr>
+        <w:t xml:space="preserve">analyze the number of people with HIV in relation to different features in the data available. The features might be age, gender, continent, year etc. In doing this, we hope to better our understanding of conducting a proper scientific research while abiding to the CRISP-DM process model. </w:t>
+      </w:r>
+    </w:p>
+    <w:p>
+      <w:pPr>
+        <w:pStyle w:val="ListBullet"/>
+        <w:rPr>
+          <w:lang w:val="en-US" w:eastAsia="es-ES"/>
+        </w:rPr>
+      </w:pPr>
+      <w:r>
+        <w:rPr>
+          <w:b/>
+          <w:lang w:val="en-US" w:eastAsia="es-ES"/>
+        </w:rPr>
+        <w:t>Business</w:t>
+      </w:r>
+      <w:r>
+        <w:rPr>
+          <w:b/>
+          <w:lang w:val="en-US" w:eastAsia="es-ES"/>
+        </w:rPr>
+        <w:t xml:space="preserve"> goal</w:t>
+      </w:r>
+    </w:p>
+    <w:p>
+      <w:pPr>
+        <w:pStyle w:val="ListBullet"/>
+        <w:tabs>
+          <w:tab w:val="clear" w:pos="360"/>
+          <w:tab w:val="num" w:pos="720"/>
+        </w:tabs>
+        <w:ind w:left="714" w:hanging="357"/>
+        <w:rPr>
+          <w:lang w:val="en-US" w:eastAsia="es-ES"/>
+        </w:rPr>
+      </w:pPr>
+      <w:r>
+        <w:rPr>
+          <w:lang w:val="en-US" w:eastAsia="es-ES"/>
+        </w:rPr>
+        <w:t>The goal of our project is to contribute to the overall understanding of this disease and</w:t>
+      </w:r>
+      <w:r>
+        <w:rPr>
+          <w:lang w:val="en-US" w:eastAsia="es-ES"/>
+        </w:rPr>
+        <w:t xml:space="preserve"> the treatment efficiency in treatments conducted </w:t>
+      </w:r>
+      <w:r>
+        <w:rPr>
+          <w:lang w:val="en-US" w:eastAsia="es-ES"/>
+        </w:rPr>
+        <w:t>in the time period of 2010-2019</w:t>
+      </w:r>
+      <w:r>
+        <w:rPr>
+          <w:lang w:val="en-US" w:eastAsia="es-ES"/>
+        </w:rPr>
+        <w:t>.</w:t>
+      </w:r>
+    </w:p>
+    <w:p>
+      <w:pPr>
+        <w:pStyle w:val="ListBullet"/>
+        <w:rPr>
+          <w:lang w:val="en-US" w:eastAsia="es-ES"/>
+        </w:rPr>
+      </w:pPr>
+      <w:r>
+        <w:rPr>
+          <w:b/>
+          <w:lang w:val="en-US" w:eastAsia="es-ES"/>
+        </w:rPr>
+        <w:t>Business success criteria</w:t>
+      </w:r>
+    </w:p>
+    <w:p>
+      <w:pPr>
+        <w:pStyle w:val="ListBullet"/>
+        <w:tabs>
+          <w:tab w:val="clear" w:pos="360"/>
+          <w:tab w:val="num" w:pos="720"/>
+        </w:tabs>
+        <w:ind w:left="720"/>
+        <w:rPr>
+          <w:lang w:val="en-US" w:eastAsia="es-ES"/>
+        </w:rPr>
+      </w:pPr>
+      <w:r>
+        <w:rPr>
+          <w:lang w:val="en-US" w:eastAsia="es-ES"/>
+        </w:rPr>
+        <w:t xml:space="preserve">The afore stated goals can be considered accomplished if project results </w:t>
+      </w:r>
+      <w:r>
+        <w:rPr>
+          <w:lang w:val="en-US" w:eastAsia="es-ES"/>
+        </w:rPr>
+        <w:t>indicate</w:t>
+      </w:r>
+      <w:r>
+        <w:rPr>
+          <w:lang w:val="en-US" w:eastAsia="es-ES"/>
+        </w:rPr>
+        <w:t xml:space="preserve"> new, previously undiscovered correlations between features and a person</w:t>
+      </w:r>
+      <w:r>
+        <w:rPr>
+          <w:lang w:val="en-US" w:eastAsia="es-ES"/>
+        </w:rPr>
+        <w:t xml:space="preserve"> either having HIV or not. </w:t>
+      </w:r>
+    </w:p>
+    <w:p>
+      <w:pPr>
+        <w:rPr>
+          <w:rFonts w:ascii="Arial Rounded MT Bold" w:hAnsi="Arial Rounded MT Bold"/>
+          <w:b/>
+          <w:lang w:val="en-US" w:eastAsia="es-ES"/>
+        </w:rPr>
+      </w:pPr>
+      <w:r>
+        <w:rPr>
+          <w:rFonts w:ascii="Arial Rounded MT Bold" w:hAnsi="Arial Rounded MT Bold"/>
+          <w:b/>
+          <w:lang w:val="en-US" w:eastAsia="es-ES"/>
+        </w:rPr>
+        <w:t>Assessing our situation</w:t>
+      </w:r>
+    </w:p>
+    <w:p>
+      <w:pPr>
+        <w:pStyle w:val="ListBullet"/>
+        <w:rPr>
+          <w:lang w:val="en-US" w:eastAsia="es-ES"/>
+        </w:rPr>
+      </w:pPr>
+      <w:r>
+        <w:rPr>
+          <w:b/>
+          <w:lang w:val="en-US" w:eastAsia="es-ES"/>
+        </w:rPr>
+        <w:t>Inventory of resources</w:t>
+      </w:r>
+    </w:p>
+    <w:p>
+      <w:pPr>
+        <w:pStyle w:val="ListBullet"/>
+        <w:tabs>
+          <w:tab w:val="clear" w:pos="360"/>
+          <w:tab w:val="num" w:pos="720"/>
+        </w:tabs>
+        <w:ind w:left="720"/>
+        <w:rPr>
+          <w:lang w:val="en-US" w:eastAsia="es-ES"/>
+        </w:rPr>
+      </w:pPr>
+      <w:r>
+        <w:rPr>
+          <w:lang w:val="en-US" w:eastAsia="es-ES"/>
+        </w:rPr>
+        <w:t>Resources available for this project can be divided into 3 categories: people, technical resources and the actual data.</w:t>
+      </w:r>
+    </w:p>
+    <w:p>
+      <w:pPr>
+        <w:pStyle w:val="ListBullet"/>
         <w:numPr>
           <w:ilvl w:val="0"/>
-          <w:numId w:val="2"/>
+          <w:numId w:val="0"/>
         </w:numPr>
+        <w:ind w:left="720"/>
+        <w:rPr>
+          <w:lang w:val="en-US" w:eastAsia="es-ES"/>
+        </w:rPr>
+      </w:pPr>
+      <w:r>
+        <w:rPr>
+          <w:lang w:val="en-US" w:eastAsia="es-ES"/>
+        </w:rPr>
+        <w:t xml:space="preserve">Research will be conducted by </w:t>
+      </w:r>
+      <w:proofErr w:type="spellStart"/>
+      <w:r>
+        <w:rPr>
+          <w:lang w:val="en-US" w:eastAsia="es-ES"/>
+        </w:rPr>
+        <w:t>Kristjan</w:t>
+      </w:r>
+      <w:proofErr w:type="spellEnd"/>
+      <w:r>
+        <w:rPr>
+          <w:lang w:val="en-US" w:eastAsia="es-ES"/>
+        </w:rPr>
+        <w:t xml:space="preserve"> </w:t>
+      </w:r>
+      <w:proofErr w:type="spellStart"/>
+      <w:r>
+        <w:rPr>
+          <w:lang w:val="en-US" w:eastAsia="es-ES"/>
+        </w:rPr>
+        <w:t>Pekk</w:t>
+      </w:r>
+      <w:proofErr w:type="spellEnd"/>
+      <w:r>
+        <w:rPr>
+          <w:lang w:val="en-US" w:eastAsia="es-ES"/>
+        </w:rPr>
+        <w:t xml:space="preserve">, </w:t>
+      </w:r>
+      <w:proofErr w:type="spellStart"/>
+      <w:r>
+        <w:rPr>
+          <w:lang w:val="en-US" w:eastAsia="es-ES"/>
+        </w:rPr>
+        <w:t>Arean</w:t>
+      </w:r>
+      <w:proofErr w:type="spellEnd"/>
+      <w:r>
+        <w:rPr>
+          <w:lang w:val="en-US" w:eastAsia="es-ES"/>
+        </w:rPr>
+        <w:t xml:space="preserve">-Pärt Alango and </w:t>
+      </w:r>
+      <w:proofErr w:type="spellStart"/>
+      <w:r>
+        <w:rPr>
+          <w:lang w:val="en-US" w:eastAsia="es-ES"/>
+        </w:rPr>
+        <w:t>Yaiza</w:t>
+      </w:r>
+      <w:proofErr w:type="spellEnd"/>
+      <w:r>
+        <w:rPr>
+          <w:lang w:val="en-US" w:eastAsia="es-ES"/>
+        </w:rPr>
+        <w:t xml:space="preserve"> Rubio </w:t>
+      </w:r>
+      <w:proofErr w:type="spellStart"/>
+      <w:r>
+        <w:rPr>
+          <w:lang w:val="en-US" w:eastAsia="es-ES"/>
+        </w:rPr>
+        <w:t>Chavida</w:t>
+      </w:r>
+      <w:proofErr w:type="spellEnd"/>
+      <w:r>
+        <w:rPr>
+          <w:lang w:val="en-US" w:eastAsia="es-ES"/>
+        </w:rPr>
+        <w:t>. While somewhat inexperienced in the field of epidemiology, the researchers possess basic knowledge about working with data, including the use of necessary software, using methods for descriptive data analysis and carrying out statistical tests and interpreting the results.</w:t>
+      </w:r>
+    </w:p>
+    <w:p>
+      <w:pPr>
+        <w:pStyle w:val="ListBullet"/>
+        <w:numPr>
+          <w:ilvl w:val="0"/>
+          <w:numId w:val="0"/>
+        </w:numPr>
+        <w:ind w:left="720"/>
+        <w:rPr>
+          <w:lang w:val="en-US" w:eastAsia="es-ES"/>
+        </w:rPr>
+      </w:pPr>
+      <w:r>
+        <w:rPr>
+          <w:lang w:val="en-US" w:eastAsia="es-ES"/>
+        </w:rPr>
+        <w:t xml:space="preserve">In regards to technical resources, every group member has a laptop and the necessary software is already installed. The group uses GitHub as a central repository to store the project related code and </w:t>
+      </w:r>
+      <w:proofErr w:type="spellStart"/>
+      <w:r>
+        <w:rPr>
+          <w:lang w:val="en-US" w:eastAsia="es-ES"/>
+        </w:rPr>
+        <w:t>Jupyter</w:t>
+      </w:r>
+      <w:proofErr w:type="spellEnd"/>
+      <w:r>
+        <w:rPr>
+          <w:lang w:val="en-US" w:eastAsia="es-ES"/>
+        </w:rPr>
+        <w:t xml:space="preserve"> Notebook with Python 3 to explore the data, make visualizations and conduct the majority of our research in.</w:t>
+      </w:r>
+    </w:p>
+    <w:p>
+      <w:pPr>
+        <w:pStyle w:val="ListBullet"/>
+        <w:numPr>
+          <w:ilvl w:val="0"/>
+          <w:numId w:val="0"/>
+        </w:numPr>
+        <w:ind w:left="708" w:firstLine="12"/>
+        <w:rPr>
+          <w:lang w:val="en-US" w:eastAsia="es-ES"/>
+        </w:rPr>
+      </w:pPr>
+      <w:r>
+        <w:rPr>
+          <w:lang w:val="en-US" w:eastAsia="es-ES"/>
+        </w:rPr>
+        <w:lastRenderedPageBreak/>
+        <w:t>The data that we have gathered</w:t>
+      </w:r>
+      <w:r>
+        <w:rPr>
+          <w:lang w:val="en-US" w:eastAsia="es-ES"/>
+        </w:rPr>
+        <w:t xml:space="preserve"> </w:t>
+      </w:r>
+      <w:r>
+        <w:rPr>
+          <w:lang w:val="en-US" w:eastAsia="es-ES"/>
+        </w:rPr>
+        <w:t>so far</w:t>
+      </w:r>
+      <w:r>
+        <w:rPr>
+          <w:lang w:val="en-US" w:eastAsia="es-ES"/>
+        </w:rPr>
+        <w:t xml:space="preserve"> </w:t>
+      </w:r>
+      <w:r>
+        <w:rPr>
+          <w:lang w:val="en-US" w:eastAsia="es-ES"/>
+        </w:rPr>
+        <w:t>from UNICEF’s dataset archives will suffice to get started.</w:t>
+      </w:r>
+    </w:p>
+    <w:p>
+      <w:pPr>
+        <w:pStyle w:val="ListBullet"/>
+        <w:numPr>
+          <w:ilvl w:val="0"/>
+          <w:numId w:val="0"/>
+        </w:numPr>
+        <w:ind w:left="708" w:firstLine="12"/>
+        <w:rPr>
+          <w:lang w:val="en-US" w:eastAsia="es-ES"/>
+        </w:rPr>
+      </w:pPr>
+    </w:p>
+    <w:p>
+      <w:pPr>
+        <w:pStyle w:val="ListBullet"/>
+        <w:rPr>
+          <w:b/>
+          <w:lang w:val="en-US" w:eastAsia="es-ES"/>
+        </w:rPr>
+      </w:pPr>
+      <w:r>
+        <w:rPr>
+          <w:b/>
+          <w:lang w:val="en-US" w:eastAsia="es-ES"/>
+        </w:rPr>
+        <w:t>Requirements, assumptions and constraints</w:t>
+      </w:r>
+    </w:p>
+    <w:p>
+      <w:pPr>
+        <w:pStyle w:val="ListBullet"/>
+        <w:tabs>
+          <w:tab w:val="clear" w:pos="360"/>
+          <w:tab w:val="num" w:pos="720"/>
+        </w:tabs>
+        <w:ind w:left="720"/>
+        <w:rPr>
+          <w:b/>
+          <w:lang w:val="en-US" w:eastAsia="es-ES"/>
+        </w:rPr>
+      </w:pPr>
+      <w:r>
+        <w:rPr>
+          <w:lang w:val="en-US" w:eastAsia="es-ES"/>
+        </w:rPr>
+        <w:t>The project deadline is November 9 2020, by which we will have finished research and drawn conclusions from the results. All data and software necessary to complete the project is open source.</w:t>
+      </w:r>
+    </w:p>
+    <w:p>
+      <w:pPr>
+        <w:pStyle w:val="ListBullet"/>
+        <w:rPr>
+          <w:b/>
+          <w:lang w:val="en-US" w:eastAsia="es-ES"/>
+        </w:rPr>
+      </w:pPr>
+      <w:r>
+        <w:rPr>
+          <w:b/>
+          <w:lang w:val="en-US" w:eastAsia="es-ES"/>
+        </w:rPr>
+        <w:t>Risks and contingencies</w:t>
+      </w:r>
+    </w:p>
+    <w:p>
+      <w:pPr>
+        <w:pStyle w:val="ListBullet"/>
+        <w:tabs>
+          <w:tab w:val="clear" w:pos="360"/>
+          <w:tab w:val="num" w:pos="720"/>
+        </w:tabs>
+        <w:ind w:left="720"/>
+        <w:rPr>
+          <w:b/>
+          <w:lang w:val="en-US" w:eastAsia="es-ES"/>
+        </w:rPr>
+      </w:pPr>
+      <w:r>
+        <w:rPr>
+          <w:lang w:val="en-US" w:eastAsia="es-ES"/>
+        </w:rPr>
+        <w:t>The main risk regarding project completion is if one or more team members lose focus on what to do next, in which case the other team members will help them back on track.</w:t>
+      </w:r>
+    </w:p>
+    <w:p>
+      <w:pPr>
+        <w:pStyle w:val="ListBullet"/>
+        <w:rPr>
+          <w:b/>
+          <w:lang w:val="en-US" w:eastAsia="es-ES"/>
+        </w:rPr>
+      </w:pPr>
+      <w:r>
+        <w:rPr>
+          <w:b/>
+          <w:lang w:val="en-US" w:eastAsia="es-ES"/>
+        </w:rPr>
+        <w:t>Terminology</w:t>
+      </w:r>
+    </w:p>
+    <w:p>
+      <w:pPr>
+        <w:pStyle w:val="ListBullet"/>
+        <w:tabs>
+          <w:tab w:val="clear" w:pos="360"/>
+          <w:tab w:val="num" w:pos="720"/>
+        </w:tabs>
+        <w:ind w:left="720"/>
+        <w:rPr>
+          <w:b/>
+          <w:lang w:val="en-US" w:eastAsia="es-ES"/>
+        </w:rPr>
+      </w:pPr>
+      <w:r>
+        <w:rPr>
+          <w:lang w:val="en-US" w:eastAsia="es-ES"/>
+        </w:rPr>
+        <w:t>Some domain specific vocabulary will be used in the documentation and presentation of this project, so to help all parties of interest have an equal understanding of our work, some of the more important terms will be defined.</w:t>
+      </w:r>
+    </w:p>
+    <w:p>
+      <w:pPr>
+        <w:pStyle w:val="ListBullet"/>
+        <w:tabs>
+          <w:tab w:val="clear" w:pos="360"/>
+          <w:tab w:val="num" w:pos="1068"/>
+        </w:tabs>
+        <w:ind w:left="1068"/>
+        <w:rPr>
+          <w:b/>
+          <w:lang w:val="en-US" w:eastAsia="es-ES"/>
+        </w:rPr>
+      </w:pPr>
+      <w:r>
+        <w:rPr>
+          <w:lang w:val="en-US" w:eastAsia="es-ES"/>
+        </w:rPr>
+        <w:t>Dataset – a collection of related information that is composed of separate elements but can be manipulated as a unit by a computer.</w:t>
+      </w:r>
+    </w:p>
+    <w:p>
+      <w:pPr>
+        <w:pStyle w:val="ListBullet"/>
+        <w:tabs>
+          <w:tab w:val="clear" w:pos="360"/>
+          <w:tab w:val="num" w:pos="1068"/>
+        </w:tabs>
+        <w:ind w:left="1068"/>
+        <w:rPr>
+          <w:b/>
+          <w:lang w:val="en-US" w:eastAsia="es-ES"/>
+        </w:rPr>
+      </w:pPr>
+      <w:r>
+        <w:rPr>
+          <w:lang w:val="en-US" w:eastAsia="es-ES"/>
+        </w:rPr>
+        <w:t>Feature – in machine learning and pattern recognition, a feature is an individual measurable property or characteristic of a phenomenon being observed.</w:t>
+      </w:r>
+    </w:p>
+    <w:p>
+      <w:pPr>
+        <w:pStyle w:val="ListBullet"/>
+        <w:tabs>
+          <w:tab w:val="clear" w:pos="360"/>
+          <w:tab w:val="num" w:pos="1068"/>
+        </w:tabs>
+        <w:ind w:left="1068"/>
+        <w:rPr>
+          <w:b/>
+          <w:lang w:val="en-US" w:eastAsia="es-ES"/>
+        </w:rPr>
+      </w:pPr>
+      <w:r>
+        <w:rPr>
+          <w:lang w:val="en-US" w:eastAsia="es-ES"/>
+        </w:rPr>
+        <w:t>Data mining – the process of discovering patterns in large datasets involving methods of machine learning, statistics and different sources of data.</w:t>
+      </w:r>
+    </w:p>
+    <w:p>
+      <w:pPr>
+        <w:pStyle w:val="ListBullet"/>
+        <w:tabs>
+          <w:tab w:val="clear" w:pos="360"/>
+          <w:tab w:val="num" w:pos="1068"/>
+        </w:tabs>
+        <w:ind w:left="1068"/>
+        <w:rPr>
+          <w:b/>
+          <w:lang w:val="en-US" w:eastAsia="es-ES"/>
+        </w:rPr>
+      </w:pPr>
+      <w:r>
+        <w:rPr>
+          <w:lang w:val="en-US" w:eastAsia="es-ES"/>
+        </w:rPr>
+        <w:t>Machine learning – the study of computer algorithms that improve automatically through experience.</w:t>
+      </w:r>
+    </w:p>
+    <w:p>
+      <w:pPr>
+        <w:pStyle w:val="ListBullet"/>
+        <w:tabs>
+          <w:tab w:val="clear" w:pos="360"/>
+          <w:tab w:val="num" w:pos="1068"/>
+        </w:tabs>
+        <w:ind w:left="1068"/>
+        <w:rPr>
+          <w:b/>
+          <w:lang w:val="en-US" w:eastAsia="es-ES"/>
+        </w:rPr>
+      </w:pPr>
+      <w:r>
+        <w:rPr>
+          <w:lang w:val="en-US" w:eastAsia="es-ES"/>
+        </w:rPr>
+        <w:t>Data visualization – means of displaying information e.g. data in the form of charts, diagrams and pictures.</w:t>
+      </w:r>
+    </w:p>
+    <w:p>
+      <w:pPr>
+        <w:pStyle w:val="ListBullet"/>
+        <w:tabs>
+          <w:tab w:val="clear" w:pos="360"/>
+          <w:tab w:val="num" w:pos="1068"/>
+        </w:tabs>
+        <w:ind w:left="1068"/>
+        <w:rPr>
+          <w:b/>
+          <w:lang w:val="en-US" w:eastAsia="es-ES"/>
+        </w:rPr>
+      </w:pPr>
+      <w:r>
+        <w:rPr>
+          <w:lang w:val="en-US" w:eastAsia="es-ES"/>
+        </w:rPr>
+        <w:t xml:space="preserve">Correlation - </w:t>
+      </w:r>
+      <w:r>
+        <w:rPr>
+          <w:lang w:val="en-US" w:eastAsia="es-ES"/>
+        </w:rPr>
+        <w:t>a statistical measure that expresses the extent to which two variables are linearly related (meaning they change together at a constant rate)</w:t>
+      </w:r>
+    </w:p>
+    <w:p>
+      <w:pPr>
+        <w:rPr>
+          <w:rFonts w:ascii="Arial Rounded MT Bold" w:hAnsi="Arial Rounded MT Bold"/>
+          <w:b/>
+          <w:lang w:val="en-US" w:eastAsia="es-ES"/>
+        </w:rPr>
+      </w:pPr>
+      <w:r>
+        <w:rPr>
+          <w:rFonts w:ascii="Arial Rounded MT Bold" w:hAnsi="Arial Rounded MT Bold"/>
+          <w:b/>
+          <w:lang w:val="en-US" w:eastAsia="es-ES"/>
+        </w:rPr>
+        <w:t xml:space="preserve">Defining </w:t>
+      </w:r>
+      <w:r>
+        <w:rPr>
+          <w:rFonts w:ascii="Arial Rounded MT Bold" w:hAnsi="Arial Rounded MT Bold"/>
+          <w:b/>
+          <w:lang w:val="en-US" w:eastAsia="es-ES"/>
+        </w:rPr>
+        <w:t>our</w:t>
+      </w:r>
+      <w:r>
+        <w:rPr>
+          <w:rFonts w:ascii="Arial Rounded MT Bold" w:hAnsi="Arial Rounded MT Bold"/>
+          <w:b/>
+          <w:lang w:val="en-US" w:eastAsia="es-ES"/>
+        </w:rPr>
+        <w:t xml:space="preserve"> data-mining goals</w:t>
+      </w:r>
+    </w:p>
+    <w:p>
+      <w:pPr>
+        <w:pStyle w:val="ListBullet"/>
+        <w:rPr>
+          <w:b/>
+          <w:lang w:val="en-US" w:eastAsia="es-ES"/>
+        </w:rPr>
+      </w:pPr>
+      <w:r>
+        <w:rPr>
+          <w:b/>
+          <w:lang w:val="en-US" w:eastAsia="es-ES"/>
+        </w:rPr>
+        <w:t>Data-mining goals</w:t>
+      </w:r>
+    </w:p>
+    <w:p>
+      <w:pPr>
+        <w:pStyle w:val="ListBullet"/>
+        <w:tabs>
+          <w:tab w:val="clear" w:pos="360"/>
+          <w:tab w:val="num" w:pos="720"/>
+        </w:tabs>
+        <w:ind w:left="720"/>
+        <w:rPr>
+          <w:b/>
+          <w:lang w:val="en-US" w:eastAsia="es-ES"/>
+        </w:rPr>
+      </w:pPr>
+      <w:r>
+        <w:rPr>
+          <w:lang w:val="en-US" w:eastAsia="es-ES"/>
+        </w:rPr>
+        <w:t>To clean the data and find correlations between people’s conditions and their features in the datasets.</w:t>
+      </w:r>
+    </w:p>
+    <w:p>
+      <w:pPr>
+        <w:pStyle w:val="ListBullet"/>
+        <w:rPr>
+          <w:b/>
+          <w:lang w:val="en-US" w:eastAsia="es-ES"/>
+        </w:rPr>
+      </w:pPr>
+      <w:r>
+        <w:rPr>
+          <w:b/>
+          <w:lang w:val="en-US" w:eastAsia="es-ES"/>
+        </w:rPr>
+        <w:t>Data-mining success criteria</w:t>
+      </w:r>
+    </w:p>
+    <w:p>
+      <w:pPr>
+        <w:pStyle w:val="ListBullet"/>
+        <w:tabs>
+          <w:tab w:val="clear" w:pos="360"/>
+          <w:tab w:val="num" w:pos="720"/>
+        </w:tabs>
+        <w:ind w:left="720"/>
+        <w:rPr>
+          <w:b/>
+          <w:lang w:val="en-US" w:eastAsia="es-ES"/>
+        </w:rPr>
+      </w:pPr>
+      <w:bookmarkStart w:id="0" w:name="_GoBack"/>
+      <w:bookmarkEnd w:id="0"/>
+    </w:p>
+    <w:p>
+      <w:pPr>
         <w:shd w:val="clear" w:color="auto" w:fill="FFFFFF"/>
-        <w:spacing w:before="100" w:beforeAutospacing="1" w:after="100" w:afterAutospacing="1" w:line="182" w:lineRule="atLeast"/>
-        <w:ind w:left="441"/>
+        <w:spacing w:after="0" w:line="182" w:lineRule="atLeast"/>
         <w:jc w:val="both"/>
         <w:rPr>
           <w:rFonts w:ascii="Arial Rounded MT Bold" w:eastAsia="Times New Roman" w:hAnsi="Arial Rounded MT Bold" w:cs="Arial"/>
           <w:sz w:val="23"/>
           <w:szCs w:val="23"/>
-          <w:lang w:eastAsia="es-ES"/>
-        </w:rPr>
-      </w:pPr>
-      <w:proofErr w:type="spellStart"/>
-      <w:r>
+          <w:lang w:val="en-US" w:eastAsia="es-ES"/>
+        </w:rPr>
+      </w:pPr>
+    </w:p>
+    <w:p>
+      <w:pPr>
+        <w:shd w:val="clear" w:color="auto" w:fill="FFFFFF"/>
+        <w:spacing w:after="0" w:line="182" w:lineRule="atLeast"/>
+        <w:jc w:val="both"/>
         <w:rPr>
           <w:rFonts w:ascii="Arial Rounded MT Bold" w:eastAsia="Times New Roman" w:hAnsi="Arial Rounded MT Bold" w:cs="Arial"/>
           <w:sz w:val="23"/>
           <w:szCs w:val="23"/>
-          <w:lang w:eastAsia="es-ES"/>
-        </w:rPr>
-        <w:t>Identifyingyourbusinessgoals</w:t>
-      </w:r>
-      <w:proofErr w:type="spellEnd"/>
-    </w:p>
-    <w:p>
-      <w:pPr>
-        <w:numPr>
-          <w:ilvl w:val="1"/>
-          <w:numId w:val="2"/>
-        </w:numPr>
+          <w:lang w:val="en-US" w:eastAsia="es-ES"/>
+        </w:rPr>
+      </w:pPr>
+    </w:p>
+    <w:p>
+      <w:pPr>
         <w:shd w:val="clear" w:color="auto" w:fill="FFFFFF"/>
-        <w:spacing w:before="100" w:beforeAutospacing="1" w:after="100" w:afterAutospacing="1" w:line="182" w:lineRule="atLeast"/>
-        <w:ind w:left="669"/>
+        <w:spacing w:after="0" w:line="182" w:lineRule="atLeast"/>
         <w:jc w:val="both"/>
         <w:rPr>
           <w:rFonts w:ascii="Arial Rounded MT Bold" w:eastAsia="Times New Roman" w:hAnsi="Arial Rounded MT Bold" w:cs="Arial"/>
           <w:sz w:val="23"/>
           <w:szCs w:val="23"/>
-          <w:lang w:eastAsia="es-ES"/>
-        </w:rPr>
-      </w:pPr>
-      <w:proofErr w:type="spellStart"/>
-      <w:r>
-        <w:rPr>
-          <w:rFonts w:ascii="Arial Rounded MT Bold" w:eastAsia="Times New Roman" w:hAnsi="Arial Rounded MT Bold" w:cs="Arial"/>
-          <w:sz w:val="23"/>
-          <w:szCs w:val="23"/>
-          <w:lang w:eastAsia="es-ES"/>
-        </w:rPr>
-        <w:t>Background</w:t>
-      </w:r>
-      <w:proofErr w:type="spellEnd"/>
-    </w:p>
-    <w:p>
-      <w:pPr>
-        <w:numPr>
-          <w:ilvl w:val="1"/>
-          <w:numId w:val="2"/>
-        </w:numPr>
-        <w:shd w:val="clear" w:color="auto" w:fill="FFFFFF"/>
-        <w:spacing w:before="100" w:beforeAutospacing="1" w:after="100" w:afterAutospacing="1" w:line="182" w:lineRule="atLeast"/>
-        <w:ind w:left="669"/>
-        <w:jc w:val="both"/>
-        <w:rPr>
-          <w:rFonts w:ascii="Arial Rounded MT Bold" w:eastAsia="Times New Roman" w:hAnsi="Arial Rounded MT Bold" w:cs="Arial"/>
-          <w:sz w:val="23"/>
-          <w:szCs w:val="23"/>
-          <w:lang w:eastAsia="es-ES"/>
-        </w:rPr>
-      </w:pPr>
-      <w:r>
-        <w:rPr>
-          <w:rFonts w:ascii="Arial Rounded MT Bold" w:eastAsia="Times New Roman" w:hAnsi="Arial Rounded MT Bold" w:cs="Arial"/>
-          <w:sz w:val="23"/>
-          <w:szCs w:val="23"/>
-          <w:lang w:eastAsia="es-ES"/>
-        </w:rPr>
-        <w:t xml:space="preserve">Business </w:t>
-      </w:r>
-      <w:proofErr w:type="spellStart"/>
-      <w:r>
-        <w:rPr>
-          <w:rFonts w:ascii="Arial Rounded MT Bold" w:eastAsia="Times New Roman" w:hAnsi="Arial Rounded MT Bold" w:cs="Arial"/>
-          <w:sz w:val="23"/>
-          <w:szCs w:val="23"/>
-          <w:lang w:eastAsia="es-ES"/>
-        </w:rPr>
-        <w:t>goals</w:t>
-      </w:r>
-      <w:proofErr w:type="spellEnd"/>
-    </w:p>
-    <w:p>
-      <w:pPr>
-        <w:numPr>
-          <w:ilvl w:val="1"/>
-          <w:numId w:val="2"/>
-        </w:numPr>
-        <w:shd w:val="clear" w:color="auto" w:fill="FFFFFF"/>
-        <w:spacing w:before="100" w:beforeAutospacing="1" w:after="100" w:afterAutospacing="1" w:line="182" w:lineRule="atLeast"/>
-        <w:ind w:left="669"/>
-        <w:jc w:val="both"/>
-        <w:rPr>
-          <w:rFonts w:ascii="Arial Rounded MT Bold" w:eastAsia="Times New Roman" w:hAnsi="Arial Rounded MT Bold" w:cs="Arial"/>
-          <w:sz w:val="23"/>
-          <w:szCs w:val="23"/>
-          <w:lang w:eastAsia="es-ES"/>
-        </w:rPr>
-      </w:pPr>
-      <w:r>
-        <w:rPr>
-          <w:rFonts w:ascii="Arial Rounded MT Bold" w:eastAsia="Times New Roman" w:hAnsi="Arial Rounded MT Bold" w:cs="Arial"/>
-          <w:sz w:val="23"/>
-          <w:szCs w:val="23"/>
-          <w:lang w:eastAsia="es-ES"/>
-        </w:rPr>
-        <w:t xml:space="preserve">Business </w:t>
-      </w:r>
-      <w:proofErr w:type="spellStart"/>
-      <w:r>
-        <w:rPr>
-          <w:rFonts w:ascii="Arial Rounded MT Bold" w:eastAsia="Times New Roman" w:hAnsi="Arial Rounded MT Bold" w:cs="Arial"/>
-          <w:sz w:val="23"/>
-          <w:szCs w:val="23"/>
-          <w:lang w:eastAsia="es-ES"/>
-        </w:rPr>
-        <w:t>successcriteria</w:t>
-      </w:r>
-      <w:proofErr w:type="spellEnd"/>
-    </w:p>
-    <w:p>
-      <w:pPr>
-        <w:numPr>
-          <w:ilvl w:val="0"/>
-          <w:numId w:val="2"/>
-        </w:numPr>
-        <w:shd w:val="clear" w:color="auto" w:fill="FFFFFF"/>
-        <w:spacing w:before="100" w:beforeAutospacing="1" w:after="100" w:afterAutospacing="1" w:line="182" w:lineRule="atLeast"/>
-        <w:ind w:left="441"/>
-        <w:jc w:val="both"/>
-        <w:rPr>
-          <w:rFonts w:ascii="Arial Rounded MT Bold" w:eastAsia="Times New Roman" w:hAnsi="Arial Rounded MT Bold" w:cs="Arial"/>
-          <w:sz w:val="23"/>
-          <w:szCs w:val="23"/>
-          <w:lang w:eastAsia="es-ES"/>
-        </w:rPr>
-      </w:pPr>
-      <w:proofErr w:type="spellStart"/>
-      <w:r>
-        <w:rPr>
-          <w:rFonts w:ascii="Arial Rounded MT Bold" w:eastAsia="Times New Roman" w:hAnsi="Arial Rounded MT Bold" w:cs="Arial"/>
-          <w:sz w:val="23"/>
-          <w:szCs w:val="23"/>
-          <w:lang w:eastAsia="es-ES"/>
-        </w:rPr>
-        <w:t>Assessingyoursituation</w:t>
-      </w:r>
-      <w:proofErr w:type="spellEnd"/>
-    </w:p>
-    <w:p>
-      <w:pPr>
-        <w:numPr>
-          <w:ilvl w:val="1"/>
-          <w:numId w:val="2"/>
-        </w:numPr>
-        <w:shd w:val="clear" w:color="auto" w:fill="FFFFFF"/>
-        <w:spacing w:before="100" w:beforeAutospacing="1" w:after="100" w:afterAutospacing="1" w:line="182" w:lineRule="atLeast"/>
-        <w:ind w:left="669"/>
-        <w:jc w:val="both"/>
-        <w:rPr>
-          <w:rFonts w:ascii="Arial Rounded MT Bold" w:eastAsia="Times New Roman" w:hAnsi="Arial Rounded MT Bold" w:cs="Arial"/>
-          <w:sz w:val="23"/>
-          <w:szCs w:val="23"/>
-          <w:lang w:eastAsia="es-ES"/>
-        </w:rPr>
-      </w:pPr>
-      <w:proofErr w:type="spellStart"/>
-      <w:r>
-        <w:rPr>
-          <w:rFonts w:ascii="Arial Rounded MT Bold" w:eastAsia="Times New Roman" w:hAnsi="Arial Rounded MT Bold" w:cs="Arial"/>
-          <w:sz w:val="23"/>
-          <w:szCs w:val="23"/>
-          <w:lang w:eastAsia="es-ES"/>
-        </w:rPr>
-        <w:t>Inventory</w:t>
-      </w:r>
-      <w:proofErr w:type="spellEnd"/>
-      <w:r>
-        <w:rPr>
-          <w:rFonts w:ascii="Arial Rounded MT Bold" w:eastAsia="Times New Roman" w:hAnsi="Arial Rounded MT Bold" w:cs="Arial"/>
-          <w:sz w:val="23"/>
-          <w:szCs w:val="23"/>
-          <w:lang w:eastAsia="es-ES"/>
-        </w:rPr>
-        <w:t xml:space="preserve"> of </w:t>
-      </w:r>
-      <w:proofErr w:type="spellStart"/>
-      <w:r>
-        <w:rPr>
-          <w:rFonts w:ascii="Arial Rounded MT Bold" w:eastAsia="Times New Roman" w:hAnsi="Arial Rounded MT Bold" w:cs="Arial"/>
-          <w:sz w:val="23"/>
-          <w:szCs w:val="23"/>
-          <w:lang w:eastAsia="es-ES"/>
-        </w:rPr>
-        <w:t>resources</w:t>
-      </w:r>
-      <w:proofErr w:type="spellEnd"/>
-    </w:p>
-    <w:p>
-      <w:pPr>
-        <w:numPr>
-          <w:ilvl w:val="1"/>
-          <w:numId w:val="2"/>
-        </w:numPr>
-        <w:shd w:val="clear" w:color="auto" w:fill="FFFFFF"/>
-        <w:spacing w:before="100" w:beforeAutospacing="1" w:after="100" w:afterAutospacing="1" w:line="182" w:lineRule="atLeast"/>
-        <w:ind w:left="669"/>
-        <w:jc w:val="both"/>
-        <w:rPr>
-          <w:rFonts w:ascii="Arial Rounded MT Bold" w:eastAsia="Times New Roman" w:hAnsi="Arial Rounded MT Bold" w:cs="Arial"/>
-          <w:sz w:val="23"/>
-          <w:szCs w:val="23"/>
-          <w:lang w:eastAsia="es-ES"/>
-        </w:rPr>
-      </w:pPr>
-      <w:proofErr w:type="spellStart"/>
-      <w:r>
-        <w:rPr>
-          <w:rFonts w:ascii="Arial Rounded MT Bold" w:eastAsia="Times New Roman" w:hAnsi="Arial Rounded MT Bold" w:cs="Arial"/>
-          <w:sz w:val="23"/>
-          <w:szCs w:val="23"/>
-          <w:lang w:eastAsia="es-ES"/>
-        </w:rPr>
-        <w:t>Requirements</w:t>
-      </w:r>
-      <w:proofErr w:type="spellEnd"/>
-      <w:r>
-        <w:rPr>
-          <w:rFonts w:ascii="Arial Rounded MT Bold" w:eastAsia="Times New Roman" w:hAnsi="Arial Rounded MT Bold" w:cs="Arial"/>
-          <w:sz w:val="23"/>
-          <w:szCs w:val="23"/>
-          <w:lang w:eastAsia="es-ES"/>
-        </w:rPr>
-        <w:t xml:space="preserve">, </w:t>
-      </w:r>
-      <w:proofErr w:type="spellStart"/>
-      <w:r>
-        <w:rPr>
-          <w:rFonts w:ascii="Arial Rounded MT Bold" w:eastAsia="Times New Roman" w:hAnsi="Arial Rounded MT Bold" w:cs="Arial"/>
-          <w:sz w:val="23"/>
-          <w:szCs w:val="23"/>
-          <w:lang w:eastAsia="es-ES"/>
-        </w:rPr>
-        <w:t>assumptions</w:t>
-      </w:r>
-      <w:proofErr w:type="spellEnd"/>
-      <w:r>
-        <w:rPr>
-          <w:rFonts w:ascii="Arial Rounded MT Bold" w:eastAsia="Times New Roman" w:hAnsi="Arial Rounded MT Bold" w:cs="Arial"/>
-          <w:sz w:val="23"/>
-          <w:szCs w:val="23"/>
-          <w:lang w:eastAsia="es-ES"/>
-        </w:rPr>
-        <w:t xml:space="preserve">, and </w:t>
-      </w:r>
-      <w:proofErr w:type="spellStart"/>
-      <w:r>
-        <w:rPr>
-          <w:rFonts w:ascii="Arial Rounded MT Bold" w:eastAsia="Times New Roman" w:hAnsi="Arial Rounded MT Bold" w:cs="Arial"/>
-          <w:sz w:val="23"/>
-          <w:szCs w:val="23"/>
-          <w:lang w:eastAsia="es-ES"/>
-        </w:rPr>
-        <w:t>constraints</w:t>
-      </w:r>
-      <w:proofErr w:type="spellEnd"/>
-    </w:p>
-    <w:p>
-      <w:pPr>
-        <w:numPr>
-          <w:ilvl w:val="1"/>
-          <w:numId w:val="2"/>
-        </w:numPr>
-        <w:shd w:val="clear" w:color="auto" w:fill="FFFFFF"/>
-        <w:spacing w:before="100" w:beforeAutospacing="1" w:after="100" w:afterAutospacing="1" w:line="182" w:lineRule="atLeast"/>
-        <w:ind w:left="669"/>
-        <w:jc w:val="both"/>
-        <w:rPr>
-          <w:rFonts w:ascii="Arial Rounded MT Bold" w:eastAsia="Times New Roman" w:hAnsi="Arial Rounded MT Bold" w:cs="Arial"/>
-          <w:sz w:val="23"/>
-          <w:szCs w:val="23"/>
-          <w:lang w:eastAsia="es-ES"/>
-        </w:rPr>
-      </w:pPr>
-      <w:proofErr w:type="spellStart"/>
-      <w:r>
-        <w:rPr>
-          <w:rFonts w:ascii="Arial Rounded MT Bold" w:eastAsia="Times New Roman" w:hAnsi="Arial Rounded MT Bold" w:cs="Arial"/>
-          <w:sz w:val="23"/>
-          <w:szCs w:val="23"/>
-          <w:lang w:eastAsia="es-ES"/>
-        </w:rPr>
-        <w:t>Risks</w:t>
-      </w:r>
-      <w:proofErr w:type="spellEnd"/>
-      <w:r>
-        <w:rPr>
-          <w:rFonts w:ascii="Arial Rounded MT Bold" w:eastAsia="Times New Roman" w:hAnsi="Arial Rounded MT Bold" w:cs="Arial"/>
-          <w:sz w:val="23"/>
-          <w:szCs w:val="23"/>
-          <w:lang w:eastAsia="es-ES"/>
-        </w:rPr>
-        <w:t xml:space="preserve"> and </w:t>
-      </w:r>
-      <w:proofErr w:type="spellStart"/>
-      <w:r>
-        <w:rPr>
-          <w:rFonts w:ascii="Arial Rounded MT Bold" w:eastAsia="Times New Roman" w:hAnsi="Arial Rounded MT Bold" w:cs="Arial"/>
-          <w:sz w:val="23"/>
-          <w:szCs w:val="23"/>
-          <w:lang w:eastAsia="es-ES"/>
-        </w:rPr>
-        <w:t>contingencies</w:t>
-      </w:r>
-      <w:proofErr w:type="spellEnd"/>
-    </w:p>
-    <w:p>
-      <w:pPr>
-        <w:numPr>
-          <w:ilvl w:val="1"/>
-          <w:numId w:val="2"/>
-        </w:numPr>
-        <w:shd w:val="clear" w:color="auto" w:fill="FFFFFF"/>
-        <w:spacing w:before="100" w:beforeAutospacing="1" w:after="100" w:afterAutospacing="1" w:line="182" w:lineRule="atLeast"/>
-        <w:ind w:left="669"/>
-        <w:jc w:val="both"/>
-        <w:rPr>
-          <w:rFonts w:ascii="Arial Rounded MT Bold" w:eastAsia="Times New Roman" w:hAnsi="Arial Rounded MT Bold" w:cs="Arial"/>
-          <w:sz w:val="23"/>
-          <w:szCs w:val="23"/>
-          <w:lang w:eastAsia="es-ES"/>
-        </w:rPr>
-      </w:pPr>
-      <w:proofErr w:type="spellStart"/>
-      <w:r>
-        <w:rPr>
-          <w:rFonts w:ascii="Arial Rounded MT Bold" w:eastAsia="Times New Roman" w:hAnsi="Arial Rounded MT Bold" w:cs="Arial"/>
-          <w:sz w:val="23"/>
-          <w:szCs w:val="23"/>
-          <w:lang w:eastAsia="es-ES"/>
-        </w:rPr>
-        <w:t>Terminology</w:t>
-      </w:r>
-      <w:proofErr w:type="spellEnd"/>
-    </w:p>
-    <w:p>
-      <w:pPr>
-        <w:numPr>
-          <w:ilvl w:val="1"/>
-          <w:numId w:val="2"/>
-        </w:numPr>
-        <w:shd w:val="clear" w:color="auto" w:fill="FFFFFF"/>
-        <w:spacing w:before="100" w:beforeAutospacing="1" w:after="100" w:afterAutospacing="1" w:line="182" w:lineRule="atLeast"/>
-        <w:ind w:left="669"/>
-        <w:jc w:val="both"/>
-        <w:rPr>
-          <w:rFonts w:ascii="Arial Rounded MT Bold" w:eastAsia="Times New Roman" w:hAnsi="Arial Rounded MT Bold" w:cs="Arial"/>
-          <w:sz w:val="23"/>
-          <w:szCs w:val="23"/>
-          <w:lang w:eastAsia="es-ES"/>
-        </w:rPr>
-      </w:pPr>
-      <w:proofErr w:type="spellStart"/>
-      <w:r>
-        <w:rPr>
-          <w:rFonts w:ascii="Arial Rounded MT Bold" w:eastAsia="Times New Roman" w:hAnsi="Arial Rounded MT Bold" w:cs="Arial"/>
-          <w:sz w:val="23"/>
-          <w:szCs w:val="23"/>
-          <w:lang w:eastAsia="es-ES"/>
-        </w:rPr>
-        <w:t>Costs</w:t>
-      </w:r>
-      <w:proofErr w:type="spellEnd"/>
-      <w:r>
-        <w:rPr>
-          <w:rFonts w:ascii="Arial Rounded MT Bold" w:eastAsia="Times New Roman" w:hAnsi="Arial Rounded MT Bold" w:cs="Arial"/>
-          <w:sz w:val="23"/>
-          <w:szCs w:val="23"/>
-          <w:lang w:eastAsia="es-ES"/>
-        </w:rPr>
-        <w:t xml:space="preserve"> and </w:t>
-      </w:r>
-      <w:proofErr w:type="spellStart"/>
-      <w:r>
-        <w:rPr>
-          <w:rFonts w:ascii="Arial Rounded MT Bold" w:eastAsia="Times New Roman" w:hAnsi="Arial Rounded MT Bold" w:cs="Arial"/>
-          <w:sz w:val="23"/>
-          <w:szCs w:val="23"/>
-          <w:lang w:eastAsia="es-ES"/>
-        </w:rPr>
-        <w:t>benefits</w:t>
-      </w:r>
-      <w:proofErr w:type="spellEnd"/>
-    </w:p>
-    <w:p>
-      <w:pPr>
-        <w:numPr>
-          <w:ilvl w:val="0"/>
-          <w:numId w:val="2"/>
-        </w:numPr>
-        <w:shd w:val="clear" w:color="auto" w:fill="FFFFFF"/>
-        <w:spacing w:before="100" w:beforeAutospacing="1" w:after="100" w:afterAutospacing="1" w:line="182" w:lineRule="atLeast"/>
-        <w:ind w:left="441"/>
-        <w:jc w:val="both"/>
-        <w:rPr>
-          <w:rFonts w:ascii="Arial Rounded MT Bold" w:eastAsia="Times New Roman" w:hAnsi="Arial Rounded MT Bold" w:cs="Arial"/>
-          <w:sz w:val="23"/>
-          <w:szCs w:val="23"/>
-          <w:lang w:eastAsia="es-ES"/>
-        </w:rPr>
-      </w:pPr>
-      <w:proofErr w:type="spellStart"/>
-      <w:r>
-        <w:rPr>
-          <w:rFonts w:ascii="Arial Rounded MT Bold" w:eastAsia="Times New Roman" w:hAnsi="Arial Rounded MT Bold" w:cs="Arial"/>
-          <w:sz w:val="23"/>
-          <w:szCs w:val="23"/>
-          <w:lang w:eastAsia="es-ES"/>
-        </w:rPr>
-        <w:t>Definingyour</w:t>
-      </w:r>
-      <w:proofErr w:type="spellEnd"/>
-      <w:r>
-        <w:rPr>
-          <w:rFonts w:ascii="Arial Rounded MT Bold" w:eastAsia="Times New Roman" w:hAnsi="Arial Rounded MT Bold" w:cs="Arial"/>
-          <w:sz w:val="23"/>
-          <w:szCs w:val="23"/>
-          <w:lang w:eastAsia="es-ES"/>
-        </w:rPr>
-        <w:t xml:space="preserve"> data-</w:t>
-      </w:r>
-      <w:proofErr w:type="spellStart"/>
-      <w:r>
-        <w:rPr>
-          <w:rFonts w:ascii="Arial Rounded MT Bold" w:eastAsia="Times New Roman" w:hAnsi="Arial Rounded MT Bold" w:cs="Arial"/>
-          <w:sz w:val="23"/>
-          <w:szCs w:val="23"/>
-          <w:lang w:eastAsia="es-ES"/>
-        </w:rPr>
-        <w:t>mininggoals</w:t>
-      </w:r>
-      <w:proofErr w:type="spellEnd"/>
-    </w:p>
-    <w:p>
-      <w:pPr>
-        <w:numPr>
-          <w:ilvl w:val="1"/>
-          <w:numId w:val="2"/>
-        </w:numPr>
-        <w:shd w:val="clear" w:color="auto" w:fill="FFFFFF"/>
-        <w:spacing w:before="100" w:beforeAutospacing="1" w:after="100" w:afterAutospacing="1" w:line="182" w:lineRule="atLeast"/>
-        <w:ind w:left="669"/>
-        <w:jc w:val="both"/>
-        <w:rPr>
-          <w:rFonts w:ascii="Arial Rounded MT Bold" w:eastAsia="Times New Roman" w:hAnsi="Arial Rounded MT Bold" w:cs="Arial"/>
-          <w:sz w:val="23"/>
-          <w:szCs w:val="23"/>
-          <w:lang w:eastAsia="es-ES"/>
-        </w:rPr>
-      </w:pPr>
-      <w:r>
-        <w:rPr>
-          <w:rFonts w:ascii="Arial Rounded MT Bold" w:eastAsia="Times New Roman" w:hAnsi="Arial Rounded MT Bold" w:cs="Arial"/>
-          <w:sz w:val="23"/>
-          <w:szCs w:val="23"/>
-          <w:lang w:eastAsia="es-ES"/>
-        </w:rPr>
-        <w:t>Data-</w:t>
-      </w:r>
-      <w:proofErr w:type="spellStart"/>
-      <w:r>
-        <w:rPr>
-          <w:rFonts w:ascii="Arial Rounded MT Bold" w:eastAsia="Times New Roman" w:hAnsi="Arial Rounded MT Bold" w:cs="Arial"/>
-          <w:sz w:val="23"/>
-          <w:szCs w:val="23"/>
-          <w:lang w:eastAsia="es-ES"/>
-        </w:rPr>
-        <w:t>mininggoals</w:t>
-      </w:r>
-      <w:proofErr w:type="spellEnd"/>
-    </w:p>
-    <w:p>
-      <w:pPr>
-        <w:numPr>
-          <w:ilvl w:val="1"/>
-          <w:numId w:val="2"/>
-        </w:numPr>
-        <w:shd w:val="clear" w:color="auto" w:fill="FFFFFF"/>
-        <w:spacing w:after="0" w:line="182" w:lineRule="atLeast"/>
-        <w:ind w:left="669"/>
-        <w:jc w:val="both"/>
+          <w:lang w:val="en-US" w:eastAsia="es-ES"/>
+        </w:rPr>
+      </w:pPr>
+    </w:p>
+    <w:p>
+      <w:pPr>
+        <w:pStyle w:val="NormalWeb"/>
+        <w:spacing w:before="0" w:beforeAutospacing="0" w:after="320" w:afterAutospacing="0"/>
         <w:rPr>
           <w:rFonts w:ascii="Arial Rounded MT Bold" w:hAnsi="Arial Rounded MT Bold"/>
           <w:sz w:val="23"/>
           <w:szCs w:val="23"/>
-        </w:rPr>
-      </w:pPr>
-      <w:r>
-        <w:rPr>
-          <w:rFonts w:ascii="Arial Rounded MT Bold" w:eastAsia="Times New Roman" w:hAnsi="Arial Rounded MT Bold" w:cs="Arial"/>
+          <w:lang w:val="en-US"/>
+        </w:rPr>
+      </w:pPr>
+      <w:r>
+        <w:rPr>
+          <w:rFonts w:ascii="Arial Rounded MT Bold" w:hAnsi="Arial Rounded MT Bold" w:cs="Arial"/>
+          <w:b/>
+          <w:bCs/>
           <w:sz w:val="23"/>
           <w:szCs w:val="23"/>
-          <w:lang w:eastAsia="es-ES"/>
-        </w:rPr>
-        <w:t>Data-</w:t>
-      </w:r>
-      <w:proofErr w:type="spellStart"/>
-      <w:r>
-        <w:rPr>
-          <w:rFonts w:ascii="Arial Rounded MT Bold" w:eastAsia="Times New Roman" w:hAnsi="Arial Rounded MT Bold" w:cs="Arial"/>
+          <w:lang w:val="en-US"/>
+        </w:rPr>
+        <w:t>Goal 1:</w:t>
+      </w:r>
+      <w:r>
+        <w:rPr>
+          <w:rFonts w:ascii="Arial Rounded MT Bold" w:hAnsi="Arial Rounded MT Bold" w:cs="Arial"/>
           <w:sz w:val="23"/>
           <w:szCs w:val="23"/>
-          <w:lang w:eastAsia="es-ES"/>
-        </w:rPr>
-        <w:t>miningsuccesscriteria</w:t>
-      </w:r>
-      <w:proofErr w:type="spellEnd"/>
+          <w:lang w:val="en-US"/>
+        </w:rPr>
+        <w:t xml:space="preserve"> Analysis of our first dataset to see how the number of children with HIV changes depending on different features like age, gender, continent, year...</w:t>
+      </w:r>
+    </w:p>
+    <w:p>
+      <w:pPr>
+        <w:pStyle w:val="NormalWeb"/>
+        <w:spacing w:before="0" w:beforeAutospacing="0" w:after="320" w:afterAutospacing="0"/>
+        <w:rPr>
+          <w:rFonts w:ascii="Arial Rounded MT Bold" w:hAnsi="Arial Rounded MT Bold"/>
+          <w:sz w:val="23"/>
+          <w:szCs w:val="23"/>
+          <w:lang w:val="en-US"/>
+        </w:rPr>
+      </w:pPr>
+      <w:r>
+        <w:rPr>
+          <w:rFonts w:ascii="Arial Rounded MT Bold" w:hAnsi="Arial Rounded MT Bold" w:cs="Arial"/>
+          <w:b/>
+          <w:bCs/>
+          <w:sz w:val="23"/>
+          <w:szCs w:val="23"/>
+          <w:lang w:val="en-US"/>
+        </w:rPr>
+        <w:t>Goal 2:</w:t>
+      </w:r>
+      <w:r>
+        <w:rPr>
+          <w:rFonts w:ascii="Arial Rounded MT Bold" w:hAnsi="Arial Rounded MT Bold" w:cs="Arial"/>
+          <w:sz w:val="23"/>
+          <w:szCs w:val="23"/>
+          <w:lang w:val="en-US"/>
+        </w:rPr>
+        <w:t xml:space="preserve"> Analysis of the treatments that were made in the last years depending also on different features.</w:t>
+      </w:r>
+    </w:p>
+    <w:p>
+      <w:pPr>
+        <w:pStyle w:val="NormalWeb"/>
+        <w:spacing w:before="0" w:beforeAutospacing="0" w:after="320" w:afterAutospacing="0"/>
+        <w:rPr>
+          <w:rFonts w:ascii="Arial Rounded MT Bold" w:hAnsi="Arial Rounded MT Bold"/>
+          <w:sz w:val="23"/>
+          <w:szCs w:val="23"/>
+          <w:lang w:val="en-US"/>
+        </w:rPr>
+      </w:pPr>
+      <w:r>
+        <w:rPr>
+          <w:rFonts w:ascii="Arial Rounded MT Bold" w:hAnsi="Arial Rounded MT Bold" w:cs="Arial"/>
+          <w:b/>
+          <w:bCs/>
+          <w:sz w:val="23"/>
+          <w:szCs w:val="23"/>
+          <w:lang w:val="en-US"/>
+        </w:rPr>
+        <w:t>Goal 3:</w:t>
+      </w:r>
+      <w:r>
+        <w:rPr>
+          <w:rFonts w:ascii="Arial Rounded MT Bold" w:hAnsi="Arial Rounded MT Bold" w:cs="Arial"/>
+          <w:sz w:val="23"/>
+          <w:szCs w:val="23"/>
+          <w:lang w:val="en-US"/>
+        </w:rPr>
+        <w:t xml:space="preserve"> Compare the values obtained before (number of positives in HIV and number of treatments) and make an analysis with the obtained results (using different methods covered in the course (we will look for the best one for each conclusion).</w:t>
+      </w:r>
     </w:p>
     <w:p>
       <w:pPr>
@@ -1119,108 +1382,10 @@
         <w:spacing w:after="0" w:line="182" w:lineRule="atLeast"/>
         <w:jc w:val="both"/>
         <w:rPr>
-          <w:rFonts w:ascii="Arial Rounded MT Bold" w:eastAsia="Times New Roman" w:hAnsi="Arial Rounded MT Bold" w:cs="Arial"/>
-          <w:sz w:val="23"/>
-          <w:szCs w:val="23"/>
-          <w:lang w:eastAsia="es-ES"/>
-        </w:rPr>
-      </w:pPr>
-    </w:p>
-    <w:p>
-      <w:pPr>
-        <w:pStyle w:val="NormalWeb"/>
-        <w:spacing w:before="0" w:beforeAutospacing="0" w:after="320" w:afterAutospacing="0"/>
-        <w:rPr>
           <w:rFonts w:ascii="Arial Rounded MT Bold" w:hAnsi="Arial Rounded MT Bold"/>
-          <w:sz w:val="23"/>
-          <w:szCs w:val="23"/>
-          <w:lang w:val="en-GB"/>
-        </w:rPr>
-      </w:pPr>
-      <w:r>
-        <w:rPr>
-          <w:rFonts w:ascii="Arial Rounded MT Bold" w:hAnsi="Arial Rounded MT Bold" w:cs="Arial"/>
-          <w:b/>
-          <w:bCs/>
-          <w:sz w:val="23"/>
-          <w:szCs w:val="23"/>
-          <w:lang w:val="en-GB"/>
-        </w:rPr>
-        <w:t>Goal 1:</w:t>
-      </w:r>
-      <w:r>
-        <w:rPr>
-          <w:rFonts w:ascii="Arial Rounded MT Bold" w:hAnsi="Arial Rounded MT Bold" w:cs="Arial"/>
-          <w:sz w:val="23"/>
-          <w:szCs w:val="23"/>
-          <w:lang w:val="en-GB"/>
-        </w:rPr>
-        <w:t xml:space="preserve"> Analysis of our first dataset to see how the number of children with HIV changes depending on different features like age, gender, continent, year...</w:t>
-      </w:r>
-    </w:p>
-    <w:p>
-      <w:pPr>
-        <w:pStyle w:val="NormalWeb"/>
-        <w:spacing w:before="0" w:beforeAutospacing="0" w:after="320" w:afterAutospacing="0"/>
-        <w:rPr>
-          <w:rFonts w:ascii="Arial Rounded MT Bold" w:hAnsi="Arial Rounded MT Bold"/>
-          <w:sz w:val="23"/>
-          <w:szCs w:val="23"/>
-          <w:lang w:val="en-GB"/>
-        </w:rPr>
-      </w:pPr>
-      <w:r>
-        <w:rPr>
-          <w:rFonts w:ascii="Arial Rounded MT Bold" w:hAnsi="Arial Rounded MT Bold" w:cs="Arial"/>
-          <w:b/>
-          <w:bCs/>
-          <w:sz w:val="23"/>
-          <w:szCs w:val="23"/>
-          <w:lang w:val="en-GB"/>
-        </w:rPr>
-        <w:t>Goal 2:</w:t>
-      </w:r>
-      <w:r>
-        <w:rPr>
-          <w:rFonts w:ascii="Arial Rounded MT Bold" w:hAnsi="Arial Rounded MT Bold" w:cs="Arial"/>
-          <w:sz w:val="23"/>
-          <w:szCs w:val="23"/>
-          <w:lang w:val="en-GB"/>
-        </w:rPr>
-        <w:t xml:space="preserve"> Analysis of the treatments that were made in the last years depending also on different features.</w:t>
-      </w:r>
-    </w:p>
-    <w:p>
-      <w:pPr>
-        <w:pStyle w:val="NormalWeb"/>
-        <w:spacing w:before="0" w:beforeAutospacing="0" w:after="320" w:afterAutospacing="0"/>
-        <w:rPr>
-          <w:rFonts w:ascii="Arial Rounded MT Bold" w:hAnsi="Arial Rounded MT Bold"/>
-          <w:sz w:val="23"/>
-          <w:szCs w:val="23"/>
-          <w:lang w:val="en-GB"/>
-        </w:rPr>
-      </w:pPr>
-      <w:r>
-        <w:rPr>
-          <w:rFonts w:ascii="Arial Rounded MT Bold" w:hAnsi="Arial Rounded MT Bold" w:cs="Arial"/>
-          <w:b/>
-          <w:bCs/>
-          <w:sz w:val="23"/>
-          <w:szCs w:val="23"/>
-          <w:lang w:val="en-GB"/>
-        </w:rPr>
-        <w:t>Goal 3:</w:t>
-      </w:r>
-      <w:r>
-        <w:rPr>
-          <w:rFonts w:ascii="Arial Rounded MT Bold" w:hAnsi="Arial Rounded MT Bold" w:cs="Arial"/>
-          <w:sz w:val="23"/>
-          <w:szCs w:val="23"/>
-          <w:lang w:val="en-GB"/>
-        </w:rPr>
-        <w:t xml:space="preserve"> Compare the values obtained before (number of positives in HIV and number of treatments) and make an analysis with the obtained results (using different methods covered in the course (we will look for the best one for each conclusion).</w:t>
-      </w:r>
+          <w:lang w:val="en-US"/>
+        </w:rPr>
+      </w:pPr>
     </w:p>
     <w:p>
       <w:pPr>
@@ -1229,7 +1394,7 @@
         <w:jc w:val="both"/>
         <w:rPr>
           <w:rFonts w:ascii="Arial Rounded MT Bold" w:hAnsi="Arial Rounded MT Bold"/>
-          <w:lang w:val="en-GB"/>
+          <w:lang w:val="en-US"/>
         </w:rPr>
       </w:pPr>
     </w:p>
@@ -1240,24 +1405,13 @@
         <w:jc w:val="both"/>
         <w:rPr>
           <w:rFonts w:ascii="Arial Rounded MT Bold" w:hAnsi="Arial Rounded MT Bold"/>
-          <w:lang w:val="en-GB"/>
-        </w:rPr>
-      </w:pPr>
-    </w:p>
-    <w:p>
-      <w:pPr>
-        <w:shd w:val="clear" w:color="auto" w:fill="FFFFFF"/>
-        <w:spacing w:after="0" w:line="182" w:lineRule="atLeast"/>
-        <w:jc w:val="both"/>
-        <w:rPr>
-          <w:rFonts w:ascii="Arial Rounded MT Bold" w:hAnsi="Arial Rounded MT Bold"/>
-          <w:lang w:val="en-GB"/>
-        </w:rPr>
-      </w:pPr>
-    </w:p>
-    <w:p>
-      <w:pPr>
-        <w:pStyle w:val="Prrafodelista"/>
+          <w:lang w:val="en-US"/>
+        </w:rPr>
+      </w:pPr>
+    </w:p>
+    <w:p>
+      <w:pPr>
+        <w:pStyle w:val="ListParagraph"/>
         <w:numPr>
           <w:ilvl w:val="0"/>
           <w:numId w:val="6"/>
@@ -1270,7 +1424,7 @@
           <w:color w:val="333333"/>
           <w:sz w:val="28"/>
           <w:szCs w:val="28"/>
-          <w:lang w:eastAsia="es-ES"/>
+          <w:lang w:val="en-US" w:eastAsia="es-ES"/>
         </w:rPr>
       </w:pPr>
       <w:r>
@@ -1279,8 +1433,8 @@
           <w:color w:val="000099"/>
           <w:sz w:val="28"/>
           <w:szCs w:val="28"/>
-        </w:rPr>
-        <w:lastRenderedPageBreak/>
+          <w:lang w:val="en-US"/>
+        </w:rPr>
         <w:t>TASK</w:t>
       </w:r>
       <w:r>
@@ -1289,6 +1443,7 @@
           <w:color w:val="000099"/>
           <w:sz w:val="28"/>
           <w:szCs w:val="28"/>
+          <w:lang w:val="en-US"/>
         </w:rPr>
         <w:t xml:space="preserve"> 3 </w:t>
       </w:r>
@@ -1298,37 +1453,9 @@
           <w:color w:val="000099"/>
           <w:sz w:val="28"/>
           <w:szCs w:val="28"/>
-        </w:rPr>
-        <w:t>(</w:t>
-      </w:r>
-      <w:r>
-        <w:rPr>
-          <w:rFonts w:ascii="Arial Rounded MT Bold" w:hAnsi="Arial Rounded MT Bold" w:cs="Arial"/>
-          <w:color w:val="000099"/>
-          <w:sz w:val="28"/>
-          <w:szCs w:val="28"/>
-        </w:rPr>
-        <w:t xml:space="preserve">Data </w:t>
-      </w:r>
-      <w:proofErr w:type="spellStart"/>
-      <w:r>
-        <w:rPr>
-          <w:rFonts w:ascii="Arial Rounded MT Bold" w:hAnsi="Arial Rounded MT Bold" w:cs="Arial"/>
-          <w:color w:val="000099"/>
-          <w:sz w:val="28"/>
-          <w:szCs w:val="28"/>
-        </w:rPr>
-        <w:t>understanding</w:t>
-      </w:r>
-      <w:proofErr w:type="spellEnd"/>
-      <w:r>
-        <w:rPr>
-          <w:rFonts w:ascii="Arial Rounded MT Bold" w:hAnsi="Arial Rounded MT Bold" w:cs="Arial"/>
-          <w:color w:val="000099"/>
-          <w:sz w:val="28"/>
-          <w:szCs w:val="28"/>
-        </w:rPr>
-        <w:t>):</w:t>
+          <w:lang w:val="en-US"/>
+        </w:rPr>
+        <w:t>(Data understanding):</w:t>
       </w:r>
     </w:p>
     <w:p>
@@ -1339,27 +1466,27 @@
         <w:rPr>
           <w:rFonts w:ascii="Segoe UI Historic" w:hAnsi="Segoe UI Historic" w:cs="Segoe UI Historic"/>
           <w:shd w:val="clear" w:color="auto" w:fill="FFFFFF"/>
-          <w:lang w:val="en-GB"/>
-        </w:rPr>
-      </w:pPr>
-      <w:r>
-        <w:rPr>
-          <w:rFonts w:ascii="Segoe UI Historic" w:eastAsia="Times New Roman" w:hAnsi="Segoe UI Historic" w:cs="Segoe UI Historic"/>
-          <w:lang w:val="en-GB" w:eastAsia="es-ES"/>
+          <w:lang w:val="en-US"/>
+        </w:rPr>
+      </w:pPr>
+      <w:r>
+        <w:rPr>
+          <w:rFonts w:ascii="Segoe UI Historic" w:eastAsia="Times New Roman" w:hAnsi="Segoe UI Historic" w:cs="Segoe UI Historic"/>
+          <w:lang w:val="en-US" w:eastAsia="es-ES"/>
         </w:rPr>
         <w:t>After defining our goals, we looked for the data to start with gathering, first phase of Data understanding. For this first method,</w:t>
       </w:r>
       <w:r>
         <w:rPr>
           <w:rFonts w:ascii="Segoe UI Historic" w:eastAsia="Times New Roman" w:hAnsi="Segoe UI Historic" w:cs="Segoe UI Historic"/>
-          <w:lang w:val="en-GB" w:eastAsia="es-ES"/>
+          <w:lang w:val="en-US" w:eastAsia="es-ES"/>
         </w:rPr>
         <w:t xml:space="preserve"> </w:t>
       </w:r>
       <w:r>
         <w:rPr>
           <w:rFonts w:ascii="Segoe UI Historic" w:eastAsia="Times New Roman" w:hAnsi="Segoe UI Historic" w:cs="Segoe UI Historic"/>
-          <w:lang w:val="en-GB" w:eastAsia="es-ES"/>
+          <w:lang w:val="en-US" w:eastAsia="es-ES"/>
         </w:rPr>
         <w:t>w</w:t>
       </w:r>
@@ -1367,38 +1494,36 @@
         <w:rPr>
           <w:rFonts w:ascii="Segoe UI Historic" w:hAnsi="Segoe UI Historic" w:cs="Segoe UI Historic"/>
           <w:shd w:val="clear" w:color="auto" w:fill="FFFFFF"/>
-          <w:lang w:val="en-GB"/>
+          <w:lang w:val="en-US"/>
         </w:rPr>
         <w:t xml:space="preserve">e entered the </w:t>
       </w:r>
       <w:proofErr w:type="spellStart"/>
-      <w:proofErr w:type="gramStart"/>
       <w:r>
         <w:rPr>
           <w:rFonts w:ascii="Segoe UI Historic" w:hAnsi="Segoe UI Historic" w:cs="Segoe UI Historic"/>
           <w:shd w:val="clear" w:color="auto" w:fill="FFFFFF"/>
-          <w:lang w:val="en-GB"/>
+          <w:lang w:val="en-US"/>
         </w:rPr>
         <w:t>Unicef</w:t>
       </w:r>
       <w:proofErr w:type="spellEnd"/>
-      <w:proofErr w:type="gramEnd"/>
       <w:r>
         <w:rPr>
           <w:rFonts w:ascii="Segoe UI Historic" w:hAnsi="Segoe UI Historic" w:cs="Segoe UI Historic"/>
           <w:shd w:val="clear" w:color="auto" w:fill="FFFFFF"/>
-          <w:lang w:val="en-GB"/>
+          <w:lang w:val="en-US"/>
         </w:rPr>
         <w:t xml:space="preserve"> web (</w:t>
       </w:r>
-      <w:hyperlink r:id="rId5" w:history="1">
+      <w:hyperlink r:id="rId6" w:history="1">
         <w:r>
           <w:rPr>
-            <w:rStyle w:val="Hipervnculo"/>
+            <w:rStyle w:val="Hyperlink"/>
             <w:rFonts w:ascii="Segoe UI Historic" w:hAnsi="Segoe UI Historic" w:cs="Segoe UI Historic"/>
             <w:color w:val="auto"/>
             <w:shd w:val="clear" w:color="auto" w:fill="FFFFFF"/>
-            <w:lang w:val="en-GB"/>
+            <w:lang w:val="en-US"/>
           </w:rPr>
           <w:t>https://data.unicef.org/resources/dataset/</w:t>
         </w:r>
@@ -1407,112 +1532,79 @@
         <w:rPr>
           <w:rFonts w:ascii="Segoe UI Historic" w:hAnsi="Segoe UI Historic" w:cs="Segoe UI Historic"/>
           <w:shd w:val="clear" w:color="auto" w:fill="FFFFFF"/>
-          <w:lang w:val="en-GB"/>
-        </w:rPr>
-        <w:t>) and we found many datasets available. After seeing all the different topics, we went into VIH section, one that was more similar to our goals (</w:t>
-      </w:r>
-      <w:proofErr w:type="gramStart"/>
+          <w:lang w:val="en-US"/>
+        </w:rPr>
+        <w:t>) and we found many datasets available. After seeing all the different topics, we went into VIH section, one that was more similar to our goals (( </w:t>
+      </w:r>
+      <w:hyperlink r:id="rId7" w:tgtFrame="_blank" w:history="1">
+        <w:r>
+          <w:rPr>
+            <w:rStyle w:val="Hyperlink"/>
+            <w:rFonts w:ascii="Segoe UI Historic" w:hAnsi="Segoe UI Historic" w:cs="Segoe UI Historic"/>
+            <w:color w:val="auto"/>
+            <w:shd w:val="clear" w:color="auto" w:fill="FFFFFF"/>
+            <w:lang w:val="en-US"/>
+          </w:rPr>
+          <w:t>https://data.unicef.org/resources/dataset/hiv-aids-statistical-tables/</w:t>
+        </w:r>
+      </w:hyperlink>
       <w:r>
         <w:rPr>
           <w:rFonts w:ascii="Segoe UI Historic" w:hAnsi="Segoe UI Historic" w:cs="Segoe UI Historic"/>
           <w:shd w:val="clear" w:color="auto" w:fill="FFFFFF"/>
-          <w:lang w:val="en-GB"/>
-        </w:rPr>
-        <w:t>( </w:t>
-      </w:r>
-      <w:proofErr w:type="gramEnd"/>
-      <w:r>
-        <w:rPr>
-          <w:rFonts w:ascii="Segoe UI Historic" w:hAnsi="Segoe UI Historic" w:cs="Segoe UI Historic"/>
-        </w:rPr>
-        <w:fldChar w:fldCharType="begin"/>
-      </w:r>
-      <w:r>
-        <w:rPr>
-          <w:rFonts w:ascii="Segoe UI Historic" w:hAnsi="Segoe UI Historic" w:cs="Segoe UI Historic"/>
-          <w:lang w:val="en-GB"/>
-        </w:rPr>
-        <w:instrText>HYPERLINK "https://data.unicef.org/resources/dataset/hiv-aids-statistical-tables/" \t "_blank"</w:instrText>
-      </w:r>
-      <w:r>
-        <w:rPr>
-          <w:rFonts w:ascii="Segoe UI Historic" w:hAnsi="Segoe UI Historic" w:cs="Segoe UI Historic"/>
-        </w:rPr>
-        <w:fldChar w:fldCharType="separate"/>
-      </w:r>
-      <w:r>
-        <w:rPr>
-          <w:rStyle w:val="Hipervnculo"/>
-          <w:rFonts w:ascii="Segoe UI Historic" w:hAnsi="Segoe UI Historic" w:cs="Segoe UI Historic"/>
-          <w:color w:val="auto"/>
+          <w:lang w:val="en-US"/>
+        </w:rPr>
+        <w:t>). In this web page, we analyze which datasets of t</w:t>
+      </w:r>
+      <w:r>
+        <w:rPr>
+          <w:rFonts w:ascii="Segoe UI Historic" w:hAnsi="Segoe UI Historic" w:cs="Segoe UI Historic"/>
           <w:shd w:val="clear" w:color="auto" w:fill="FFFFFF"/>
-          <w:lang w:val="en-GB"/>
-        </w:rPr>
-        <w:t>https://data.unicef.org/resources/dataset/hiv-aids-statistical-tables/</w:t>
-      </w:r>
-      <w:r>
-        <w:rPr>
-          <w:rFonts w:ascii="Segoe UI Historic" w:hAnsi="Segoe UI Historic" w:cs="Segoe UI Historic"/>
-        </w:rPr>
-        <w:fldChar w:fldCharType="end"/>
+          <w:lang w:val="en-US"/>
+        </w:rPr>
+        <w:t>he given would be useful for us</w:t>
       </w:r>
       <w:r>
         <w:rPr>
           <w:rFonts w:ascii="Segoe UI Historic" w:hAnsi="Segoe UI Historic" w:cs="Segoe UI Historic"/>
           <w:shd w:val="clear" w:color="auto" w:fill="FFFFFF"/>
-          <w:lang w:val="en-GB"/>
-        </w:rPr>
-        <w:t>). In this web page, we analyze which datasets of t</w:t>
-      </w:r>
+          <w:lang w:val="en-US"/>
+        </w:rPr>
+        <w:t xml:space="preserve">. After choosing two of them, we verified that the data we wanted existed and we identified them as databases. We downloaded them and uploaded to </w:t>
+      </w:r>
+      <w:proofErr w:type="spellStart"/>
       <w:r>
         <w:rPr>
           <w:rFonts w:ascii="Segoe UI Historic" w:hAnsi="Segoe UI Historic" w:cs="Segoe UI Historic"/>
           <w:shd w:val="clear" w:color="auto" w:fill="FFFFFF"/>
-          <w:lang w:val="en-GB"/>
-        </w:rPr>
-        <w:t>he given would be useful for us</w:t>
-      </w:r>
+          <w:lang w:val="en-US"/>
+        </w:rPr>
+        <w:t>Github</w:t>
+      </w:r>
+      <w:proofErr w:type="spellEnd"/>
       <w:r>
         <w:rPr>
           <w:rFonts w:ascii="Segoe UI Historic" w:hAnsi="Segoe UI Historic" w:cs="Segoe UI Historic"/>
           <w:shd w:val="clear" w:color="auto" w:fill="FFFFFF"/>
-          <w:lang w:val="en-GB"/>
-        </w:rPr>
-        <w:t xml:space="preserve">. After choosing two of them, we verified that the data we wanted existed and we identified them as databases. We downloaded them and uploaded to </w:t>
+          <w:lang w:val="en-US"/>
+        </w:rPr>
+        <w:t xml:space="preserve"> (platform we are using to share between us our progress). We also discuss about the source to analyze our data and we finally decided </w:t>
       </w:r>
       <w:proofErr w:type="spellStart"/>
       <w:r>
         <w:rPr>
           <w:rFonts w:ascii="Segoe UI Historic" w:hAnsi="Segoe UI Historic" w:cs="Segoe UI Historic"/>
           <w:shd w:val="clear" w:color="auto" w:fill="FFFFFF"/>
-          <w:lang w:val="en-GB"/>
-        </w:rPr>
-        <w:t>Github</w:t>
+          <w:lang w:val="en-US"/>
+        </w:rPr>
+        <w:t>Jupyter</w:t>
       </w:r>
       <w:proofErr w:type="spellEnd"/>
       <w:r>
         <w:rPr>
           <w:rFonts w:ascii="Segoe UI Historic" w:hAnsi="Segoe UI Historic" w:cs="Segoe UI Historic"/>
           <w:shd w:val="clear" w:color="auto" w:fill="FFFFFF"/>
-          <w:lang w:val="en-GB"/>
-        </w:rPr>
-        <w:t xml:space="preserve"> (platform we are using to share between us our progress). We also discuss about the source to analyze our data and we finally decided </w:t>
-      </w:r>
-      <w:proofErr w:type="spellStart"/>
-      <w:r>
-        <w:rPr>
-          <w:rFonts w:ascii="Segoe UI Historic" w:hAnsi="Segoe UI Historic" w:cs="Segoe UI Historic"/>
-          <w:shd w:val="clear" w:color="auto" w:fill="FFFFFF"/>
-          <w:lang w:val="en-GB"/>
-        </w:rPr>
-        <w:t>Jupyter</w:t>
-      </w:r>
-      <w:proofErr w:type="spellEnd"/>
-      <w:r>
-        <w:rPr>
-          <w:rFonts w:ascii="Segoe UI Historic" w:hAnsi="Segoe UI Historic" w:cs="Segoe UI Historic"/>
-          <w:shd w:val="clear" w:color="auto" w:fill="FFFFFF"/>
-          <w:lang w:val="en-GB"/>
+          <w:lang w:val="en-US"/>
         </w:rPr>
         <w:t xml:space="preserve"> Notebook using Python 3 (method used in our different homework and studied during the Introduction to Data Science course). Moreover, our datasets looked compatible to it.</w:t>
       </w:r>
@@ -1525,14 +1617,14 @@
         <w:rPr>
           <w:rFonts w:ascii="Segoe UI Historic" w:hAnsi="Segoe UI Historic" w:cs="Segoe UI Historic"/>
           <w:shd w:val="clear" w:color="auto" w:fill="FFFFFF"/>
-          <w:lang w:val="en-GB"/>
+          <w:lang w:val="en-US"/>
         </w:rPr>
       </w:pPr>
       <w:r>
         <w:rPr>
           <w:rFonts w:ascii="Segoe UI Historic" w:hAnsi="Segoe UI Historic" w:cs="Segoe UI Historic"/>
           <w:shd w:val="clear" w:color="auto" w:fill="FFFFFF"/>
-          <w:lang w:val="en-GB"/>
+          <w:lang w:val="en-US"/>
         </w:rPr>
         <w:t>After this previous study, we looked at our data and started the second phase: describing it. The datasets we obtained were two:</w:t>
       </w:r>
@@ -1548,7 +1640,7 @@
           <w:bCs/>
           <w:sz w:val="22"/>
           <w:szCs w:val="22"/>
-          <w:lang w:val="en-GB"/>
+          <w:lang w:val="en-US"/>
         </w:rPr>
       </w:pPr>
       <w:r>
@@ -1558,7 +1650,7 @@
           <w:bCs/>
           <w:sz w:val="22"/>
           <w:szCs w:val="22"/>
-          <w:lang w:val="en-GB"/>
+          <w:lang w:val="en-US"/>
         </w:rPr>
         <w:t xml:space="preserve">Dataset </w:t>
       </w:r>
@@ -1569,7 +1661,7 @@
           <w:bCs/>
           <w:sz w:val="22"/>
           <w:szCs w:val="22"/>
-          <w:lang w:val="en-GB"/>
+          <w:lang w:val="en-US"/>
         </w:rPr>
         <w:t>1 (11290 KB):</w:t>
       </w:r>
@@ -1580,7 +1672,7 @@
           <w:bCs/>
           <w:sz w:val="22"/>
           <w:szCs w:val="22"/>
-          <w:lang w:val="en-GB"/>
+          <w:lang w:val="en-US"/>
         </w:rPr>
         <w:t xml:space="preserve"> </w:t>
       </w:r>
@@ -1591,7 +1683,7 @@
           <w:bCs/>
           <w:sz w:val="22"/>
           <w:szCs w:val="22"/>
-          <w:lang w:val="en-GB"/>
+          <w:lang w:val="en-US"/>
         </w:rPr>
         <w:t xml:space="preserve"> </w:t>
       </w:r>
@@ -1600,7 +1692,7 @@
           <w:rFonts w:ascii="Segoe UI Historic" w:hAnsi="Segoe UI Historic" w:cs="Segoe UI Historic"/>
           <w:sz w:val="22"/>
           <w:szCs w:val="22"/>
-          <w:lang w:val="en-GB"/>
+          <w:lang w:val="en-US"/>
         </w:rPr>
         <w:t>It has information about HIV indicators from children and adolescents, depending on the continent, sex, age</w:t>
       </w:r>
@@ -1609,7 +1701,7 @@
           <w:rFonts w:ascii="Segoe UI Historic" w:hAnsi="Segoe UI Historic" w:cs="Segoe UI Historic"/>
           <w:sz w:val="22"/>
           <w:szCs w:val="22"/>
-          <w:lang w:val="en-GB"/>
+          <w:lang w:val="en-US"/>
         </w:rPr>
         <w:t xml:space="preserve"> </w:t>
       </w:r>
@@ -1618,19 +1710,18 @@
           <w:rFonts w:ascii="Segoe UI Historic" w:hAnsi="Segoe UI Historic" w:cs="Segoe UI Historic"/>
           <w:sz w:val="22"/>
           <w:szCs w:val="22"/>
-          <w:lang w:val="en-GB"/>
+          <w:lang w:val="en-US"/>
         </w:rPr>
         <w:t>(0-19) and the year (1990- 2019).</w:t>
       </w:r>
       <w:r>
         <w:rPr>
           <w:rFonts w:ascii="Segoe UI Historic" w:hAnsi="Segoe UI Historic" w:cs="Segoe UI Historic"/>
-          <w:bCs/>
           <w:sz w:val="22"/>
           <w:szCs w:val="22"/>
-          <w:lang w:val="en-GB"/>
-        </w:rPr>
-        <w:t xml:space="preserve">This dataset includes six key indicators for monitoring the HIV response for children and adolescents. Indicators are presented for the years 1990-2019, and disaggregated by age, sex and country where available. It also contains </w:t>
+          <w:lang w:val="en-US"/>
+        </w:rPr>
+        <w:t xml:space="preserve"> </w:t>
       </w:r>
       <w:r>
         <w:rPr>
@@ -1638,9 +1729,9 @@
           <w:bCs/>
           <w:sz w:val="22"/>
           <w:szCs w:val="22"/>
-          <w:lang w:val="en-GB"/>
-        </w:rPr>
-        <w:t xml:space="preserve">the </w:t>
+          <w:lang w:val="en-US"/>
+        </w:rPr>
+        <w:t xml:space="preserve">This dataset includes six key indicators for monitoring the HIV response for children and adolescents. Indicators are presented for the years 1990-2019, and disaggregated by age, sex and country where available. It also contains </w:t>
       </w:r>
       <w:r>
         <w:rPr>
@@ -1648,9 +1739,9 @@
           <w:bCs/>
           <w:sz w:val="22"/>
           <w:szCs w:val="22"/>
-          <w:lang w:val="en-GB"/>
-        </w:rPr>
-        <w:t>data</w:t>
+          <w:lang w:val="en-US"/>
+        </w:rPr>
+        <w:t xml:space="preserve">the </w:t>
       </w:r>
       <w:r>
         <w:rPr>
@@ -1658,31 +1749,39 @@
           <w:bCs/>
           <w:sz w:val="22"/>
           <w:szCs w:val="22"/>
-          <w:lang w:val="en-GB"/>
-        </w:rPr>
-        <w:t xml:space="preserve"> </w:t>
-      </w:r>
-      <w:proofErr w:type="gramStart"/>
+          <w:lang w:val="en-US"/>
+        </w:rPr>
+        <w:t>data</w:t>
+      </w:r>
       <w:r>
         <w:rPr>
           <w:rFonts w:ascii="Segoe UI Historic" w:hAnsi="Segoe UI Historic" w:cs="Segoe UI Historic"/>
           <w:bCs/>
           <w:sz w:val="22"/>
           <w:szCs w:val="22"/>
-          <w:lang w:val="en-GB"/>
-        </w:rPr>
-        <w:t>source .</w:t>
-      </w:r>
-      <w:proofErr w:type="gramEnd"/>
+          <w:lang w:val="en-US"/>
+        </w:rPr>
+        <w:t xml:space="preserve"> </w:t>
+      </w:r>
       <w:r>
         <w:rPr>
           <w:rFonts w:ascii="Segoe UI Historic" w:hAnsi="Segoe UI Historic" w:cs="Segoe UI Historic"/>
           <w:bCs/>
           <w:sz w:val="22"/>
           <w:szCs w:val="22"/>
-          <w:lang w:val="en-GB"/>
-        </w:rPr>
-        <w:t xml:space="preserve"> It is formed by 240430 rows.</w:t>
+          <w:lang w:val="en-US"/>
+        </w:rPr>
+        <w:t>source</w:t>
+      </w:r>
+      <w:r>
+        <w:rPr>
+          <w:rFonts w:ascii="Segoe UI Historic" w:hAnsi="Segoe UI Historic" w:cs="Segoe UI Historic"/>
+          <w:bCs/>
+          <w:sz w:val="22"/>
+          <w:szCs w:val="22"/>
+          <w:lang w:val="en-US"/>
+        </w:rPr>
+        <w:t>. It is formed by 240430 rows.</w:t>
       </w:r>
     </w:p>
     <w:p>
@@ -1695,7 +1794,7 @@
           <w:b/>
           <w:sz w:val="22"/>
           <w:szCs w:val="22"/>
-          <w:lang w:val="en-GB"/>
+          <w:lang w:val="en-US"/>
         </w:rPr>
       </w:pPr>
       <w:r>
@@ -1705,7 +1804,7 @@
           <w:bCs/>
           <w:sz w:val="22"/>
           <w:szCs w:val="22"/>
-          <w:lang w:val="en-GB"/>
+          <w:lang w:val="en-US"/>
         </w:rPr>
         <w:t>Dataset 2 (177 KB):</w:t>
       </w:r>
@@ -1715,7 +1814,7 @@
           <w:b/>
           <w:sz w:val="22"/>
           <w:szCs w:val="22"/>
-          <w:lang w:val="en-GB"/>
+          <w:lang w:val="en-US"/>
         </w:rPr>
         <w:t xml:space="preserve">  </w:t>
       </w:r>
@@ -1724,7 +1823,7 @@
           <w:rFonts w:ascii="Segoe UI Historic" w:hAnsi="Segoe UI Historic" w:cs="Segoe UI Historic"/>
           <w:sz w:val="22"/>
           <w:szCs w:val="22"/>
-          <w:lang w:val="en-GB"/>
+          <w:lang w:val="en-US"/>
         </w:rPr>
         <w:t>It contains the coverage of antiretroviral treatment (ART) among children</w:t>
       </w:r>
@@ -1733,7 +1832,7 @@
           <w:rFonts w:ascii="Segoe UI Historic" w:hAnsi="Segoe UI Historic" w:cs="Segoe UI Historic"/>
           <w:sz w:val="22"/>
           <w:szCs w:val="22"/>
-          <w:lang w:val="en-GB"/>
+          <w:lang w:val="en-US"/>
         </w:rPr>
         <w:t xml:space="preserve"> </w:t>
       </w:r>
@@ -1742,51 +1841,57 @@
           <w:rFonts w:ascii="Segoe UI Historic" w:hAnsi="Segoe UI Historic" w:cs="Segoe UI Historic"/>
           <w:sz w:val="22"/>
           <w:szCs w:val="22"/>
-          <w:lang w:val="en-GB"/>
-        </w:rPr>
-        <w:t>(0-14 years) with HIV. This dataset includes two key indicators for monitoring treatment programmes for children living with HIV. Indicators are presented for the years 2010-2019 and countries where available.</w:t>
-      </w:r>
-      <w:r>
-        <w:rPr>
-          <w:rFonts w:ascii="Segoe UI Historic" w:hAnsi="Segoe UI Historic" w:cs="Segoe UI Historic"/>
-          <w:bCs/>
+          <w:lang w:val="en-US"/>
+        </w:rPr>
+        <w:t>(0-14 years) with HIV. This dataset includes two key indicators fo</w:t>
+      </w:r>
+      <w:r>
+        <w:rPr>
+          <w:rFonts w:ascii="Segoe UI Historic" w:hAnsi="Segoe UI Historic" w:cs="Segoe UI Historic"/>
           <w:sz w:val="22"/>
           <w:szCs w:val="22"/>
-          <w:lang w:val="en-GB"/>
-        </w:rPr>
-        <w:t xml:space="preserve"> It also contains the </w:t>
-      </w:r>
-      <w:r>
-        <w:rPr>
-          <w:rFonts w:ascii="Segoe UI Historic" w:hAnsi="Segoe UI Historic" w:cs="Segoe UI Historic"/>
-          <w:bCs/>
+          <w:lang w:val="en-US"/>
+        </w:rPr>
+        <w:t>r monitoring treatment program</w:t>
+      </w:r>
+      <w:r>
+        <w:rPr>
+          <w:rFonts w:ascii="Segoe UI Historic" w:hAnsi="Segoe UI Historic" w:cs="Segoe UI Historic"/>
           <w:sz w:val="22"/>
           <w:szCs w:val="22"/>
-          <w:lang w:val="en-GB"/>
-        </w:rPr>
-        <w:t xml:space="preserve">data </w:t>
-      </w:r>
-      <w:proofErr w:type="gramStart"/>
+          <w:lang w:val="en-US"/>
+        </w:rPr>
+        <w:t>s for children living with HIV. Indicators are presented for the years 2010-2019 and countries where available.</w:t>
+      </w:r>
       <w:r>
         <w:rPr>
           <w:rFonts w:ascii="Segoe UI Historic" w:hAnsi="Segoe UI Historic" w:cs="Segoe UI Historic"/>
           <w:bCs/>
           <w:sz w:val="22"/>
           <w:szCs w:val="22"/>
-          <w:lang w:val="en-GB"/>
-        </w:rPr>
-        <w:t>source .</w:t>
-      </w:r>
-      <w:proofErr w:type="gramEnd"/>
+          <w:lang w:val="en-US"/>
+        </w:rPr>
+        <w:t xml:space="preserve"> It also contains the </w:t>
+      </w:r>
       <w:r>
         <w:rPr>
           <w:rFonts w:ascii="Segoe UI Historic" w:hAnsi="Segoe UI Historic" w:cs="Segoe UI Historic"/>
           <w:bCs/>
           <w:sz w:val="22"/>
           <w:szCs w:val="22"/>
-          <w:lang w:val="en-GB"/>
-        </w:rPr>
-        <w:t xml:space="preserve"> It is formed by 2118 rows.</w:t>
+          <w:lang w:val="en-US"/>
+        </w:rPr>
+        <w:t>data source</w:t>
+      </w:r>
+      <w:r>
+        <w:rPr>
+          <w:rFonts w:ascii="Segoe UI Historic" w:hAnsi="Segoe UI Historic" w:cs="Segoe UI Historic"/>
+          <w:bCs/>
+          <w:sz w:val="22"/>
+          <w:szCs w:val="22"/>
+          <w:lang w:val="en-US"/>
+        </w:rPr>
+        <w:t>. It is formed by 2118 rows.</w:t>
       </w:r>
     </w:p>
     <w:p>
@@ -1799,7 +1904,7 @@
           <w:bCs/>
           <w:sz w:val="22"/>
           <w:szCs w:val="22"/>
-          <w:lang w:val="en-GB"/>
+          <w:lang w:val="en-US"/>
         </w:rPr>
       </w:pPr>
       <w:r>
@@ -1808,7 +1913,7 @@
           <w:bCs/>
           <w:sz w:val="22"/>
           <w:szCs w:val="22"/>
-          <w:lang w:val="en-GB"/>
+          <w:lang w:val="en-US"/>
         </w:rPr>
         <w:t xml:space="preserve">After seeing what information we had, we passed to the third phase: exploring the data. After a deep analysis, we discovered that we would have to analyze the data according to the different indicators, some of them are number of children, </w:t>
       </w:r>
@@ -1818,7 +1923,7 @@
           <w:bCs/>
           <w:sz w:val="22"/>
           <w:szCs w:val="22"/>
-          <w:lang w:val="en-GB"/>
+          <w:lang w:val="en-US"/>
         </w:rPr>
         <w:t>and other</w:t>
       </w:r>
@@ -1828,7 +1933,7 @@
           <w:bCs/>
           <w:sz w:val="22"/>
           <w:szCs w:val="22"/>
-          <w:lang w:val="en-GB"/>
+          <w:lang w:val="en-US"/>
         </w:rPr>
         <w:t xml:space="preserve"> ones were represented by percentage… So we realized we couldn´t mix the values to get good results. We also saw that some columns were not useful for our analysis (like the data source), so we will eliminate them. Finally, we will reduce first dataset to study years from 2010 to 2019, because we have no data about previous years in the second dataset, so we can´t compare them. </w:t>
       </w:r>
@@ -1843,7 +1948,7 @@
           <w:bCs/>
           <w:sz w:val="22"/>
           <w:szCs w:val="22"/>
-          <w:lang w:val="en-GB"/>
+          <w:lang w:val="en-US"/>
         </w:rPr>
       </w:pPr>
       <w:r>
@@ -1852,7 +1957,7 @@
           <w:bCs/>
           <w:sz w:val="22"/>
           <w:szCs w:val="22"/>
-          <w:lang w:val="en-GB"/>
+          <w:lang w:val="en-US"/>
         </w:rPr>
         <w:t>Finally,</w:t>
       </w:r>
@@ -1862,7 +1967,7 @@
           <w:bCs/>
           <w:sz w:val="22"/>
           <w:szCs w:val="22"/>
-          <w:lang w:val="en-GB"/>
+          <w:lang w:val="en-US"/>
         </w:rPr>
         <w:t xml:space="preserve"> </w:t>
       </w:r>
@@ -1872,7 +1977,7 @@
           <w:bCs/>
           <w:sz w:val="22"/>
           <w:szCs w:val="22"/>
-          <w:lang w:val="en-GB"/>
+          <w:lang w:val="en-US"/>
         </w:rPr>
         <w:t>we did the last step of data understanding: verifying data quality. We transformed our datasets</w:t>
       </w:r>
@@ -1882,7 +1987,7 @@
           <w:bCs/>
           <w:sz w:val="22"/>
           <w:szCs w:val="22"/>
-          <w:lang w:val="en-GB"/>
+          <w:lang w:val="en-US"/>
         </w:rPr>
         <w:t xml:space="preserve"> </w:t>
       </w:r>
@@ -1892,7 +1997,7 @@
           <w:bCs/>
           <w:sz w:val="22"/>
           <w:szCs w:val="22"/>
-          <w:lang w:val="en-GB"/>
+          <w:lang w:val="en-US"/>
         </w:rPr>
         <w:t>(</w:t>
       </w:r>
@@ -1903,7 +2008,7 @@
           <w:bCs/>
           <w:sz w:val="22"/>
           <w:szCs w:val="22"/>
-          <w:lang w:val="en-GB"/>
+          <w:lang w:val="en-US"/>
         </w:rPr>
         <w:t>xlsx</w:t>
       </w:r>
@@ -1914,31 +2019,31 @@
           <w:bCs/>
           <w:sz w:val="22"/>
           <w:szCs w:val="22"/>
-          <w:lang w:val="en-GB"/>
-        </w:rPr>
-        <w:t xml:space="preserve">) into </w:t>
-      </w:r>
-      <w:proofErr w:type="spellStart"/>
+          <w:lang w:val="en-US"/>
+        </w:rPr>
+        <w:t xml:space="preserve">) into csv files. We read them using pandas with ‘,’ separator. We had some problems because some of the numbers where giving with dot as </w:t>
+      </w:r>
+      <w:proofErr w:type="gramStart"/>
       <w:r>
         <w:rPr>
           <w:rFonts w:ascii="Segoe UI Historic" w:hAnsi="Segoe UI Historic" w:cs="Segoe UI Historic"/>
           <w:bCs/>
           <w:sz w:val="22"/>
           <w:szCs w:val="22"/>
-          <w:lang w:val="en-GB"/>
-        </w:rPr>
-        <w:t>csv</w:t>
-      </w:r>
-      <w:proofErr w:type="spellEnd"/>
+          <w:lang w:val="en-US"/>
+        </w:rPr>
+        <w:t>a decimal and other ones</w:t>
+      </w:r>
+      <w:proofErr w:type="gramEnd"/>
       <w:r>
         <w:rPr>
           <w:rFonts w:ascii="Segoe UI Historic" w:hAnsi="Segoe UI Historic" w:cs="Segoe UI Historic"/>
           <w:bCs/>
           <w:sz w:val="22"/>
           <w:szCs w:val="22"/>
-          <w:lang w:val="en-GB"/>
-        </w:rPr>
-        <w:t xml:space="preserve"> files. We read them using pandas with ‘,’ separator. We had some problems because some of the numbers where giving with dot as a decimal and other ones with a comma.  To solve this issue, we change separators from ‘,’ into ‘;’. After that, we got better results, but some rows where still read as a sing</w:t>
+          <w:lang w:val="en-US"/>
+        </w:rPr>
+        <w:t xml:space="preserve"> with a comma.  To solve this issue, we change separators from ‘,’ into ‘;’. After that, we got better results, but some rows where still read as a sing</w:t>
       </w:r>
       <w:r>
         <w:rPr>
@@ -1946,7 +2051,7 @@
           <w:bCs/>
           <w:sz w:val="22"/>
           <w:szCs w:val="22"/>
-          <w:lang w:val="en-GB"/>
+          <w:lang w:val="en-US"/>
         </w:rPr>
         <w:t>l</w:t>
       </w:r>
@@ -1956,41 +2061,43 @@
           <w:bCs/>
           <w:sz w:val="22"/>
           <w:szCs w:val="22"/>
-          <w:lang w:val="en-GB"/>
+          <w:lang w:val="en-US"/>
         </w:rPr>
         <w:t xml:space="preserve">e column. Then, we added different parameters to </w:t>
       </w:r>
       <w:proofErr w:type="spellStart"/>
+      <w:proofErr w:type="gramStart"/>
       <w:r>
         <w:rPr>
           <w:rFonts w:ascii="Segoe UI Historic" w:hAnsi="Segoe UI Historic" w:cs="Segoe UI Historic"/>
           <w:bCs/>
           <w:sz w:val="22"/>
           <w:szCs w:val="22"/>
-          <w:lang w:val="en-GB"/>
-        </w:rPr>
-        <w:t>pd.read_csv</w:t>
-      </w:r>
-      <w:proofErr w:type="spellEnd"/>
+          <w:lang w:val="en-US"/>
+        </w:rPr>
+        <w:t>pd.read</w:t>
+      </w:r>
+      <w:proofErr w:type="gramEnd"/>
       <w:r>
         <w:rPr>
           <w:rFonts w:ascii="Segoe UI Historic" w:hAnsi="Segoe UI Historic" w:cs="Segoe UI Historic"/>
           <w:bCs/>
           <w:sz w:val="22"/>
           <w:szCs w:val="22"/>
-          <w:lang w:val="en-GB"/>
-        </w:rPr>
-        <w:t xml:space="preserve">, but some mistakes appeared. We finally solved these problems using </w:t>
-      </w:r>
+          <w:lang w:val="en-US"/>
+        </w:rPr>
+        <w:t>_csv</w:t>
+      </w:r>
+      <w:proofErr w:type="spellEnd"/>
       <w:r>
         <w:rPr>
           <w:rFonts w:ascii="Segoe UI Historic" w:hAnsi="Segoe UI Historic" w:cs="Segoe UI Historic"/>
           <w:bCs/>
           <w:sz w:val="22"/>
           <w:szCs w:val="22"/>
-          <w:lang w:val="en-GB"/>
-        </w:rPr>
-        <w:t>“</w:t>
+          <w:lang w:val="en-US"/>
+        </w:rPr>
+        <w:t xml:space="preserve">, but some mistakes appeared. We finally solved these problems using </w:t>
       </w:r>
       <w:r>
         <w:rPr>
@@ -1998,9 +2105,41 @@
           <w:bCs/>
           <w:sz w:val="22"/>
           <w:szCs w:val="22"/>
-          <w:lang w:val="en-GB"/>
-        </w:rPr>
-        <w:t>encoding='latin-1' ”. With this last change, we had our data prepared to start working on it.</w:t>
+          <w:lang w:val="en-US"/>
+        </w:rPr>
+        <w:t>“</w:t>
+      </w:r>
+      <w:r>
+        <w:rPr>
+          <w:rFonts w:ascii="Segoe UI Historic" w:hAnsi="Segoe UI Historic" w:cs="Segoe UI Historic"/>
+          <w:bCs/>
+          <w:sz w:val="22"/>
+          <w:szCs w:val="22"/>
+          <w:lang w:val="en-US"/>
+        </w:rPr>
+        <w:t>encoding='latin-1</w:t>
+      </w:r>
+      <w:proofErr w:type="gramStart"/>
+      <w:r>
+        <w:rPr>
+          <w:rFonts w:ascii="Segoe UI Historic" w:hAnsi="Segoe UI Historic" w:cs="Segoe UI Historic"/>
+          <w:bCs/>
+          <w:sz w:val="22"/>
+          <w:szCs w:val="22"/>
+          <w:lang w:val="en-US"/>
+        </w:rPr>
+        <w:t>' ”</w:t>
+      </w:r>
+      <w:proofErr w:type="gramEnd"/>
+      <w:r>
+        <w:rPr>
+          <w:rFonts w:ascii="Segoe UI Historic" w:hAnsi="Segoe UI Historic" w:cs="Segoe UI Historic"/>
+          <w:bCs/>
+          <w:sz w:val="22"/>
+          <w:szCs w:val="22"/>
+          <w:lang w:val="en-US"/>
+        </w:rPr>
+        <w:t>. With this last change, we had our data prepared to start working on it.</w:t>
       </w:r>
     </w:p>
     <w:p>
@@ -2013,13 +2152,13 @@
           <w:bCs/>
           <w:sz w:val="22"/>
           <w:szCs w:val="22"/>
-          <w:lang w:val="en-GB"/>
-        </w:rPr>
-      </w:pPr>
-    </w:p>
-    <w:p>
-      <w:pPr>
-        <w:pStyle w:val="Prrafodelista"/>
+          <w:lang w:val="en-US"/>
+        </w:rPr>
+      </w:pPr>
+    </w:p>
+    <w:p>
+      <w:pPr>
+        <w:pStyle w:val="ListParagraph"/>
         <w:numPr>
           <w:ilvl w:val="0"/>
           <w:numId w:val="6"/>
@@ -2032,7 +2171,7 @@
           <w:color w:val="333333"/>
           <w:sz w:val="28"/>
           <w:szCs w:val="28"/>
-          <w:lang w:eastAsia="es-ES"/>
+          <w:lang w:val="en-US" w:eastAsia="es-ES"/>
         </w:rPr>
       </w:pPr>
       <w:r>
@@ -2041,8 +2180,8 @@
           <w:color w:val="000099"/>
           <w:sz w:val="28"/>
           <w:szCs w:val="28"/>
-        </w:rPr>
-        <w:lastRenderedPageBreak/>
+          <w:lang w:val="en-US"/>
+        </w:rPr>
         <w:t>TASK</w:t>
       </w:r>
       <w:r>
@@ -2051,6 +2190,7 @@
           <w:color w:val="000099"/>
           <w:sz w:val="28"/>
           <w:szCs w:val="28"/>
+          <w:lang w:val="en-US"/>
         </w:rPr>
         <w:t xml:space="preserve"> 4 </w:t>
       </w:r>
@@ -2060,26 +2200,27 @@
           <w:color w:val="000099"/>
           <w:sz w:val="28"/>
           <w:szCs w:val="28"/>
+          <w:lang w:val="en-US"/>
         </w:rPr>
         <w:t>(</w:t>
       </w:r>
-      <w:proofErr w:type="spellStart"/>
       <w:r>
         <w:rPr>
           <w:rFonts w:ascii="Arial Rounded MT Bold" w:hAnsi="Arial Rounded MT Bold" w:cs="Arial"/>
           <w:color w:val="000099"/>
           <w:sz w:val="28"/>
           <w:szCs w:val="28"/>
+          <w:lang w:val="en-US"/>
         </w:rPr>
         <w:t>Planning</w:t>
       </w:r>
-      <w:proofErr w:type="spellEnd"/>
       <w:r>
         <w:rPr>
           <w:rFonts w:ascii="Arial Rounded MT Bold" w:hAnsi="Arial Rounded MT Bold" w:cs="Arial"/>
           <w:color w:val="000099"/>
           <w:sz w:val="28"/>
           <w:szCs w:val="28"/>
+          <w:lang w:val="en-US"/>
         </w:rPr>
         <w:t xml:space="preserve"> </w:t>
       </w:r>
@@ -2089,7 +2230,7 @@
           <w:color w:val="000099"/>
           <w:sz w:val="28"/>
           <w:szCs w:val="28"/>
-          <w:lang w:val="en-GB"/>
+          <w:lang w:val="en-US"/>
         </w:rPr>
         <w:t>your</w:t>
       </w:r>
@@ -2099,7 +2240,7 @@
           <w:color w:val="000099"/>
           <w:sz w:val="28"/>
           <w:szCs w:val="28"/>
-          <w:lang w:val="en-GB"/>
+          <w:lang w:val="en-US"/>
         </w:rPr>
         <w:t xml:space="preserve"> </w:t>
       </w:r>
@@ -2109,7 +2250,7 @@
           <w:color w:val="000099"/>
           <w:sz w:val="28"/>
           <w:szCs w:val="28"/>
-          <w:lang w:val="en-GB"/>
+          <w:lang w:val="en-US"/>
         </w:rPr>
         <w:t>project</w:t>
       </w:r>
@@ -2119,6 +2260,7 @@
           <w:color w:val="000099"/>
           <w:sz w:val="28"/>
           <w:szCs w:val="28"/>
+          <w:lang w:val="en-US"/>
         </w:rPr>
         <w:t>):</w:t>
       </w:r>
@@ -2232,33 +2374,49 @@
           <w:color w:val="000000"/>
           <w:lang w:val="en-US"/>
         </w:rPr>
-        <w:t xml:space="preserve"> get comfortable with different visualization methods (</w:t>
-      </w:r>
-      <w:proofErr w:type="spellStart"/>
-      <w:r>
-        <w:rPr>
-          <w:rFonts w:ascii="Segoe UI Historic" w:eastAsia="Times New Roman" w:hAnsi="Segoe UI Historic" w:cs="Segoe UI Historic"/>
-          <w:color w:val="000000"/>
-          <w:lang w:val="en-US"/>
-        </w:rPr>
-        <w:t>i.e</w:t>
-      </w:r>
-      <w:proofErr w:type="spellEnd"/>
-      <w:r>
-        <w:rPr>
-          <w:rFonts w:ascii="Segoe UI Historic" w:eastAsia="Times New Roman" w:hAnsi="Segoe UI Historic" w:cs="Segoe UI Historic"/>
-          <w:color w:val="000000"/>
-          <w:lang w:val="en-US"/>
-        </w:rPr>
-        <w:t xml:space="preserve"> plots) </w:t>
-      </w:r>
-      <w:r>
-        <w:rPr>
-          <w:rFonts w:ascii="Segoe UI Historic" w:eastAsia="Times New Roman" w:hAnsi="Segoe UI Historic" w:cs="Segoe UI Historic"/>
-          <w:color w:val="000000"/>
-          <w:lang w:val="en-US"/>
-        </w:rPr>
-        <w:t xml:space="preserve">            </w:t>
+        <w:t xml:space="preserve"> get comfortable with different visualization methods (i.e</w:t>
+      </w:r>
+      <w:r>
+        <w:rPr>
+          <w:rFonts w:ascii="Segoe UI Historic" w:eastAsia="Times New Roman" w:hAnsi="Segoe UI Historic" w:cs="Segoe UI Historic"/>
+          <w:color w:val="000000"/>
+          <w:lang w:val="en-US"/>
+        </w:rPr>
+        <w:t>.</w:t>
+      </w:r>
+      <w:r>
+        <w:rPr>
+          <w:rFonts w:ascii="Segoe UI Historic" w:eastAsia="Times New Roman" w:hAnsi="Segoe UI Historic" w:cs="Segoe UI Historic"/>
+          <w:color w:val="000000"/>
+          <w:lang w:val="en-US"/>
+        </w:rPr>
+        <w:t xml:space="preserve"> </w:t>
+      </w:r>
+      <w:proofErr w:type="gramStart"/>
+      <w:r>
+        <w:rPr>
+          <w:rFonts w:ascii="Segoe UI Historic" w:eastAsia="Times New Roman" w:hAnsi="Segoe UI Historic" w:cs="Segoe UI Historic"/>
+          <w:color w:val="000000"/>
+          <w:lang w:val="en-US"/>
+        </w:rPr>
+        <w:t xml:space="preserve">plots) </w:t>
+      </w:r>
+      <w:r>
+        <w:rPr>
+          <w:rFonts w:ascii="Segoe UI Historic" w:eastAsia="Times New Roman" w:hAnsi="Segoe UI Historic" w:cs="Segoe UI Historic"/>
+          <w:color w:val="000000"/>
+          <w:lang w:val="en-US"/>
+        </w:rPr>
+        <w:t xml:space="preserve">  </w:t>
+      </w:r>
+      <w:proofErr w:type="gramEnd"/>
+      <w:r>
+        <w:rPr>
+          <w:rFonts w:ascii="Segoe UI Historic" w:eastAsia="Times New Roman" w:hAnsi="Segoe UI Historic" w:cs="Segoe UI Historic"/>
+          <w:color w:val="000000"/>
+          <w:lang w:val="en-US"/>
+        </w:rPr>
+        <w:t xml:space="preserve">          </w:t>
       </w:r>
       <w:r>
         <w:rPr>
@@ -2332,6 +2490,7 @@
         <w:t xml:space="preserve">| </w:t>
       </w:r>
       <w:proofErr w:type="spellStart"/>
+      <w:proofErr w:type="gramStart"/>
       <w:r>
         <w:rPr>
           <w:rFonts w:ascii="Segoe UI Historic" w:eastAsia="Times New Roman" w:hAnsi="Segoe UI Historic" w:cs="Segoe UI Historic"/>
@@ -2343,6 +2502,7 @@
         <w:t>est.time</w:t>
       </w:r>
       <w:proofErr w:type="spellEnd"/>
+      <w:proofErr w:type="gramEnd"/>
       <w:r>
         <w:rPr>
           <w:rFonts w:ascii="Segoe UI Historic" w:eastAsia="Times New Roman" w:hAnsi="Segoe UI Historic" w:cs="Segoe UI Historic"/>
@@ -2545,6 +2705,7 @@
         <w:t xml:space="preserve"> </w:t>
       </w:r>
       <w:proofErr w:type="spellStart"/>
+      <w:proofErr w:type="gramStart"/>
       <w:r>
         <w:rPr>
           <w:rFonts w:ascii="Segoe UI Historic" w:eastAsia="Times New Roman" w:hAnsi="Segoe UI Historic" w:cs="Segoe UI Historic"/>
@@ -2556,6 +2717,7 @@
         <w:t>est.time</w:t>
       </w:r>
       <w:proofErr w:type="spellEnd"/>
+      <w:proofErr w:type="gramEnd"/>
       <w:r>
         <w:rPr>
           <w:rFonts w:ascii="Segoe UI Historic" w:eastAsia="Times New Roman" w:hAnsi="Segoe UI Historic" w:cs="Segoe UI Historic"/>
@@ -2629,6 +2791,7 @@
         <w:t xml:space="preserve">| </w:t>
       </w:r>
       <w:proofErr w:type="spellStart"/>
+      <w:proofErr w:type="gramStart"/>
       <w:r>
         <w:rPr>
           <w:rFonts w:ascii="Segoe UI Historic" w:eastAsia="Times New Roman" w:hAnsi="Segoe UI Historic" w:cs="Segoe UI Historic"/>
@@ -2640,6 +2803,7 @@
         <w:t>est.time</w:t>
       </w:r>
       <w:proofErr w:type="spellEnd"/>
+      <w:proofErr w:type="gramEnd"/>
       <w:r>
         <w:rPr>
           <w:rFonts w:ascii="Segoe UI Historic" w:eastAsia="Times New Roman" w:hAnsi="Segoe UI Historic" w:cs="Segoe UI Historic"/>
@@ -2745,6 +2909,7 @@
         <w:t xml:space="preserve">| </w:t>
       </w:r>
       <w:proofErr w:type="spellStart"/>
+      <w:proofErr w:type="gramStart"/>
       <w:r>
         <w:rPr>
           <w:rFonts w:ascii="Segoe UI Historic" w:eastAsia="Times New Roman" w:hAnsi="Segoe UI Historic" w:cs="Segoe UI Historic"/>
@@ -2756,6 +2921,7 @@
         <w:t>est.time</w:t>
       </w:r>
       <w:proofErr w:type="spellEnd"/>
+      <w:proofErr w:type="gramEnd"/>
       <w:r>
         <w:rPr>
           <w:rFonts w:ascii="Segoe UI Historic" w:eastAsia="Times New Roman" w:hAnsi="Segoe UI Historic" w:cs="Segoe UI Historic"/>
@@ -2848,96 +3014,80 @@
           <w:color w:val="000000"/>
           <w:lang w:val="en-US"/>
         </w:rPr>
-        <w:t xml:space="preserve">connect </w:t>
-      </w:r>
+        <w:t>connect an find correlations between the percentage of HIV-diagnosed children receiving treatment and their country/region</w:t>
+      </w:r>
+      <w:r>
+        <w:rPr>
+          <w:rFonts w:ascii="Segoe UI Historic" w:eastAsia="Times New Roman" w:hAnsi="Segoe UI Historic" w:cs="Segoe UI Historic"/>
+          <w:color w:val="000000"/>
+          <w:lang w:val="en-US"/>
+        </w:rPr>
+        <w:tab/>
+      </w:r>
+      <w:r>
+        <w:rPr>
+          <w:rFonts w:ascii="Segoe UI Historic" w:eastAsia="Times New Roman" w:hAnsi="Segoe UI Historic" w:cs="Segoe UI Historic"/>
+          <w:color w:val="000000"/>
+          <w:lang w:val="en-US"/>
+        </w:rPr>
+        <w:tab/>
+      </w:r>
+      <w:r>
+        <w:rPr>
+          <w:rFonts w:ascii="Segoe UI Historic" w:eastAsia="Times New Roman" w:hAnsi="Segoe UI Historic" w:cs="Segoe UI Historic"/>
+          <w:color w:val="000000"/>
+          <w:lang w:val="en-US"/>
+        </w:rPr>
+        <w:tab/>
+        <w:t xml:space="preserve">  </w:t>
+      </w:r>
+      <w:r>
+        <w:rPr>
+          <w:rFonts w:ascii="Segoe UI Historic" w:eastAsia="Times New Roman" w:hAnsi="Segoe UI Historic" w:cs="Segoe UI Historic"/>
+          <w:color w:val="000000"/>
+          <w:lang w:val="en-US"/>
+        </w:rPr>
+        <w:t xml:space="preserve">             </w:t>
+      </w:r>
+      <w:r>
+        <w:rPr>
+          <w:rFonts w:ascii="Segoe UI Historic" w:eastAsia="Times New Roman" w:hAnsi="Segoe UI Historic" w:cs="Segoe UI Historic"/>
+          <w:color w:val="000000"/>
+          <w:lang w:val="en-US"/>
+        </w:rPr>
+        <w:t xml:space="preserve">   </w:t>
+      </w:r>
+      <w:r>
+        <w:rPr>
+          <w:rFonts w:ascii="Segoe UI Historic" w:eastAsia="Times New Roman" w:hAnsi="Segoe UI Historic" w:cs="Segoe UI Historic"/>
+          <w:color w:val="000000"/>
+          <w:lang w:val="en-US"/>
+        </w:rPr>
+        <w:t xml:space="preserve"> </w:t>
+      </w:r>
+      <w:r>
+        <w:rPr>
+          <w:rFonts w:ascii="Segoe UI Historic" w:eastAsia="Times New Roman" w:hAnsi="Segoe UI Historic" w:cs="Segoe UI Historic"/>
+          <w:iCs/>
+          <w:color w:val="000000"/>
+          <w:lang w:val="en-US"/>
+        </w:rPr>
+        <w:t xml:space="preserve">| </w:t>
+      </w:r>
+      <w:proofErr w:type="spellStart"/>
       <w:proofErr w:type="gramStart"/>
       <w:r>
         <w:rPr>
           <w:rFonts w:ascii="Segoe UI Historic" w:eastAsia="Times New Roman" w:hAnsi="Segoe UI Historic" w:cs="Segoe UI Historic"/>
-          <w:color w:val="000000"/>
-          <w:lang w:val="en-US"/>
-        </w:rPr>
-        <w:t>an</w:t>
-      </w:r>
+          <w:i/>
+          <w:iCs/>
+          <w:color w:val="000000"/>
+          <w:lang w:val="en-US"/>
+        </w:rPr>
+        <w:t>est.time</w:t>
+      </w:r>
+      <w:proofErr w:type="spellEnd"/>
       <w:proofErr w:type="gramEnd"/>
-      <w:r>
-        <w:rPr>
-          <w:rFonts w:ascii="Segoe UI Historic" w:eastAsia="Times New Roman" w:hAnsi="Segoe UI Historic" w:cs="Segoe UI Historic"/>
-          <w:color w:val="000000"/>
-          <w:lang w:val="en-US"/>
-        </w:rPr>
-        <w:t xml:space="preserve"> find correlations between the percentage of HIV-diagnosed children receiving treatment and their country/region</w:t>
-      </w:r>
-      <w:r>
-        <w:rPr>
-          <w:rFonts w:ascii="Segoe UI Historic" w:eastAsia="Times New Roman" w:hAnsi="Segoe UI Historic" w:cs="Segoe UI Historic"/>
-          <w:color w:val="000000"/>
-          <w:lang w:val="en-US"/>
-        </w:rPr>
-        <w:tab/>
-      </w:r>
-      <w:r>
-        <w:rPr>
-          <w:rFonts w:ascii="Segoe UI Historic" w:eastAsia="Times New Roman" w:hAnsi="Segoe UI Historic" w:cs="Segoe UI Historic"/>
-          <w:color w:val="000000"/>
-          <w:lang w:val="en-US"/>
-        </w:rPr>
-        <w:tab/>
-      </w:r>
-      <w:r>
-        <w:rPr>
-          <w:rFonts w:ascii="Segoe UI Historic" w:eastAsia="Times New Roman" w:hAnsi="Segoe UI Historic" w:cs="Segoe UI Historic"/>
-          <w:color w:val="000000"/>
-          <w:lang w:val="en-US"/>
-        </w:rPr>
-        <w:tab/>
-        <w:t xml:space="preserve">  </w:t>
-      </w:r>
-      <w:r>
-        <w:rPr>
-          <w:rFonts w:ascii="Segoe UI Historic" w:eastAsia="Times New Roman" w:hAnsi="Segoe UI Historic" w:cs="Segoe UI Historic"/>
-          <w:color w:val="000000"/>
-          <w:lang w:val="en-US"/>
-        </w:rPr>
-        <w:t xml:space="preserve">             </w:t>
-      </w:r>
-      <w:r>
-        <w:rPr>
-          <w:rFonts w:ascii="Segoe UI Historic" w:eastAsia="Times New Roman" w:hAnsi="Segoe UI Historic" w:cs="Segoe UI Historic"/>
-          <w:color w:val="000000"/>
-          <w:lang w:val="en-US"/>
-        </w:rPr>
-        <w:t xml:space="preserve">   </w:t>
-      </w:r>
-      <w:r>
-        <w:rPr>
-          <w:rFonts w:ascii="Segoe UI Historic" w:eastAsia="Times New Roman" w:hAnsi="Segoe UI Historic" w:cs="Segoe UI Historic"/>
-          <w:color w:val="000000"/>
-          <w:lang w:val="en-US"/>
-        </w:rPr>
-        <w:t xml:space="preserve"> </w:t>
-      </w:r>
-      <w:r>
-        <w:rPr>
-          <w:rFonts w:ascii="Segoe UI Historic" w:eastAsia="Times New Roman" w:hAnsi="Segoe UI Historic" w:cs="Segoe UI Historic"/>
-          <w:iCs/>
-          <w:color w:val="000000"/>
-          <w:lang w:val="en-US"/>
-        </w:rPr>
-        <w:t xml:space="preserve">| </w:t>
-      </w:r>
-      <w:proofErr w:type="spellStart"/>
-      <w:r>
-        <w:rPr>
-          <w:rFonts w:ascii="Segoe UI Historic" w:eastAsia="Times New Roman" w:hAnsi="Segoe UI Historic" w:cs="Segoe UI Historic"/>
-          <w:i/>
-          <w:iCs/>
-          <w:color w:val="000000"/>
-          <w:lang w:val="en-US"/>
-        </w:rPr>
-        <w:t>est.time</w:t>
-      </w:r>
-      <w:proofErr w:type="spellEnd"/>
       <w:r>
         <w:rPr>
           <w:rFonts w:ascii="Segoe UI Historic" w:eastAsia="Times New Roman" w:hAnsi="Segoe UI Historic" w:cs="Segoe UI Historic"/>
@@ -3048,6 +3198,7 @@
         <w:t xml:space="preserve"> </w:t>
       </w:r>
       <w:proofErr w:type="spellStart"/>
+      <w:proofErr w:type="gramStart"/>
       <w:r>
         <w:rPr>
           <w:rFonts w:ascii="Segoe UI Historic" w:eastAsia="Times New Roman" w:hAnsi="Segoe UI Historic" w:cs="Segoe UI Historic"/>
@@ -3059,6 +3210,7 @@
         <w:t>est.time</w:t>
       </w:r>
       <w:proofErr w:type="spellEnd"/>
+      <w:proofErr w:type="gramEnd"/>
       <w:r>
         <w:rPr>
           <w:rFonts w:ascii="Segoe UI Historic" w:eastAsia="Times New Roman" w:hAnsi="Segoe UI Historic" w:cs="Segoe UI Historic"/>
@@ -3180,6 +3332,7 @@
         <w:t xml:space="preserve">| </w:t>
       </w:r>
       <w:proofErr w:type="spellStart"/>
+      <w:proofErr w:type="gramStart"/>
       <w:r>
         <w:rPr>
           <w:rFonts w:ascii="Segoe UI Historic" w:eastAsia="Times New Roman" w:hAnsi="Segoe UI Historic" w:cs="Segoe UI Historic"/>
@@ -3191,6 +3344,7 @@
         <w:t>est.time</w:t>
       </w:r>
       <w:proofErr w:type="spellEnd"/>
+      <w:proofErr w:type="gramEnd"/>
       <w:r>
         <w:rPr>
           <w:rFonts w:ascii="Segoe UI Historic" w:eastAsia="Times New Roman" w:hAnsi="Segoe UI Historic" w:cs="Segoe UI Historic"/>
@@ -3387,6 +3541,7 @@
         <w:t>find additional correlations from 1st dataset (</w:t>
       </w:r>
       <w:proofErr w:type="spellStart"/>
+      <w:proofErr w:type="gramStart"/>
       <w:r>
         <w:rPr>
           <w:rFonts w:ascii="Segoe UI Historic" w:eastAsia="Times New Roman" w:hAnsi="Segoe UI Historic" w:cs="Segoe UI Historic"/>
@@ -3396,6 +3551,7 @@
         <w:t>i.e</w:t>
       </w:r>
       <w:proofErr w:type="spellEnd"/>
+      <w:proofErr w:type="gramEnd"/>
       <w:r>
         <w:rPr>
           <w:rFonts w:ascii="Segoe UI Historic" w:eastAsia="Times New Roman" w:hAnsi="Segoe UI Historic" w:cs="Segoe UI Historic"/>
@@ -4061,8 +4217,6 @@
         </w:rPr>
         <w:t>We cannot yet specify all methods that will be used, but used methods will be reported and their usage described appropriately.</w:t>
       </w:r>
-      <w:bookmarkStart w:id="0" w:name="_GoBack"/>
-      <w:bookmarkEnd w:id="0"/>
     </w:p>
     <w:p>
       <w:pPr>
@@ -4073,7 +4227,7 @@
         <w:rPr>
           <w:rFonts w:ascii="Segoe UI Historic" w:eastAsia="Times New Roman" w:hAnsi="Segoe UI Historic" w:cs="Segoe UI Historic"/>
           <w:color w:val="333333"/>
-          <w:lang w:val="en-GB" w:eastAsia="es-ES"/>
+          <w:lang w:val="en-US" w:eastAsia="es-ES"/>
         </w:rPr>
       </w:pPr>
       <w:r>
@@ -4095,8 +4249,29 @@
 </file>
 
 <file path=word/numbering.xml><?xml version="1.0" encoding="utf-8"?>
-<w:numbering xmlns:ve="http://schemas.openxmlformats.org/markup-compatibility/2006" xmlns:o="urn:schemas-microsoft-com:office:office" xmlns:r="http://schemas.openxmlformats.org/officeDocument/2006/relationships" xmlns:m="http://schemas.openxmlformats.org/officeDocument/2006/math" xmlns:v="urn:schemas-microsoft-com:vml" xmlns:wp="http://schemas.openxmlformats.org/drawingml/2006/wordprocessingDrawing" xmlns:w10="urn:schemas-microsoft-com:office:word" xmlns:w="http://schemas.openxmlformats.org/wordprocessingml/2006/main" xmlns:wne="http://schemas.microsoft.com/office/word/2006/wordml">
-  <w:abstractNum w:abstractNumId="0">
+<w:numbering xmlns:wpc="http://schemas.microsoft.com/office/word/2010/wordprocessingCanvas" xmlns:cx="http://schemas.microsoft.com/office/drawing/2014/chartex" xmlns:mc="http://schemas.openxmlformats.org/markup-compatibility/2006" xmlns:o="urn:schemas-microsoft-com:office:office" xmlns:r="http://schemas.openxmlformats.org/officeDocument/2006/relationships" xmlns:m="http://schemas.openxmlformats.org/officeDocument/2006/math" xmlns:v="urn:schemas-microsoft-com:vml" xmlns:wp14="http://schemas.microsoft.com/office/word/2010/wordprocessingDrawing" xmlns:wp="http://schemas.openxmlformats.org/drawingml/2006/wordprocessingDrawing" xmlns:w10="urn:schemas-microsoft-com:office:word" xmlns:w="http://schemas.openxmlformats.org/wordprocessingml/2006/main" xmlns:w14="http://schemas.microsoft.com/office/word/2010/wordml" xmlns:w15="http://schemas.microsoft.com/office/word/2012/wordml" xmlns:w16se="http://schemas.microsoft.com/office/word/2015/wordml/symex" xmlns:wpg="http://schemas.microsoft.com/office/word/2010/wordprocessingGroup" xmlns:wpi="http://schemas.microsoft.com/office/word/2010/wordprocessingInk" xmlns:wne="http://schemas.microsoft.com/office/word/2006/wordml" xmlns:wps="http://schemas.microsoft.com/office/word/2010/wordprocessingShape" mc:Ignorable="w14 w15 w16se wp14">
+  <w:abstractNum w:abstractNumId="0" w15:restartNumberingAfterBreak="0">
+    <w:nsid w:val="FFFFFF89"/>
+    <w:multiLevelType w:val="singleLevel"/>
+    <w:tmpl w:val="3A202BE4"/>
+    <w:lvl w:ilvl="0">
+      <w:start w:val="1"/>
+      <w:numFmt w:val="bullet"/>
+      <w:pStyle w:val="ListBullet"/>
+      <w:lvlText w:val=""/>
+      <w:lvlJc w:val="left"/>
+      <w:pPr>
+        <w:tabs>
+          <w:tab w:val="num" w:pos="360"/>
+        </w:tabs>
+        <w:ind w:left="360" w:hanging="360"/>
+      </w:pPr>
+      <w:rPr>
+        <w:rFonts w:ascii="Symbol" w:hAnsi="Symbol" w:hint="default"/>
+      </w:rPr>
+    </w:lvl>
+  </w:abstractNum>
+  <w:abstractNum w:abstractNumId="1" w15:restartNumberingAfterBreak="0">
     <w:nsid w:val="04BE2A61"/>
     <w:multiLevelType w:val="multilevel"/>
     <w:tmpl w:val="F33870C6"/>
@@ -4245,7 +4420,7 @@
       </w:rPr>
     </w:lvl>
   </w:abstractNum>
-  <w:abstractNum w:abstractNumId="1">
+  <w:abstractNum w:abstractNumId="2" w15:restartNumberingAfterBreak="0">
     <w:nsid w:val="40A12391"/>
     <w:multiLevelType w:val="hybridMultilevel"/>
     <w:tmpl w:val="63866BAC"/>
@@ -4358,7 +4533,7 @@
       </w:rPr>
     </w:lvl>
   </w:abstractNum>
-  <w:abstractNum w:abstractNumId="2">
+  <w:abstractNum w:abstractNumId="3" w15:restartNumberingAfterBreak="0">
     <w:nsid w:val="41510A4A"/>
     <w:multiLevelType w:val="hybridMultilevel"/>
     <w:tmpl w:val="8BE4126E"/>
@@ -4472,7 +4647,7 @@
       </w:rPr>
     </w:lvl>
   </w:abstractNum>
-  <w:abstractNum w:abstractNumId="3">
+  <w:abstractNum w:abstractNumId="4" w15:restartNumberingAfterBreak="0">
     <w:nsid w:val="488610F7"/>
     <w:multiLevelType w:val="multilevel"/>
     <w:tmpl w:val="E8908BC6"/>
@@ -4621,7 +4796,7 @@
       </w:rPr>
     </w:lvl>
   </w:abstractNum>
-  <w:abstractNum w:abstractNumId="4">
+  <w:abstractNum w:abstractNumId="5" w15:restartNumberingAfterBreak="0">
     <w:nsid w:val="5A1C2F11"/>
     <w:multiLevelType w:val="multilevel"/>
     <w:tmpl w:val="D4BA9C94"/>
@@ -4770,7 +4945,7 @@
       </w:rPr>
     </w:lvl>
   </w:abstractNum>
-  <w:abstractNum w:abstractNumId="5">
+  <w:abstractNum w:abstractNumId="6" w15:restartNumberingAfterBreak="0">
     <w:nsid w:val="61181435"/>
     <w:multiLevelType w:val="multilevel"/>
     <w:tmpl w:val="BF826F7A"/>
@@ -4919,7 +5094,7 @@
       </w:rPr>
     </w:lvl>
   </w:abstractNum>
-  <w:abstractNum w:abstractNumId="6">
+  <w:abstractNum w:abstractNumId="7" w15:restartNumberingAfterBreak="0">
     <w:nsid w:val="6543764C"/>
     <w:multiLevelType w:val="multilevel"/>
     <w:tmpl w:val="606C843C"/>
@@ -5066,31 +5241,34 @@
     </w:lvl>
   </w:abstractNum>
   <w:num w:numId="1">
-    <w:abstractNumId w:val="0"/>
+    <w:abstractNumId w:val="1"/>
   </w:num>
   <w:num w:numId="2">
+    <w:abstractNumId w:val="7"/>
+  </w:num>
+  <w:num w:numId="3">
+    <w:abstractNumId w:val="5"/>
+  </w:num>
+  <w:num w:numId="4">
     <w:abstractNumId w:val="6"/>
   </w:num>
-  <w:num w:numId="3">
+  <w:num w:numId="5">
     <w:abstractNumId w:val="4"/>
   </w:num>
-  <w:num w:numId="4">
-    <w:abstractNumId w:val="5"/>
-  </w:num>
-  <w:num w:numId="5">
+  <w:num w:numId="6">
     <w:abstractNumId w:val="3"/>
   </w:num>
-  <w:num w:numId="6">
+  <w:num w:numId="7">
     <w:abstractNumId w:val="2"/>
   </w:num>
-  <w:num w:numId="7">
-    <w:abstractNumId w:val="1"/>
+  <w:num w:numId="8">
+    <w:abstractNumId w:val="0"/>
   </w:num>
 </w:numbering>
 </file>
 
 <file path=word/styles.xml><?xml version="1.0" encoding="utf-8"?>
-<w:styles xmlns:r="http://schemas.openxmlformats.org/officeDocument/2006/relationships" xmlns:w="http://schemas.openxmlformats.org/wordprocessingml/2006/main">
+<w:styles xmlns:mc="http://schemas.openxmlformats.org/markup-compatibility/2006" xmlns:r="http://schemas.openxmlformats.org/officeDocument/2006/relationships" xmlns:w="http://schemas.openxmlformats.org/wordprocessingml/2006/main" xmlns:w14="http://schemas.microsoft.com/office/word/2010/wordml" xmlns:w15="http://schemas.microsoft.com/office/word/2012/wordml" xmlns:w16se="http://schemas.microsoft.com/office/word/2015/wordml/symex" mc:Ignorable="w14 w15 w16se">
   <w:docDefaults>
     <w:rPrDefault>
       <w:rPr>
@@ -5106,154 +5284,388 @@
       </w:pPr>
     </w:pPrDefault>
   </w:docDefaults>
-  <w:latentStyles w:defLockedState="0" w:defUIPriority="99" w:defSemiHidden="1" w:defUnhideWhenUsed="1" w:defQFormat="0" w:count="267">
-    <w:lsdException w:name="Normal" w:semiHidden="0" w:uiPriority="0" w:unhideWhenUsed="0" w:qFormat="1"/>
-    <w:lsdException w:name="heading 1" w:semiHidden="0" w:uiPriority="9" w:unhideWhenUsed="0" w:qFormat="1"/>
-    <w:lsdException w:name="heading 2" w:uiPriority="9" w:qFormat="1"/>
-    <w:lsdException w:name="heading 3" w:uiPriority="9" w:qFormat="1"/>
-    <w:lsdException w:name="heading 4" w:uiPriority="9" w:qFormat="1"/>
-    <w:lsdException w:name="heading 5" w:uiPriority="9" w:qFormat="1"/>
-    <w:lsdException w:name="heading 6" w:uiPriority="9" w:qFormat="1"/>
-    <w:lsdException w:name="heading 7" w:uiPriority="9" w:qFormat="1"/>
-    <w:lsdException w:name="heading 8" w:uiPriority="9" w:qFormat="1"/>
-    <w:lsdException w:name="heading 9" w:uiPriority="9" w:qFormat="1"/>
-    <w:lsdException w:name="toc 1" w:uiPriority="39"/>
-    <w:lsdException w:name="toc 2" w:uiPriority="39"/>
-    <w:lsdException w:name="toc 3" w:uiPriority="39"/>
-    <w:lsdException w:name="toc 4" w:uiPriority="39"/>
-    <w:lsdException w:name="toc 5" w:uiPriority="39"/>
-    <w:lsdException w:name="toc 6" w:uiPriority="39"/>
-    <w:lsdException w:name="toc 7" w:uiPriority="39"/>
-    <w:lsdException w:name="toc 8" w:uiPriority="39"/>
-    <w:lsdException w:name="toc 9" w:uiPriority="39"/>
-    <w:lsdException w:name="caption" w:uiPriority="35" w:qFormat="1"/>
-    <w:lsdException w:name="Title" w:semiHidden="0" w:uiPriority="10" w:unhideWhenUsed="0" w:qFormat="1"/>
-    <w:lsdException w:name="Default Paragraph Font" w:uiPriority="1"/>
-    <w:lsdException w:name="Subtitle" w:semiHidden="0" w:uiPriority="11" w:unhideWhenUsed="0" w:qFormat="1"/>
-    <w:lsdException w:name="Strong" w:semiHidden="0" w:uiPriority="22" w:unhideWhenUsed="0" w:qFormat="1"/>
-    <w:lsdException w:name="Emphasis" w:semiHidden="0" w:uiPriority="20" w:unhideWhenUsed="0" w:qFormat="1"/>
-    <w:lsdException w:name="Table Grid" w:semiHidden="0" w:uiPriority="39" w:unhideWhenUsed="0"/>
-    <w:lsdException w:name="Placeholder Text" w:unhideWhenUsed="0"/>
-    <w:lsdException w:name="No Spacing" w:semiHidden="0" w:uiPriority="1" w:unhideWhenUsed="0" w:qFormat="1"/>
-    <w:lsdException w:name="Light Shading" w:semiHidden="0" w:uiPriority="60" w:unhideWhenUsed="0"/>
-    <w:lsdException w:name="Light List" w:semiHidden="0" w:uiPriority="61" w:unhideWhenUsed="0"/>
-    <w:lsdException w:name="Light Grid" w:semiHidden="0" w:uiPriority="62" w:unhideWhenUsed="0"/>
-    <w:lsdException w:name="Medium Shading 1" w:semiHidden="0" w:uiPriority="63" w:unhideWhenUsed="0"/>
-    <w:lsdException w:name="Medium Shading 2" w:semiHidden="0" w:uiPriority="64" w:unhideWhenUsed="0"/>
-    <w:lsdException w:name="Medium List 1" w:semiHidden="0" w:uiPriority="65" w:unhideWhenUsed="0"/>
-    <w:lsdException w:name="Medium List 2" w:semiHidden="0" w:uiPriority="66" w:unhideWhenUsed="0"/>
-    <w:lsdException w:name="Medium Grid 1" w:semiHidden="0" w:uiPriority="67" w:unhideWhenUsed="0"/>
-    <w:lsdException w:name="Medium Grid 2" w:semiHidden="0" w:uiPriority="68" w:unhideWhenUsed="0"/>
-    <w:lsdException w:name="Medium Grid 3" w:semiHidden="0" w:uiPriority="69" w:unhideWhenUsed="0"/>
-    <w:lsdException w:name="Dark List" w:semiHidden="0" w:uiPriority="70" w:unhideWhenUsed="0"/>
-    <w:lsdException w:name="Colorful Shading" w:semiHidden="0" w:uiPriority="71" w:unhideWhenUsed="0"/>
-    <w:lsdException w:name="Colorful List" w:semiHidden="0" w:uiPriority="72" w:unhideWhenUsed="0"/>
-    <w:lsdException w:name="Colorful Grid" w:semiHidden="0" w:uiPriority="73" w:unhideWhenUsed="0"/>
-    <w:lsdException w:name="Light Shading Accent 1" w:semiHidden="0" w:uiPriority="60" w:unhideWhenUsed="0"/>
-    <w:lsdException w:name="Light List Accent 1" w:semiHidden="0" w:uiPriority="61" w:unhideWhenUsed="0"/>
-    <w:lsdException w:name="Light Grid Accent 1" w:semiHidden="0" w:uiPriority="62" w:unhideWhenUsed="0"/>
-    <w:lsdException w:name="Medium Shading 1 Accent 1" w:semiHidden="0" w:uiPriority="63" w:unhideWhenUsed="0"/>
-    <w:lsdException w:name="Medium Shading 2 Accent 1" w:semiHidden="0" w:uiPriority="64" w:unhideWhenUsed="0"/>
-    <w:lsdException w:name="Medium List 1 Accent 1" w:semiHidden="0" w:uiPriority="65" w:unhideWhenUsed="0"/>
-    <w:lsdException w:name="Revision" w:unhideWhenUsed="0"/>
-    <w:lsdException w:name="List Paragraph" w:semiHidden="0" w:uiPriority="34" w:unhideWhenUsed="0" w:qFormat="1"/>
-    <w:lsdException w:name="Quote" w:semiHidden="0" w:uiPriority="29" w:unhideWhenUsed="0" w:qFormat="1"/>
-    <w:lsdException w:name="Intense Quote" w:semiHidden="0" w:uiPriority="30" w:unhideWhenUsed="0" w:qFormat="1"/>
-    <w:lsdException w:name="Medium List 2 Accent 1" w:semiHidden="0" w:uiPriority="66" w:unhideWhenUsed="0"/>
-    <w:lsdException w:name="Medium Grid 1 Accent 1" w:semiHidden="0" w:uiPriority="67" w:unhideWhenUsed="0"/>
-    <w:lsdException w:name="Medium Grid 2 Accent 1" w:semiHidden="0" w:uiPriority="68" w:unhideWhenUsed="0"/>
-    <w:lsdException w:name="Medium Grid 3 Accent 1" w:semiHidden="0" w:uiPriority="69" w:unhideWhenUsed="0"/>
-    <w:lsdException w:name="Dark List Accent 1" w:semiHidden="0" w:uiPriority="70" w:unhideWhenUsed="0"/>
-    <w:lsdException w:name="Colorful Shading Accent 1" w:semiHidden="0" w:uiPriority="71" w:unhideWhenUsed="0"/>
-    <w:lsdException w:name="Colorful List Accent 1" w:semiHidden="0" w:uiPriority="72" w:unhideWhenUsed="0"/>
-    <w:lsdException w:name="Colorful Grid Accent 1" w:semiHidden="0" w:uiPriority="73" w:unhideWhenUsed="0"/>
-    <w:lsdException w:name="Light Shading Accent 2" w:semiHidden="0" w:uiPriority="60" w:unhideWhenUsed="0"/>
-    <w:lsdException w:name="Light List Accent 2" w:semiHidden="0" w:uiPriority="61" w:unhideWhenUsed="0"/>
-    <w:lsdException w:name="Light Grid Accent 2" w:semiHidden="0" w:uiPriority="62" w:unhideWhenUsed="0"/>
-    <w:lsdException w:name="Medium Shading 1 Accent 2" w:semiHidden="0" w:uiPriority="63" w:unhideWhenUsed="0"/>
-    <w:lsdException w:name="Medium Shading 2 Accent 2" w:semiHidden="0" w:uiPriority="64" w:unhideWhenUsed="0"/>
-    <w:lsdException w:name="Medium List 1 Accent 2" w:semiHidden="0" w:uiPriority="65" w:unhideWhenUsed="0"/>
-    <w:lsdException w:name="Medium List 2 Accent 2" w:semiHidden="0" w:uiPriority="66" w:unhideWhenUsed="0"/>
-    <w:lsdException w:name="Medium Grid 1 Accent 2" w:semiHidden="0" w:uiPriority="67" w:unhideWhenUsed="0"/>
-    <w:lsdException w:name="Medium Grid 2 Accent 2" w:semiHidden="0" w:uiPriority="68" w:unhideWhenUsed="0"/>
-    <w:lsdException w:name="Medium Grid 3 Accent 2" w:semiHidden="0" w:uiPriority="69" w:unhideWhenUsed="0"/>
-    <w:lsdException w:name="Dark List Accent 2" w:semiHidden="0" w:uiPriority="70" w:unhideWhenUsed="0"/>
-    <w:lsdException w:name="Colorful Shading Accent 2" w:semiHidden="0" w:uiPriority="71" w:unhideWhenUsed="0"/>
-    <w:lsdException w:name="Colorful List Accent 2" w:semiHidden="0" w:uiPriority="72" w:unhideWhenUsed="0"/>
-    <w:lsdException w:name="Colorful Grid Accent 2" w:semiHidden="0" w:uiPriority="73" w:unhideWhenUsed="0"/>
-    <w:lsdException w:name="Light Shading Accent 3" w:semiHidden="0" w:uiPriority="60" w:unhideWhenUsed="0"/>
-    <w:lsdException w:name="Light List Accent 3" w:semiHidden="0" w:uiPriority="61" w:unhideWhenUsed="0"/>
-    <w:lsdException w:name="Light Grid Accent 3" w:semiHidden="0" w:uiPriority="62" w:unhideWhenUsed="0"/>
-    <w:lsdException w:name="Medium Shading 1 Accent 3" w:semiHidden="0" w:uiPriority="63" w:unhideWhenUsed="0"/>
-    <w:lsdException w:name="Medium Shading 2 Accent 3" w:semiHidden="0" w:uiPriority="64" w:unhideWhenUsed="0"/>
-    <w:lsdException w:name="Medium List 1 Accent 3" w:semiHidden="0" w:uiPriority="65" w:unhideWhenUsed="0"/>
-    <w:lsdException w:name="Medium List 2 Accent 3" w:semiHidden="0" w:uiPriority="66" w:unhideWhenUsed="0"/>
-    <w:lsdException w:name="Medium Grid 1 Accent 3" w:semiHidden="0" w:uiPriority="67" w:unhideWhenUsed="0"/>
-    <w:lsdException w:name="Medium Grid 2 Accent 3" w:semiHidden="0" w:uiPriority="68" w:unhideWhenUsed="0"/>
-    <w:lsdException w:name="Medium Grid 3 Accent 3" w:semiHidden="0" w:uiPriority="69" w:unhideWhenUsed="0"/>
-    <w:lsdException w:name="Dark List Accent 3" w:semiHidden="0" w:uiPriority="70" w:unhideWhenUsed="0"/>
-    <w:lsdException w:name="Colorful Shading Accent 3" w:semiHidden="0" w:uiPriority="71" w:unhideWhenUsed="0"/>
-    <w:lsdException w:name="Colorful List Accent 3" w:semiHidden="0" w:uiPriority="72" w:unhideWhenUsed="0"/>
-    <w:lsdException w:name="Colorful Grid Accent 3" w:semiHidden="0" w:uiPriority="73" w:unhideWhenUsed="0"/>
-    <w:lsdException w:name="Light Shading Accent 4" w:semiHidden="0" w:uiPriority="60" w:unhideWhenUsed="0"/>
-    <w:lsdException w:name="Light List Accent 4" w:semiHidden="0" w:uiPriority="61" w:unhideWhenUsed="0"/>
-    <w:lsdException w:name="Light Grid Accent 4" w:semiHidden="0" w:uiPriority="62" w:unhideWhenUsed="0"/>
-    <w:lsdException w:name="Medium Shading 1 Accent 4" w:semiHidden="0" w:uiPriority="63" w:unhideWhenUsed="0"/>
-    <w:lsdException w:name="Medium Shading 2 Accent 4" w:semiHidden="0" w:uiPriority="64" w:unhideWhenUsed="0"/>
-    <w:lsdException w:name="Medium List 1 Accent 4" w:semiHidden="0" w:uiPriority="65" w:unhideWhenUsed="0"/>
-    <w:lsdException w:name="Medium List 2 Accent 4" w:semiHidden="0" w:uiPriority="66" w:unhideWhenUsed="0"/>
-    <w:lsdException w:name="Medium Grid 1 Accent 4" w:semiHidden="0" w:uiPriority="67" w:unhideWhenUsed="0"/>
-    <w:lsdException w:name="Medium Grid 2 Accent 4" w:semiHidden="0" w:uiPriority="68" w:unhideWhenUsed="0"/>
-    <w:lsdException w:name="Medium Grid 3 Accent 4" w:semiHidden="0" w:uiPriority="69" w:unhideWhenUsed="0"/>
-    <w:lsdException w:name="Dark List Accent 4" w:semiHidden="0" w:uiPriority="70" w:unhideWhenUsed="0"/>
-    <w:lsdException w:name="Colorful Shading Accent 4" w:semiHidden="0" w:uiPriority="71" w:unhideWhenUsed="0"/>
-    <w:lsdException w:name="Colorful List Accent 4" w:semiHidden="0" w:uiPriority="72" w:unhideWhenUsed="0"/>
-    <w:lsdException w:name="Colorful Grid Accent 4" w:semiHidden="0" w:uiPriority="73" w:unhideWhenUsed="0"/>
-    <w:lsdException w:name="Light Shading Accent 5" w:semiHidden="0" w:uiPriority="60" w:unhideWhenUsed="0"/>
-    <w:lsdException w:name="Light List Accent 5" w:semiHidden="0" w:uiPriority="61" w:unhideWhenUsed="0"/>
-    <w:lsdException w:name="Light Grid Accent 5" w:semiHidden="0" w:uiPriority="62" w:unhideWhenUsed="0"/>
-    <w:lsdException w:name="Medium Shading 1 Accent 5" w:semiHidden="0" w:uiPriority="63" w:unhideWhenUsed="0"/>
-    <w:lsdException w:name="Medium Shading 2 Accent 5" w:semiHidden="0" w:uiPriority="64" w:unhideWhenUsed="0"/>
-    <w:lsdException w:name="Medium List 1 Accent 5" w:semiHidden="0" w:uiPriority="65" w:unhideWhenUsed="0"/>
-    <w:lsdException w:name="Medium List 2 Accent 5" w:semiHidden="0" w:uiPriority="66" w:unhideWhenUsed="0"/>
-    <w:lsdException w:name="Medium Grid 1 Accent 5" w:semiHidden="0" w:uiPriority="67" w:unhideWhenUsed="0"/>
-    <w:lsdException w:name="Medium Grid 2 Accent 5" w:semiHidden="0" w:uiPriority="68" w:unhideWhenUsed="0"/>
-    <w:lsdException w:name="Medium Grid 3 Accent 5" w:semiHidden="0" w:uiPriority="69" w:unhideWhenUsed="0"/>
-    <w:lsdException w:name="Dark List Accent 5" w:semiHidden="0" w:uiPriority="70" w:unhideWhenUsed="0"/>
-    <w:lsdException w:name="Colorful Shading Accent 5" w:semiHidden="0" w:uiPriority="71" w:unhideWhenUsed="0"/>
-    <w:lsdException w:name="Colorful List Accent 5" w:semiHidden="0" w:uiPriority="72" w:unhideWhenUsed="0"/>
-    <w:lsdException w:name="Colorful Grid Accent 5" w:semiHidden="0" w:uiPriority="73" w:unhideWhenUsed="0"/>
-    <w:lsdException w:name="Light Shading Accent 6" w:semiHidden="0" w:uiPriority="60" w:unhideWhenUsed="0"/>
-    <w:lsdException w:name="Light List Accent 6" w:semiHidden="0" w:uiPriority="61" w:unhideWhenUsed="0"/>
-    <w:lsdException w:name="Light Grid Accent 6" w:semiHidden="0" w:uiPriority="62" w:unhideWhenUsed="0"/>
-    <w:lsdException w:name="Medium Shading 1 Accent 6" w:semiHidden="0" w:uiPriority="63" w:unhideWhenUsed="0"/>
-    <w:lsdException w:name="Medium Shading 2 Accent 6" w:semiHidden="0" w:uiPriority="64" w:unhideWhenUsed="0"/>
-    <w:lsdException w:name="Medium List 1 Accent 6" w:semiHidden="0" w:uiPriority="65" w:unhideWhenUsed="0"/>
-    <w:lsdException w:name="Medium List 2 Accent 6" w:semiHidden="0" w:uiPriority="66" w:unhideWhenUsed="0"/>
-    <w:lsdException w:name="Medium Grid 1 Accent 6" w:semiHidden="0" w:uiPriority="67" w:unhideWhenUsed="0"/>
-    <w:lsdException w:name="Medium Grid 2 Accent 6" w:semiHidden="0" w:uiPriority="68" w:unhideWhenUsed="0"/>
-    <w:lsdException w:name="Medium Grid 3 Accent 6" w:semiHidden="0" w:uiPriority="69" w:unhideWhenUsed="0"/>
-    <w:lsdException w:name="Dark List Accent 6" w:semiHidden="0" w:uiPriority="70" w:unhideWhenUsed="0"/>
-    <w:lsdException w:name="Colorful Shading Accent 6" w:semiHidden="0" w:uiPriority="71" w:unhideWhenUsed="0"/>
-    <w:lsdException w:name="Colorful List Accent 6" w:semiHidden="0" w:uiPriority="72" w:unhideWhenUsed="0"/>
-    <w:lsdException w:name="Colorful Grid Accent 6" w:semiHidden="0" w:uiPriority="73" w:unhideWhenUsed="0"/>
-    <w:lsdException w:name="Subtle Emphasis" w:semiHidden="0" w:uiPriority="19" w:unhideWhenUsed="0" w:qFormat="1"/>
-    <w:lsdException w:name="Intense Emphasis" w:semiHidden="0" w:uiPriority="21" w:unhideWhenUsed="0" w:qFormat="1"/>
-    <w:lsdException w:name="Subtle Reference" w:semiHidden="0" w:uiPriority="31" w:unhideWhenUsed="0" w:qFormat="1"/>
-    <w:lsdException w:name="Intense Reference" w:semiHidden="0" w:uiPriority="32" w:unhideWhenUsed="0" w:qFormat="1"/>
-    <w:lsdException w:name="Book Title" w:semiHidden="0" w:uiPriority="33" w:unhideWhenUsed="0" w:qFormat="1"/>
-    <w:lsdException w:name="Bibliography" w:uiPriority="37"/>
-    <w:lsdException w:name="TOC Heading" w:uiPriority="39" w:qFormat="1"/>
+  <w:latentStyles w:defLockedState="0" w:defUIPriority="99" w:defSemiHidden="0" w:defUnhideWhenUsed="0" w:defQFormat="0" w:count="371">
+    <w:lsdException w:name="Normal" w:uiPriority="0" w:qFormat="1"/>
+    <w:lsdException w:name="heading 1" w:uiPriority="9" w:qFormat="1"/>
+    <w:lsdException w:name="heading 2" w:semiHidden="1" w:uiPriority="9" w:unhideWhenUsed="1" w:qFormat="1"/>
+    <w:lsdException w:name="heading 3" w:semiHidden="1" w:uiPriority="9" w:unhideWhenUsed="1" w:qFormat="1"/>
+    <w:lsdException w:name="heading 4" w:semiHidden="1" w:uiPriority="9" w:unhideWhenUsed="1" w:qFormat="1"/>
+    <w:lsdException w:name="heading 5" w:semiHidden="1" w:uiPriority="9" w:unhideWhenUsed="1" w:qFormat="1"/>
+    <w:lsdException w:name="heading 6" w:semiHidden="1" w:uiPriority="9" w:unhideWhenUsed="1" w:qFormat="1"/>
+    <w:lsdException w:name="heading 7" w:semiHidden="1" w:uiPriority="9" w:unhideWhenUsed="1" w:qFormat="1"/>
+    <w:lsdException w:name="heading 8" w:semiHidden="1" w:uiPriority="9" w:unhideWhenUsed="1" w:qFormat="1"/>
+    <w:lsdException w:name="heading 9" w:semiHidden="1" w:uiPriority="9" w:unhideWhenUsed="1" w:qFormat="1"/>
+    <w:lsdException w:name="index 1" w:semiHidden="1" w:unhideWhenUsed="1"/>
+    <w:lsdException w:name="index 2" w:semiHidden="1" w:unhideWhenUsed="1"/>
+    <w:lsdException w:name="index 3" w:semiHidden="1" w:unhideWhenUsed="1"/>
+    <w:lsdException w:name="index 4" w:semiHidden="1" w:unhideWhenUsed="1"/>
+    <w:lsdException w:name="index 5" w:semiHidden="1" w:unhideWhenUsed="1"/>
+    <w:lsdException w:name="index 6" w:semiHidden="1" w:unhideWhenUsed="1"/>
+    <w:lsdException w:name="index 7" w:semiHidden="1" w:unhideWhenUsed="1"/>
+    <w:lsdException w:name="index 8" w:semiHidden="1" w:unhideWhenUsed="1"/>
+    <w:lsdException w:name="index 9" w:semiHidden="1" w:unhideWhenUsed="1"/>
+    <w:lsdException w:name="toc 1" w:semiHidden="1" w:uiPriority="39" w:unhideWhenUsed="1"/>
+    <w:lsdException w:name="toc 2" w:semiHidden="1" w:uiPriority="39" w:unhideWhenUsed="1"/>
+    <w:lsdException w:name="toc 3" w:semiHidden="1" w:uiPriority="39" w:unhideWhenUsed="1"/>
+    <w:lsdException w:name="toc 4" w:semiHidden="1" w:uiPriority="39" w:unhideWhenUsed="1"/>
+    <w:lsdException w:name="toc 5" w:semiHidden="1" w:uiPriority="39" w:unhideWhenUsed="1"/>
+    <w:lsdException w:name="toc 6" w:semiHidden="1" w:uiPriority="39" w:unhideWhenUsed="1"/>
+    <w:lsdException w:name="toc 7" w:semiHidden="1" w:uiPriority="39" w:unhideWhenUsed="1"/>
+    <w:lsdException w:name="toc 8" w:semiHidden="1" w:uiPriority="39" w:unhideWhenUsed="1"/>
+    <w:lsdException w:name="toc 9" w:semiHidden="1" w:uiPriority="39" w:unhideWhenUsed="1"/>
+    <w:lsdException w:name="Normal Indent" w:semiHidden="1" w:unhideWhenUsed="1"/>
+    <w:lsdException w:name="footnote text" w:semiHidden="1" w:unhideWhenUsed="1"/>
+    <w:lsdException w:name="annotation text" w:semiHidden="1" w:unhideWhenUsed="1"/>
+    <w:lsdException w:name="header" w:semiHidden="1" w:unhideWhenUsed="1"/>
+    <w:lsdException w:name="footer" w:semiHidden="1" w:unhideWhenUsed="1"/>
+    <w:lsdException w:name="index heading" w:semiHidden="1" w:unhideWhenUsed="1"/>
+    <w:lsdException w:name="caption" w:semiHidden="1" w:uiPriority="35" w:unhideWhenUsed="1" w:qFormat="1"/>
+    <w:lsdException w:name="table of figures" w:semiHidden="1" w:unhideWhenUsed="1"/>
+    <w:lsdException w:name="envelope address" w:semiHidden="1" w:unhideWhenUsed="1"/>
+    <w:lsdException w:name="envelope return" w:semiHidden="1" w:unhideWhenUsed="1"/>
+    <w:lsdException w:name="footnote reference" w:semiHidden="1" w:unhideWhenUsed="1"/>
+    <w:lsdException w:name="annotation reference" w:semiHidden="1" w:unhideWhenUsed="1"/>
+    <w:lsdException w:name="line number" w:semiHidden="1" w:unhideWhenUsed="1"/>
+    <w:lsdException w:name="page number" w:semiHidden="1" w:unhideWhenUsed="1"/>
+    <w:lsdException w:name="endnote reference" w:semiHidden="1" w:unhideWhenUsed="1"/>
+    <w:lsdException w:name="endnote text" w:semiHidden="1" w:unhideWhenUsed="1"/>
+    <w:lsdException w:name="table of authorities" w:semiHidden="1" w:unhideWhenUsed="1"/>
+    <w:lsdException w:name="macro" w:semiHidden="1" w:unhideWhenUsed="1"/>
+    <w:lsdException w:name="toa heading" w:semiHidden="1" w:unhideWhenUsed="1"/>
+    <w:lsdException w:name="List" w:semiHidden="1" w:unhideWhenUsed="1"/>
+    <w:lsdException w:name="List Bullet" w:semiHidden="1" w:unhideWhenUsed="1"/>
+    <w:lsdException w:name="List Number" w:semiHidden="1" w:unhideWhenUsed="1"/>
+    <w:lsdException w:name="List 2" w:semiHidden="1" w:unhideWhenUsed="1"/>
+    <w:lsdException w:name="List 3" w:semiHidden="1" w:unhideWhenUsed="1"/>
+    <w:lsdException w:name="List 4" w:semiHidden="1" w:unhideWhenUsed="1"/>
+    <w:lsdException w:name="List 5" w:semiHidden="1" w:unhideWhenUsed="1"/>
+    <w:lsdException w:name="List Bullet 2" w:semiHidden="1" w:unhideWhenUsed="1"/>
+    <w:lsdException w:name="List Bullet 3" w:semiHidden="1" w:unhideWhenUsed="1"/>
+    <w:lsdException w:name="List Bullet 4" w:semiHidden="1" w:unhideWhenUsed="1"/>
+    <w:lsdException w:name="List Bullet 5" w:semiHidden="1" w:unhideWhenUsed="1"/>
+    <w:lsdException w:name="List Number 2" w:semiHidden="1" w:unhideWhenUsed="1"/>
+    <w:lsdException w:name="List Number 3" w:semiHidden="1" w:unhideWhenUsed="1"/>
+    <w:lsdException w:name="List Number 4" w:semiHidden="1" w:unhideWhenUsed="1"/>
+    <w:lsdException w:name="List Number 5" w:semiHidden="1" w:unhideWhenUsed="1"/>
+    <w:lsdException w:name="Title" w:uiPriority="10" w:qFormat="1"/>
+    <w:lsdException w:name="Closing" w:semiHidden="1" w:unhideWhenUsed="1"/>
+    <w:lsdException w:name="Signature" w:semiHidden="1" w:unhideWhenUsed="1"/>
+    <w:lsdException w:name="Default Paragraph Font" w:semiHidden="1" w:uiPriority="1" w:unhideWhenUsed="1"/>
+    <w:lsdException w:name="Body Text" w:semiHidden="1" w:unhideWhenUsed="1"/>
+    <w:lsdException w:name="Body Text Indent" w:semiHidden="1" w:unhideWhenUsed="1"/>
+    <w:lsdException w:name="List Continue" w:semiHidden="1" w:unhideWhenUsed="1"/>
+    <w:lsdException w:name="List Continue 2" w:semiHidden="1" w:unhideWhenUsed="1"/>
+    <w:lsdException w:name="List Continue 3" w:semiHidden="1" w:unhideWhenUsed="1"/>
+    <w:lsdException w:name="List Continue 4" w:semiHidden="1" w:unhideWhenUsed="1"/>
+    <w:lsdException w:name="List Continue 5" w:semiHidden="1" w:unhideWhenUsed="1"/>
+    <w:lsdException w:name="Message Header" w:semiHidden="1" w:unhideWhenUsed="1"/>
+    <w:lsdException w:name="Subtitle" w:uiPriority="11" w:qFormat="1"/>
+    <w:lsdException w:name="Salutation" w:semiHidden="1" w:unhideWhenUsed="1"/>
+    <w:lsdException w:name="Date" w:semiHidden="1" w:unhideWhenUsed="1"/>
+    <w:lsdException w:name="Body Text First Indent" w:semiHidden="1" w:unhideWhenUsed="1"/>
+    <w:lsdException w:name="Body Text First Indent 2" w:semiHidden="1" w:unhideWhenUsed="1"/>
+    <w:lsdException w:name="Note Heading" w:semiHidden="1" w:unhideWhenUsed="1"/>
+    <w:lsdException w:name="Body Text 2" w:semiHidden="1" w:unhideWhenUsed="1"/>
+    <w:lsdException w:name="Body Text 3" w:semiHidden="1" w:unhideWhenUsed="1"/>
+    <w:lsdException w:name="Body Text Indent 2" w:semiHidden="1" w:unhideWhenUsed="1"/>
+    <w:lsdException w:name="Body Text Indent 3" w:semiHidden="1" w:unhideWhenUsed="1"/>
+    <w:lsdException w:name="Block Text" w:semiHidden="1" w:unhideWhenUsed="1"/>
+    <w:lsdException w:name="Hyperlink" w:semiHidden="1" w:unhideWhenUsed="1"/>
+    <w:lsdException w:name="FollowedHyperlink" w:semiHidden="1" w:unhideWhenUsed="1"/>
+    <w:lsdException w:name="Strong" w:uiPriority="22" w:qFormat="1"/>
+    <w:lsdException w:name="Emphasis" w:uiPriority="20" w:qFormat="1"/>
+    <w:lsdException w:name="Document Map" w:semiHidden="1" w:unhideWhenUsed="1"/>
+    <w:lsdException w:name="Plain Text" w:semiHidden="1" w:unhideWhenUsed="1"/>
+    <w:lsdException w:name="E-mail Signature" w:semiHidden="1" w:unhideWhenUsed="1"/>
+    <w:lsdException w:name="HTML Top of Form" w:semiHidden="1" w:unhideWhenUsed="1"/>
+    <w:lsdException w:name="HTML Bottom of Form" w:semiHidden="1" w:unhideWhenUsed="1"/>
+    <w:lsdException w:name="Normal (Web)" w:semiHidden="1" w:unhideWhenUsed="1"/>
+    <w:lsdException w:name="HTML Acronym" w:semiHidden="1" w:unhideWhenUsed="1"/>
+    <w:lsdException w:name="HTML Address" w:semiHidden="1" w:unhideWhenUsed="1"/>
+    <w:lsdException w:name="HTML Cite" w:semiHidden="1" w:unhideWhenUsed="1"/>
+    <w:lsdException w:name="HTML Code" w:semiHidden="1" w:unhideWhenUsed="1"/>
+    <w:lsdException w:name="HTML Definition" w:semiHidden="1" w:unhideWhenUsed="1"/>
+    <w:lsdException w:name="HTML Keyboard" w:semiHidden="1" w:unhideWhenUsed="1"/>
+    <w:lsdException w:name="HTML Preformatted" w:semiHidden="1" w:unhideWhenUsed="1"/>
+    <w:lsdException w:name="HTML Sample" w:semiHidden="1" w:unhideWhenUsed="1"/>
+    <w:lsdException w:name="HTML Typewriter" w:semiHidden="1" w:unhideWhenUsed="1"/>
+    <w:lsdException w:name="HTML Variable" w:semiHidden="1" w:unhideWhenUsed="1"/>
+    <w:lsdException w:name="Normal Table" w:semiHidden="1" w:unhideWhenUsed="1"/>
+    <w:lsdException w:name="annotation subject" w:semiHidden="1" w:unhideWhenUsed="1"/>
+    <w:lsdException w:name="No List" w:semiHidden="1" w:unhideWhenUsed="1"/>
+    <w:lsdException w:name="Outline List 1" w:semiHidden="1" w:unhideWhenUsed="1"/>
+    <w:lsdException w:name="Outline List 2" w:semiHidden="1" w:unhideWhenUsed="1"/>
+    <w:lsdException w:name="Outline List 3" w:semiHidden="1" w:unhideWhenUsed="1"/>
+    <w:lsdException w:name="Table Simple 1" w:semiHidden="1" w:unhideWhenUsed="1"/>
+    <w:lsdException w:name="Table Simple 2" w:semiHidden="1" w:unhideWhenUsed="1"/>
+    <w:lsdException w:name="Table Simple 3" w:semiHidden="1" w:unhideWhenUsed="1"/>
+    <w:lsdException w:name="Table Classic 1" w:semiHidden="1" w:unhideWhenUsed="1"/>
+    <w:lsdException w:name="Table Classic 2" w:semiHidden="1" w:unhideWhenUsed="1"/>
+    <w:lsdException w:name="Table Classic 3" w:semiHidden="1" w:unhideWhenUsed="1"/>
+    <w:lsdException w:name="Table Classic 4" w:semiHidden="1" w:unhideWhenUsed="1"/>
+    <w:lsdException w:name="Table Colorful 1" w:semiHidden="1" w:unhideWhenUsed="1"/>
+    <w:lsdException w:name="Table Colorful 2" w:semiHidden="1" w:unhideWhenUsed="1"/>
+    <w:lsdException w:name="Table Colorful 3" w:semiHidden="1" w:unhideWhenUsed="1"/>
+    <w:lsdException w:name="Table Columns 1" w:semiHidden="1" w:unhideWhenUsed="1"/>
+    <w:lsdException w:name="Table Columns 2" w:semiHidden="1" w:unhideWhenUsed="1"/>
+    <w:lsdException w:name="Table Columns 3" w:semiHidden="1" w:unhideWhenUsed="1"/>
+    <w:lsdException w:name="Table Columns 4" w:semiHidden="1" w:unhideWhenUsed="1"/>
+    <w:lsdException w:name="Table Columns 5" w:semiHidden="1" w:unhideWhenUsed="1"/>
+    <w:lsdException w:name="Table Grid 1" w:semiHidden="1" w:unhideWhenUsed="1"/>
+    <w:lsdException w:name="Table Grid 2" w:semiHidden="1" w:unhideWhenUsed="1"/>
+    <w:lsdException w:name="Table Grid 3" w:semiHidden="1" w:unhideWhenUsed="1"/>
+    <w:lsdException w:name="Table Grid 4" w:semiHidden="1" w:unhideWhenUsed="1"/>
+    <w:lsdException w:name="Table Grid 5" w:semiHidden="1" w:unhideWhenUsed="1"/>
+    <w:lsdException w:name="Table Grid 6" w:semiHidden="1" w:unhideWhenUsed="1"/>
+    <w:lsdException w:name="Table Grid 7" w:semiHidden="1" w:unhideWhenUsed="1"/>
+    <w:lsdException w:name="Table Grid 8" w:semiHidden="1" w:unhideWhenUsed="1"/>
+    <w:lsdException w:name="Table List 1" w:semiHidden="1" w:unhideWhenUsed="1"/>
+    <w:lsdException w:name="Table List 2" w:semiHidden="1" w:unhideWhenUsed="1"/>
+    <w:lsdException w:name="Table List 3" w:semiHidden="1" w:unhideWhenUsed="1"/>
+    <w:lsdException w:name="Table List 4" w:semiHidden="1" w:unhideWhenUsed="1"/>
+    <w:lsdException w:name="Table List 5" w:semiHidden="1" w:unhideWhenUsed="1"/>
+    <w:lsdException w:name="Table List 6" w:semiHidden="1" w:unhideWhenUsed="1"/>
+    <w:lsdException w:name="Table List 7" w:semiHidden="1" w:unhideWhenUsed="1"/>
+    <w:lsdException w:name="Table List 8" w:semiHidden="1" w:unhideWhenUsed="1"/>
+    <w:lsdException w:name="Table 3D effects 1" w:semiHidden="1" w:unhideWhenUsed="1"/>
+    <w:lsdException w:name="Table 3D effects 2" w:semiHidden="1" w:unhideWhenUsed="1"/>
+    <w:lsdException w:name="Table 3D effects 3" w:semiHidden="1" w:unhideWhenUsed="1"/>
+    <w:lsdException w:name="Table Contemporary" w:semiHidden="1" w:unhideWhenUsed="1"/>
+    <w:lsdException w:name="Table Elegant" w:semiHidden="1" w:unhideWhenUsed="1"/>
+    <w:lsdException w:name="Table Professional" w:semiHidden="1" w:unhideWhenUsed="1"/>
+    <w:lsdException w:name="Table Subtle 1" w:semiHidden="1" w:unhideWhenUsed="1"/>
+    <w:lsdException w:name="Table Subtle 2" w:semiHidden="1" w:unhideWhenUsed="1"/>
+    <w:lsdException w:name="Table Web 1" w:semiHidden="1" w:unhideWhenUsed="1"/>
+    <w:lsdException w:name="Table Web 2" w:semiHidden="1" w:unhideWhenUsed="1"/>
+    <w:lsdException w:name="Table Web 3" w:semiHidden="1" w:unhideWhenUsed="1"/>
+    <w:lsdException w:name="Balloon Text" w:semiHidden="1" w:unhideWhenUsed="1"/>
+    <w:lsdException w:name="Table Grid" w:uiPriority="39"/>
+    <w:lsdException w:name="Table Theme" w:semiHidden="1" w:unhideWhenUsed="1"/>
+    <w:lsdException w:name="Placeholder Text" w:semiHidden="1"/>
+    <w:lsdException w:name="No Spacing" w:uiPriority="1" w:qFormat="1"/>
+    <w:lsdException w:name="Light Shading" w:uiPriority="60"/>
+    <w:lsdException w:name="Light List" w:uiPriority="61"/>
+    <w:lsdException w:name="Light Grid" w:uiPriority="62"/>
+    <w:lsdException w:name="Medium Shading 1" w:uiPriority="63"/>
+    <w:lsdException w:name="Medium Shading 2" w:uiPriority="64"/>
+    <w:lsdException w:name="Medium List 1" w:uiPriority="65"/>
+    <w:lsdException w:name="Medium List 2" w:uiPriority="66"/>
+    <w:lsdException w:name="Medium Grid 1" w:uiPriority="67"/>
+    <w:lsdException w:name="Medium Grid 2" w:uiPriority="68"/>
+    <w:lsdException w:name="Medium Grid 3" w:uiPriority="69"/>
+    <w:lsdException w:name="Dark List" w:uiPriority="70"/>
+    <w:lsdException w:name="Colorful Shading" w:uiPriority="71"/>
+    <w:lsdException w:name="Colorful List" w:uiPriority="72"/>
+    <w:lsdException w:name="Colorful Grid" w:uiPriority="73"/>
+    <w:lsdException w:name="Light Shading Accent 1" w:uiPriority="60"/>
+    <w:lsdException w:name="Light List Accent 1" w:uiPriority="61"/>
+    <w:lsdException w:name="Light Grid Accent 1" w:uiPriority="62"/>
+    <w:lsdException w:name="Medium Shading 1 Accent 1" w:uiPriority="63"/>
+    <w:lsdException w:name="Medium Shading 2 Accent 1" w:uiPriority="64"/>
+    <w:lsdException w:name="Medium List 1 Accent 1" w:uiPriority="65"/>
+    <w:lsdException w:name="Revision" w:semiHidden="1"/>
+    <w:lsdException w:name="List Paragraph" w:uiPriority="34" w:qFormat="1"/>
+    <w:lsdException w:name="Quote" w:uiPriority="29" w:qFormat="1"/>
+    <w:lsdException w:name="Intense Quote" w:uiPriority="30" w:qFormat="1"/>
+    <w:lsdException w:name="Medium List 2 Accent 1" w:uiPriority="66"/>
+    <w:lsdException w:name="Medium Grid 1 Accent 1" w:uiPriority="67"/>
+    <w:lsdException w:name="Medium Grid 2 Accent 1" w:uiPriority="68"/>
+    <w:lsdException w:name="Medium Grid 3 Accent 1" w:uiPriority="69"/>
+    <w:lsdException w:name="Dark List Accent 1" w:uiPriority="70"/>
+    <w:lsdException w:name="Colorful Shading Accent 1" w:uiPriority="71"/>
+    <w:lsdException w:name="Colorful List Accent 1" w:uiPriority="72"/>
+    <w:lsdException w:name="Colorful Grid Accent 1" w:uiPriority="73"/>
+    <w:lsdException w:name="Light Shading Accent 2" w:uiPriority="60"/>
+    <w:lsdException w:name="Light List Accent 2" w:uiPriority="61"/>
+    <w:lsdException w:name="Light Grid Accent 2" w:uiPriority="62"/>
+    <w:lsdException w:name="Medium Shading 1 Accent 2" w:uiPriority="63"/>
+    <w:lsdException w:name="Medium Shading 2 Accent 2" w:uiPriority="64"/>
+    <w:lsdException w:name="Medium List 1 Accent 2" w:uiPriority="65"/>
+    <w:lsdException w:name="Medium List 2 Accent 2" w:uiPriority="66"/>
+    <w:lsdException w:name="Medium Grid 1 Accent 2" w:uiPriority="67"/>
+    <w:lsdException w:name="Medium Grid 2 Accent 2" w:uiPriority="68"/>
+    <w:lsdException w:name="Medium Grid 3 Accent 2" w:uiPriority="69"/>
+    <w:lsdException w:name="Dark List Accent 2" w:uiPriority="70"/>
+    <w:lsdException w:name="Colorful Shading Accent 2" w:uiPriority="71"/>
+    <w:lsdException w:name="Colorful List Accent 2" w:uiPriority="72"/>
+    <w:lsdException w:name="Colorful Grid Accent 2" w:uiPriority="73"/>
+    <w:lsdException w:name="Light Shading Accent 3" w:uiPriority="60"/>
+    <w:lsdException w:name="Light List Accent 3" w:uiPriority="61"/>
+    <w:lsdException w:name="Light Grid Accent 3" w:uiPriority="62"/>
+    <w:lsdException w:name="Medium Shading 1 Accent 3" w:uiPriority="63"/>
+    <w:lsdException w:name="Medium Shading 2 Accent 3" w:uiPriority="64"/>
+    <w:lsdException w:name="Medium List 1 Accent 3" w:uiPriority="65"/>
+    <w:lsdException w:name="Medium List 2 Accent 3" w:uiPriority="66"/>
+    <w:lsdException w:name="Medium Grid 1 Accent 3" w:uiPriority="67"/>
+    <w:lsdException w:name="Medium Grid 2 Accent 3" w:uiPriority="68"/>
+    <w:lsdException w:name="Medium Grid 3 Accent 3" w:uiPriority="69"/>
+    <w:lsdException w:name="Dark List Accent 3" w:uiPriority="70"/>
+    <w:lsdException w:name="Colorful Shading Accent 3" w:uiPriority="71"/>
+    <w:lsdException w:name="Colorful List Accent 3" w:uiPriority="72"/>
+    <w:lsdException w:name="Colorful Grid Accent 3" w:uiPriority="73"/>
+    <w:lsdException w:name="Light Shading Accent 4" w:uiPriority="60"/>
+    <w:lsdException w:name="Light List Accent 4" w:uiPriority="61"/>
+    <w:lsdException w:name="Light Grid Accent 4" w:uiPriority="62"/>
+    <w:lsdException w:name="Medium Shading 1 Accent 4" w:uiPriority="63"/>
+    <w:lsdException w:name="Medium Shading 2 Accent 4" w:uiPriority="64"/>
+    <w:lsdException w:name="Medium List 1 Accent 4" w:uiPriority="65"/>
+    <w:lsdException w:name="Medium List 2 Accent 4" w:uiPriority="66"/>
+    <w:lsdException w:name="Medium Grid 1 Accent 4" w:uiPriority="67"/>
+    <w:lsdException w:name="Medium Grid 2 Accent 4" w:uiPriority="68"/>
+    <w:lsdException w:name="Medium Grid 3 Accent 4" w:uiPriority="69"/>
+    <w:lsdException w:name="Dark List Accent 4" w:uiPriority="70"/>
+    <w:lsdException w:name="Colorful Shading Accent 4" w:uiPriority="71"/>
+    <w:lsdException w:name="Colorful List Accent 4" w:uiPriority="72"/>
+    <w:lsdException w:name="Colorful Grid Accent 4" w:uiPriority="73"/>
+    <w:lsdException w:name="Light Shading Accent 5" w:uiPriority="60"/>
+    <w:lsdException w:name="Light List Accent 5" w:uiPriority="61"/>
+    <w:lsdException w:name="Light Grid Accent 5" w:uiPriority="62"/>
+    <w:lsdException w:name="Medium Shading 1 Accent 5" w:uiPriority="63"/>
+    <w:lsdException w:name="Medium Shading 2 Accent 5" w:uiPriority="64"/>
+    <w:lsdException w:name="Medium List 1 Accent 5" w:uiPriority="65"/>
+    <w:lsdException w:name="Medium List 2 Accent 5" w:uiPriority="66"/>
+    <w:lsdException w:name="Medium Grid 1 Accent 5" w:uiPriority="67"/>
+    <w:lsdException w:name="Medium Grid 2 Accent 5" w:uiPriority="68"/>
+    <w:lsdException w:name="Medium Grid 3 Accent 5" w:uiPriority="69"/>
+    <w:lsdException w:name="Dark List Accent 5" w:uiPriority="70"/>
+    <w:lsdException w:name="Colorful Shading Accent 5" w:uiPriority="71"/>
+    <w:lsdException w:name="Colorful List Accent 5" w:uiPriority="72"/>
+    <w:lsdException w:name="Colorful Grid Accent 5" w:uiPriority="73"/>
+    <w:lsdException w:name="Light Shading Accent 6" w:uiPriority="60"/>
+    <w:lsdException w:name="Light List Accent 6" w:uiPriority="61"/>
+    <w:lsdException w:name="Light Grid Accent 6" w:uiPriority="62"/>
+    <w:lsdException w:name="Medium Shading 1 Accent 6" w:uiPriority="63"/>
+    <w:lsdException w:name="Medium Shading 2 Accent 6" w:uiPriority="64"/>
+    <w:lsdException w:name="Medium List 1 Accent 6" w:uiPriority="65"/>
+    <w:lsdException w:name="Medium List 2 Accent 6" w:uiPriority="66"/>
+    <w:lsdException w:name="Medium Grid 1 Accent 6" w:uiPriority="67"/>
+    <w:lsdException w:name="Medium Grid 2 Accent 6" w:uiPriority="68"/>
+    <w:lsdException w:name="Medium Grid 3 Accent 6" w:uiPriority="69"/>
+    <w:lsdException w:name="Dark List Accent 6" w:uiPriority="70"/>
+    <w:lsdException w:name="Colorful Shading Accent 6" w:uiPriority="71"/>
+    <w:lsdException w:name="Colorful List Accent 6" w:uiPriority="72"/>
+    <w:lsdException w:name="Colorful Grid Accent 6" w:uiPriority="73"/>
+    <w:lsdException w:name="Subtle Emphasis" w:uiPriority="19" w:qFormat="1"/>
+    <w:lsdException w:name="Intense Emphasis" w:uiPriority="21" w:qFormat="1"/>
+    <w:lsdException w:name="Subtle Reference" w:uiPriority="31" w:qFormat="1"/>
+    <w:lsdException w:name="Intense Reference" w:uiPriority="32" w:qFormat="1"/>
+    <w:lsdException w:name="Book Title" w:uiPriority="33" w:qFormat="1"/>
+    <w:lsdException w:name="Bibliography" w:semiHidden="1" w:uiPriority="37" w:unhideWhenUsed="1"/>
+    <w:lsdException w:name="TOC Heading" w:semiHidden="1" w:uiPriority="39" w:unhideWhenUsed="1" w:qFormat="1"/>
+    <w:lsdException w:name="Plain Table 1" w:uiPriority="41"/>
+    <w:lsdException w:name="Plain Table 2" w:uiPriority="42"/>
+    <w:lsdException w:name="Plain Table 3" w:uiPriority="43"/>
+    <w:lsdException w:name="Plain Table 4" w:uiPriority="44"/>
+    <w:lsdException w:name="Plain Table 5" w:uiPriority="45"/>
+    <w:lsdException w:name="Grid Table Light" w:uiPriority="40"/>
+    <w:lsdException w:name="Grid Table 1 Light" w:uiPriority="46"/>
+    <w:lsdException w:name="Grid Table 2" w:uiPriority="47"/>
+    <w:lsdException w:name="Grid Table 3" w:uiPriority="48"/>
+    <w:lsdException w:name="Grid Table 4" w:uiPriority="49"/>
+    <w:lsdException w:name="Grid Table 5 Dark" w:uiPriority="50"/>
+    <w:lsdException w:name="Grid Table 6 Colorful" w:uiPriority="51"/>
+    <w:lsdException w:name="Grid Table 7 Colorful" w:uiPriority="52"/>
+    <w:lsdException w:name="Grid Table 1 Light Accent 1" w:uiPriority="46"/>
+    <w:lsdException w:name="Grid Table 2 Accent 1" w:uiPriority="47"/>
+    <w:lsdException w:name="Grid Table 3 Accent 1" w:uiPriority="48"/>
+    <w:lsdException w:name="Grid Table 4 Accent 1" w:uiPriority="49"/>
+    <w:lsdException w:name="Grid Table 5 Dark Accent 1" w:uiPriority="50"/>
+    <w:lsdException w:name="Grid Table 6 Colorful Accent 1" w:uiPriority="51"/>
+    <w:lsdException w:name="Grid Table 7 Colorful Accent 1" w:uiPriority="52"/>
+    <w:lsdException w:name="Grid Table 1 Light Accent 2" w:uiPriority="46"/>
+    <w:lsdException w:name="Grid Table 2 Accent 2" w:uiPriority="47"/>
+    <w:lsdException w:name="Grid Table 3 Accent 2" w:uiPriority="48"/>
+    <w:lsdException w:name="Grid Table 4 Accent 2" w:uiPriority="49"/>
+    <w:lsdException w:name="Grid Table 5 Dark Accent 2" w:uiPriority="50"/>
+    <w:lsdException w:name="Grid Table 6 Colorful Accent 2" w:uiPriority="51"/>
+    <w:lsdException w:name="Grid Table 7 Colorful Accent 2" w:uiPriority="52"/>
+    <w:lsdException w:name="Grid Table 1 Light Accent 3" w:uiPriority="46"/>
+    <w:lsdException w:name="Grid Table 2 Accent 3" w:uiPriority="47"/>
+    <w:lsdException w:name="Grid Table 3 Accent 3" w:uiPriority="48"/>
+    <w:lsdException w:name="Grid Table 4 Accent 3" w:uiPriority="49"/>
+    <w:lsdException w:name="Grid Table 5 Dark Accent 3" w:uiPriority="50"/>
+    <w:lsdException w:name="Grid Table 6 Colorful Accent 3" w:uiPriority="51"/>
+    <w:lsdException w:name="Grid Table 7 Colorful Accent 3" w:uiPriority="52"/>
+    <w:lsdException w:name="Grid Table 1 Light Accent 4" w:uiPriority="46"/>
+    <w:lsdException w:name="Grid Table 2 Accent 4" w:uiPriority="47"/>
+    <w:lsdException w:name="Grid Table 3 Accent 4" w:uiPriority="48"/>
+    <w:lsdException w:name="Grid Table 4 Accent 4" w:uiPriority="49"/>
+    <w:lsdException w:name="Grid Table 5 Dark Accent 4" w:uiPriority="50"/>
+    <w:lsdException w:name="Grid Table 6 Colorful Accent 4" w:uiPriority="51"/>
+    <w:lsdException w:name="Grid Table 7 Colorful Accent 4" w:uiPriority="52"/>
+    <w:lsdException w:name="Grid Table 1 Light Accent 5" w:uiPriority="46"/>
+    <w:lsdException w:name="Grid Table 2 Accent 5" w:uiPriority="47"/>
+    <w:lsdException w:name="Grid Table 3 Accent 5" w:uiPriority="48"/>
+    <w:lsdException w:name="Grid Table 4 Accent 5" w:uiPriority="49"/>
+    <w:lsdException w:name="Grid Table 5 Dark Accent 5" w:uiPriority="50"/>
+    <w:lsdException w:name="Grid Table 6 Colorful Accent 5" w:uiPriority="51"/>
+    <w:lsdException w:name="Grid Table 7 Colorful Accent 5" w:uiPriority="52"/>
+    <w:lsdException w:name="Grid Table 1 Light Accent 6" w:uiPriority="46"/>
+    <w:lsdException w:name="Grid Table 2 Accent 6" w:uiPriority="47"/>
+    <w:lsdException w:name="Grid Table 3 Accent 6" w:uiPriority="48"/>
+    <w:lsdException w:name="Grid Table 4 Accent 6" w:uiPriority="49"/>
+    <w:lsdException w:name="Grid Table 5 Dark Accent 6" w:uiPriority="50"/>
+    <w:lsdException w:name="Grid Table 6 Colorful Accent 6" w:uiPriority="51"/>
+    <w:lsdException w:name="Grid Table 7 Colorful Accent 6" w:uiPriority="52"/>
+    <w:lsdException w:name="List Table 1 Light" w:uiPriority="46"/>
+    <w:lsdException w:name="List Table 2" w:uiPriority="47"/>
+    <w:lsdException w:name="List Table 3" w:uiPriority="48"/>
+    <w:lsdException w:name="List Table 4" w:uiPriority="49"/>
+    <w:lsdException w:name="List Table 5 Dark" w:uiPriority="50"/>
+    <w:lsdException w:name="List Table 6 Colorful" w:uiPriority="51"/>
+    <w:lsdException w:name="List Table 7 Colorful" w:uiPriority="52"/>
+    <w:lsdException w:name="List Table 1 Light Accent 1" w:uiPriority="46"/>
+    <w:lsdException w:name="List Table 2 Accent 1" w:uiPriority="47"/>
+    <w:lsdException w:name="List Table 3 Accent 1" w:uiPriority="48"/>
+    <w:lsdException w:name="List Table 4 Accent 1" w:uiPriority="49"/>
+    <w:lsdException w:name="List Table 5 Dark Accent 1" w:uiPriority="50"/>
+    <w:lsdException w:name="List Table 6 Colorful Accent 1" w:uiPriority="51"/>
+    <w:lsdException w:name="List Table 7 Colorful Accent 1" w:uiPriority="52"/>
+    <w:lsdException w:name="List Table 1 Light Accent 2" w:uiPriority="46"/>
+    <w:lsdException w:name="List Table 2 Accent 2" w:uiPriority="47"/>
+    <w:lsdException w:name="List Table 3 Accent 2" w:uiPriority="48"/>
+    <w:lsdException w:name="List Table 4 Accent 2" w:uiPriority="49"/>
+    <w:lsdException w:name="List Table 5 Dark Accent 2" w:uiPriority="50"/>
+    <w:lsdException w:name="List Table 6 Colorful Accent 2" w:uiPriority="51"/>
+    <w:lsdException w:name="List Table 7 Colorful Accent 2" w:uiPriority="52"/>
+    <w:lsdException w:name="List Table 1 Light Accent 3" w:uiPriority="46"/>
+    <w:lsdException w:name="List Table 2 Accent 3" w:uiPriority="47"/>
+    <w:lsdException w:name="List Table 3 Accent 3" w:uiPriority="48"/>
+    <w:lsdException w:name="List Table 4 Accent 3" w:uiPriority="49"/>
+    <w:lsdException w:name="List Table 5 Dark Accent 3" w:uiPriority="50"/>
+    <w:lsdException w:name="List Table 6 Colorful Accent 3" w:uiPriority="51"/>
+    <w:lsdException w:name="List Table 7 Colorful Accent 3" w:uiPriority="52"/>
+    <w:lsdException w:name="List Table 1 Light Accent 4" w:uiPriority="46"/>
+    <w:lsdException w:name="List Table 2 Accent 4" w:uiPriority="47"/>
+    <w:lsdException w:name="List Table 3 Accent 4" w:uiPriority="48"/>
+    <w:lsdException w:name="List Table 4 Accent 4" w:uiPriority="49"/>
+    <w:lsdException w:name="List Table 5 Dark Accent 4" w:uiPriority="50"/>
+    <w:lsdException w:name="List Table 6 Colorful Accent 4" w:uiPriority="51"/>
+    <w:lsdException w:name="List Table 7 Colorful Accent 4" w:uiPriority="52"/>
+    <w:lsdException w:name="List Table 1 Light Accent 5" w:uiPriority="46"/>
+    <w:lsdException w:name="List Table 2 Accent 5" w:uiPriority="47"/>
+    <w:lsdException w:name="List Table 3 Accent 5" w:uiPriority="48"/>
+    <w:lsdException w:name="List Table 4 Accent 5" w:uiPriority="49"/>
+    <w:lsdException w:name="List Table 5 Dark Accent 5" w:uiPriority="50"/>
+    <w:lsdException w:name="List Table 6 Colorful Accent 5" w:uiPriority="51"/>
+    <w:lsdException w:name="List Table 7 Colorful Accent 5" w:uiPriority="52"/>
+    <w:lsdException w:name="List Table 1 Light Accent 6" w:uiPriority="46"/>
+    <w:lsdException w:name="List Table 2 Accent 6" w:uiPriority="47"/>
+    <w:lsdException w:name="List Table 3 Accent 6" w:uiPriority="48"/>
+    <w:lsdException w:name="List Table 4 Accent 6" w:uiPriority="49"/>
+    <w:lsdException w:name="List Table 5 Dark Accent 6" w:uiPriority="50"/>
+    <w:lsdException w:name="List Table 6 Colorful Accent 6" w:uiPriority="51"/>
+    <w:lsdException w:name="List Table 7 Colorful Accent 6" w:uiPriority="52"/>
   </w:latentStyles>
   <w:style w:type="paragraph" w:default="1" w:styleId="Normal">
     <w:name w:val="Normal"/>
     <w:qFormat/>
     <w:rsid w:val="001E77C2"/>
   </w:style>
-  <w:style w:type="paragraph" w:styleId="Ttulo2">
+  <w:style w:type="paragraph" w:styleId="Heading2">
     <w:name w:val="heading 2"/>
     <w:basedOn w:val="Normal"/>
-    <w:link w:val="Ttulo2Car"/>
+    <w:link w:val="Heading2Char"/>
     <w:uiPriority w:val="9"/>
     <w:qFormat/>
     <w:rsid w:val="007B1816"/>
@@ -5270,18 +5682,17 @@
       <w:lang w:eastAsia="es-ES"/>
     </w:rPr>
   </w:style>
-  <w:style w:type="character" w:default="1" w:styleId="Fuentedeprrafopredeter">
+  <w:style w:type="character" w:default="1" w:styleId="DefaultParagraphFont">
     <w:name w:val="Default Paragraph Font"/>
     <w:uiPriority w:val="1"/>
     <w:semiHidden/>
     <w:unhideWhenUsed/>
   </w:style>
-  <w:style w:type="table" w:default="1" w:styleId="Tablanormal">
+  <w:style w:type="table" w:default="1" w:styleId="TableNormal">
     <w:name w:val="Normal Table"/>
     <w:uiPriority w:val="99"/>
     <w:semiHidden/>
     <w:unhideWhenUsed/>
-    <w:qFormat/>
     <w:tblPr>
       <w:tblInd w:w="0" w:type="dxa"/>
       <w:tblCellMar>
@@ -5292,16 +5703,16 @@
       </w:tblCellMar>
     </w:tblPr>
   </w:style>
-  <w:style w:type="numbering" w:default="1" w:styleId="Sinlista">
+  <w:style w:type="numbering" w:default="1" w:styleId="NoList">
     <w:name w:val="No List"/>
     <w:uiPriority w:val="99"/>
     <w:semiHidden/>
     <w:unhideWhenUsed/>
   </w:style>
-  <w:style w:type="character" w:customStyle="1" w:styleId="Ttulo2Car">
-    <w:name w:val="Título 2 Car"/>
-    <w:basedOn w:val="Fuentedeprrafopredeter"/>
-    <w:link w:val="Ttulo2"/>
+  <w:style w:type="character" w:customStyle="1" w:styleId="Heading2Char">
+    <w:name w:val="Heading 2 Char"/>
+    <w:basedOn w:val="DefaultParagraphFont"/>
+    <w:link w:val="Heading2"/>
     <w:uiPriority w:val="9"/>
     <w:rsid w:val="007B1816"/>
     <w:rPr>
@@ -5313,9 +5724,9 @@
       <w:lang w:eastAsia="es-ES"/>
     </w:rPr>
   </w:style>
-  <w:style w:type="character" w:styleId="Hipervnculo">
+  <w:style w:type="character" w:styleId="Hyperlink">
     <w:name w:val="Hyperlink"/>
-    <w:basedOn w:val="Fuentedeprrafopredeter"/>
+    <w:basedOn w:val="DefaultParagraphFont"/>
     <w:uiPriority w:val="99"/>
     <w:unhideWhenUsed/>
     <w:rsid w:val="007B1816"/>
@@ -5324,9 +5735,9 @@
       <w:u w:val="single"/>
     </w:rPr>
   </w:style>
-  <w:style w:type="character" w:styleId="Textoennegrita">
+  <w:style w:type="character" w:styleId="Strong">
     <w:name w:val="Strong"/>
-    <w:basedOn w:val="Fuentedeprrafopredeter"/>
+    <w:basedOn w:val="DefaultParagraphFont"/>
     <w:uiPriority w:val="22"/>
     <w:qFormat/>
     <w:rsid w:val="007B1816"/>
@@ -5365,9 +5776,9 @@
       <w:lang w:eastAsia="es-ES"/>
     </w:rPr>
   </w:style>
-  <w:style w:type="character" w:styleId="Hipervnculovisitado">
+  <w:style w:type="character" w:styleId="FollowedHyperlink">
     <w:name w:val="FollowedHyperlink"/>
-    <w:basedOn w:val="Fuentedeprrafopredeter"/>
+    <w:basedOn w:val="DefaultParagraphFont"/>
     <w:uiPriority w:val="99"/>
     <w:semiHidden/>
     <w:unhideWhenUsed/>
@@ -5377,7 +5788,7 @@
       <w:u w:val="single"/>
     </w:rPr>
   </w:style>
-  <w:style w:type="paragraph" w:styleId="Prrafodelista">
+  <w:style w:type="paragraph" w:styleId="ListParagraph">
     <w:name w:val="List Paragraph"/>
     <w:basedOn w:val="Normal"/>
     <w:uiPriority w:val="34"/>
@@ -5390,8 +5801,21 @@
   </w:style>
   <w:style w:type="character" w:customStyle="1" w:styleId="apple-tab-span">
     <w:name w:val="apple-tab-span"/>
-    <w:basedOn w:val="Fuentedeprrafopredeter"/>
+    <w:basedOn w:val="DefaultParagraphFont"/>
     <w:rsid w:val="00775A0C"/>
+  </w:style>
+  <w:style w:type="paragraph" w:styleId="ListBullet">
+    <w:name w:val="List Bullet"/>
+    <w:basedOn w:val="Normal"/>
+    <w:uiPriority w:val="99"/>
+    <w:unhideWhenUsed/>
+    <w:rsid w:val="000B3962"/>
+    <w:pPr>
+      <w:numPr>
+        <w:numId w:val="8"/>
+      </w:numPr>
+      <w:contextualSpacing/>
+    </w:pPr>
   </w:style>
 </w:styles>
 </file>
@@ -5651,7 +6075,7 @@
   <a:extraClrSchemeLst/>
   <a:extLst>
     <a:ext uri="{05A4C25C-085E-4340-85A3-A5531E510DB2}">
-      <thm15:themeFamily xmlns="" xmlns:thm15="http://schemas.microsoft.com/office/thememl/2012/main" name="Office Theme" id="{62F939B6-93AF-4DB8-9C6B-D6C7DFDC589F}" vid="{4A3C46E8-61CC-4603-A589-7422A47A8E4A}"/>
+      <thm15:themeFamily xmlns:thm15="http://schemas.microsoft.com/office/thememl/2012/main" name="Office Theme" id="{62F939B6-93AF-4DB8-9C6B-D6C7DFDC589F}" vid="{4A3C46E8-61CC-4603-A589-7422A47A8E4A}"/>
     </a:ext>
   </a:extLst>
 </a:theme>

</xml_diff>